<commit_message>
Adding Housing disrepair and it section
</commit_message>
<xml_diff>
--- a/docker/docmosis/templates/CV-UNS-DEC-ENG-09998.docx
+++ b/docker/docmosis/templates/CV-UNS-DEC-ENG-09998.docx
@@ -64,14 +64,12 @@
         </w:rPr>
         <w:t xml:space="preserve"> </w:t>
       </w:r>
-      <w:proofErr w:type="spellStart"/>
       <w:r>
         <w:rPr>
           <w:rFonts w:ascii="Tahoma" w:hAnsi="Tahoma" w:cs="Tahoma"/>
         </w:rPr>
         <w:t>caseNumber</w:t>
       </w:r>
-      <w:proofErr w:type="spellEnd"/>
       <w:r>
         <w:rPr>
           <w:rFonts w:ascii="Tahoma" w:hAnsi="Tahoma" w:cs="Tahoma"/>
@@ -101,87 +99,16 @@
           <w:bCs/>
           <w:color w:val="000000" w:themeColor="text1"/>
         </w:rPr>
-        <w:t>&lt;&lt; {</w:t>
-      </w:r>
-      <w:proofErr w:type="spellStart"/>
-      <w:proofErr w:type="gramStart"/>
-      <w:r>
-        <w:rPr>
-          <w:rFonts w:ascii="Arial" w:hAnsi="Arial" w:cs="Arial"/>
+        <w:t xml:space="preserve">&lt;&lt; {dateFormat($nowUTC </w:t>
+      </w:r>
+      <w:r>
+        <w:rPr>
+          <w:rFonts w:ascii="Arial" w:eastAsia="Times New Roman" w:hAnsi="Arial" w:cs="Arial"/>
           <w:b/>
           <w:bCs/>
           <w:color w:val="000000" w:themeColor="text1"/>
         </w:rPr>
-        <w:t>dateFormat</w:t>
-      </w:r>
-      <w:proofErr w:type="spellEnd"/>
-      <w:r>
-        <w:rPr>
-          <w:rFonts w:ascii="Arial" w:hAnsi="Arial" w:cs="Arial"/>
-          <w:b/>
-          <w:bCs/>
-          <w:color w:val="000000" w:themeColor="text1"/>
-        </w:rPr>
-        <w:t>(</w:t>
-      </w:r>
-      <w:proofErr w:type="gramEnd"/>
-      <w:r>
-        <w:rPr>
-          <w:rFonts w:ascii="Arial" w:hAnsi="Arial" w:cs="Arial"/>
-          <w:b/>
-          <w:bCs/>
-          <w:color w:val="000000" w:themeColor="text1"/>
-        </w:rPr>
-        <w:t>$</w:t>
-      </w:r>
-      <w:proofErr w:type="spellStart"/>
-      <w:r>
-        <w:rPr>
-          <w:rFonts w:ascii="Arial" w:hAnsi="Arial" w:cs="Arial"/>
-          <w:b/>
-          <w:bCs/>
-          <w:color w:val="000000" w:themeColor="text1"/>
-        </w:rPr>
-        <w:t>nowUTC</w:t>
-      </w:r>
-      <w:proofErr w:type="spellEnd"/>
-      <w:r>
-        <w:rPr>
-          <w:rFonts w:ascii="Arial" w:hAnsi="Arial" w:cs="Arial"/>
-          <w:b/>
-          <w:bCs/>
-          <w:color w:val="000000" w:themeColor="text1"/>
-        </w:rPr>
-        <w:t xml:space="preserve"> </w:t>
-      </w:r>
-      <w:r>
-        <w:rPr>
-          <w:rFonts w:ascii="Arial" w:eastAsia="Times New Roman" w:hAnsi="Arial" w:cs="Arial"/>
-          <w:b/>
-          <w:bCs/>
-          <w:color w:val="000000" w:themeColor="text1"/>
-        </w:rPr>
-        <w:t xml:space="preserve">,‘d MMMM </w:t>
-      </w:r>
-      <w:proofErr w:type="spellStart"/>
-      <w:r>
-        <w:rPr>
-          <w:rFonts w:ascii="Arial" w:eastAsia="Times New Roman" w:hAnsi="Arial" w:cs="Arial"/>
-          <w:b/>
-          <w:bCs/>
-          <w:color w:val="000000" w:themeColor="text1"/>
-        </w:rPr>
-        <w:t>yyyy</w:t>
-      </w:r>
-      <w:proofErr w:type="spellEnd"/>
-      <w:r>
-        <w:rPr>
-          <w:rFonts w:ascii="Arial" w:eastAsia="Times New Roman" w:hAnsi="Arial" w:cs="Arial"/>
-          <w:b/>
-          <w:bCs/>
-          <w:color w:val="000000" w:themeColor="text1"/>
-        </w:rPr>
-        <w:t>’)}</w:t>
+        <w:t>,‘d MMMM yyyy’)}</w:t>
       </w:r>
       <w:r>
         <w:rPr>
@@ -662,29 +589,7 @@
           <w:szCs w:val="20"/>
           <w:lang w:val="en-US"/>
         </w:rPr>
-        <w:t xml:space="preserve">ou must comply with the terms imposed upon you by this order otherwise your claim or the </w:t>
-      </w:r>
-      <w:proofErr w:type="spellStart"/>
-      <w:r>
-        <w:rPr>
-          <w:rFonts w:ascii="Arial" w:hAnsi="Arial"/>
-          <w:bCs/>
-          <w:snapToGrid w:val="0"/>
-          <w:szCs w:val="20"/>
-          <w:lang w:val="en-US"/>
-        </w:rPr>
-        <w:t>defence</w:t>
-      </w:r>
-      <w:proofErr w:type="spellEnd"/>
-      <w:r>
-        <w:rPr>
-          <w:rFonts w:ascii="Arial" w:hAnsi="Arial"/>
-          <w:bCs/>
-          <w:snapToGrid w:val="0"/>
-          <w:szCs w:val="20"/>
-          <w:lang w:val="en-US"/>
-        </w:rPr>
-        <w:t xml:space="preserve"> of it is liable to be struck out or some other sanction imposed. If you cannot comply</w:t>
+        <w:t>ou must comply with the terms imposed upon you by this order otherwise your claim or the defence of it is liable to be struck out or some other sanction imposed. If you cannot comply</w:t>
       </w:r>
       <w:r>
         <w:rPr>
@@ -785,6 +690,7 @@
           <w:ilvl w:val="0"/>
           <w:numId w:val="1"/>
         </w:numPr>
+        <w:ind w:left="851" w:hanging="491"/>
         <w:rPr>
           <w:rFonts w:ascii="Arial" w:hAnsi="Arial" w:cs="Arial"/>
           <w:bCs/>
@@ -812,18 +718,18 @@
           <w:ilvl w:val="0"/>
           <w:numId w:val="1"/>
         </w:numPr>
+        <w:ind w:left="851" w:hanging="491"/>
+        <w:rPr>
+          <w:rFonts w:ascii="Arial" w:hAnsi="Arial" w:cs="Arial"/>
+          <w:bCs/>
+        </w:rPr>
+      </w:pPr>
+      <w:r>
         <w:rPr>
           <w:rFonts w:ascii="Arial" w:hAnsi="Arial" w:cs="Arial"/>
           <w:bCs/>
           <w:color w:val="000000" w:themeColor="text1"/>
         </w:rPr>
-      </w:pPr>
-      <w:r>
-        <w:rPr>
-          <w:rFonts w:ascii="Arial" w:hAnsi="Arial" w:cs="Arial"/>
-          <w:bCs/>
-          <w:color w:val="000000" w:themeColor="text1"/>
-        </w:rPr>
         <w:t xml:space="preserve">There is judgment for the claimant for an amount to be decided by the court. </w:t>
       </w:r>
     </w:p>
@@ -837,14 +743,7 @@
         <w:rPr>
           <w:rFonts w:ascii="Arial" w:hAnsi="Arial" w:cs="Arial"/>
         </w:rPr>
-        <w:t xml:space="preserve">&lt;&lt; </w:t>
-      </w:r>
-      <w:proofErr w:type="spellStart"/>
-      <w:r>
-        <w:rPr>
-          <w:rFonts w:ascii="Arial" w:hAnsi="Arial" w:cs="Arial"/>
-        </w:rPr>
-        <w:t>cs_</w:t>
+        <w:t>&lt;&lt; cs_</w:t>
       </w:r>
       <w:r>
         <w:rPr>
@@ -852,7 +751,6 @@
         </w:rPr>
         <w:t>trialHearingDisputeAddSection</w:t>
       </w:r>
-      <w:proofErr w:type="spellEnd"/>
       <w:r>
         <w:rPr>
           <w:rFonts w:ascii="Arial" w:hAnsi="Arial" w:cs="Arial"/>
@@ -883,6 +781,7 @@
           <w:ilvl w:val="0"/>
           <w:numId w:val="1"/>
         </w:numPr>
+        <w:ind w:left="851" w:hanging="491"/>
         <w:rPr>
           <w:rFonts w:ascii="Arial" w:hAnsi="Arial" w:cs="Arial"/>
           <w:bCs/>
@@ -895,25 +794,15 @@
           <w:color w:val="000000" w:themeColor="text1"/>
           <w:lang w:eastAsia="en-GB"/>
         </w:rPr>
-        <w:t xml:space="preserve">all stages, the parties must consider settling this litigation by any means of Alternative Dispute Resolution. This includes round table conferences, early neutral evaluation, </w:t>
-      </w:r>
-      <w:proofErr w:type="gramStart"/>
+        <w:t>A</w:t>
+      </w:r>
       <w:r>
         <w:rPr>
           <w:rFonts w:ascii="Arial" w:eastAsia="Times New Roman" w:hAnsi="Arial" w:cs="Arial"/>
           <w:color w:val="000000" w:themeColor="text1"/>
           <w:lang w:eastAsia="en-GB"/>
         </w:rPr>
-        <w:t>mediation</w:t>
-      </w:r>
-      <w:proofErr w:type="gramEnd"/>
-      <w:r>
-        <w:rPr>
-          <w:rFonts w:ascii="Arial" w:eastAsia="Times New Roman" w:hAnsi="Arial" w:cs="Arial"/>
-          <w:color w:val="000000" w:themeColor="text1"/>
-          <w:lang w:eastAsia="en-GB"/>
-        </w:rPr>
-        <w:t xml:space="preserve"> and arbitration. Any party not engaging in any such means proposed by another must uploaded to the Digital Portal a witness statement giving reasons within 21 days of receipt of that proposal. That witness statement must not be shown to the trial judge until questions of costs arise.</w:t>
+        <w:t>ll stages, the parties must consider settling this litigation by any means of Alternative Dispute Resolution. This includes round table conferences, early neutral evaluation, mediation and arbitration. Any party not engaging in any such means proposed by another must uploaded to the Digital Portal a witness statement giving reasons within 21 days of receipt of that proposal. That witness statement must not be shown to the trial judge until questions of costs arise.</w:t>
       </w:r>
     </w:p>
     <w:p>
@@ -928,7 +817,6 @@
         </w:rPr>
         <w:t xml:space="preserve">&lt;&lt; </w:t>
       </w:r>
-      <w:proofErr w:type="spellStart"/>
       <w:r>
         <w:rPr>
           <w:rFonts w:ascii="Arial" w:hAnsi="Arial" w:cs="Arial"/>
@@ -947,32 +835,17 @@
         </w:rPr>
         <w:t>trialHearingDisputeAddSection</w:t>
       </w:r>
-      <w:proofErr w:type="spellEnd"/>
       <w:r>
         <w:rPr>
           <w:rFonts w:ascii="Arial" w:hAnsi="Arial" w:cs="Arial"/>
         </w:rPr>
         <w:t>&gt;&gt;</w:t>
       </w:r>
-    </w:p>
-    <w:p>
-      <w:pPr>
-        <w:rPr>
-          <w:rFonts w:ascii="Arial" w:hAnsi="Arial" w:cs="Arial"/>
-        </w:rPr>
-      </w:pPr>
-      <w:r>
-        <w:rPr>
-          <w:rFonts w:ascii="Arial" w:hAnsi="Arial" w:cs="Arial"/>
-        </w:rPr>
-        <w:t xml:space="preserve">&lt;&lt; </w:t>
-      </w:r>
-      <w:proofErr w:type="spellStart"/>
-      <w:r>
-        <w:rPr>
-          <w:rFonts w:ascii="Arial" w:hAnsi="Arial" w:cs="Arial"/>
-        </w:rPr>
-        <w:t>cs_</w:t>
+      <w:r>
+        <w:rPr>
+          <w:rFonts w:ascii="Arial" w:hAnsi="Arial" w:cs="Arial"/>
+        </w:rPr>
+        <w:t>&lt;&lt; cs_</w:t>
       </w:r>
       <w:r>
         <w:rPr>
@@ -980,7 +853,6 @@
         </w:rPr>
         <w:t>trialHearingVariationsAddSection</w:t>
       </w:r>
-      <w:proofErr w:type="spellEnd"/>
       <w:r>
         <w:rPr>
           <w:rFonts w:ascii="Arial" w:hAnsi="Arial" w:cs="Arial"/>
@@ -1011,6 +883,7 @@
           <w:numId w:val="1"/>
         </w:numPr>
         <w:spacing w:after="0" w:line="240" w:lineRule="auto"/>
+        <w:ind w:left="851" w:hanging="491"/>
         <w:rPr>
           <w:rFonts w:ascii="Arial" w:hAnsi="Arial" w:cs="Arial"/>
         </w:rPr>
@@ -1042,89 +915,58 @@
         <w:rPr>
           <w:rFonts w:ascii="Arial" w:hAnsi="Arial" w:cs="Arial"/>
         </w:rPr>
+        <w:t xml:space="preserve">&lt;&lt; </w:t>
+      </w:r>
+      <w:r>
+        <w:rPr>
+          <w:rFonts w:ascii="Arial" w:hAnsi="Arial" w:cs="Arial"/>
+        </w:rPr>
+        <w:t>e</w:t>
+      </w:r>
+      <w:r>
+        <w:rPr>
+          <w:rFonts w:ascii="Arial" w:hAnsi="Arial" w:cs="Arial"/>
+        </w:rPr>
+        <w:t>s_</w:t>
+      </w:r>
+      <w:r>
+        <w:rPr>
+          <w:rFonts w:ascii="Arial" w:hAnsi="Arial" w:cs="Arial"/>
+        </w:rPr>
+        <w:t>trialHearingVariationsAddSection</w:t>
+      </w:r>
+      <w:r>
+        <w:rPr>
+          <w:rFonts w:ascii="Arial" w:hAnsi="Arial" w:cs="Arial"/>
+        </w:rPr>
+        <w:t>&gt;&gt;&lt;&lt; cs_</w:t>
+      </w:r>
+      <w:r>
+        <w:rPr>
+          <w:rFonts w:ascii="Arial" w:hAnsi="Arial" w:cs="Arial"/>
+        </w:rPr>
+        <w:t>trialHearingSettlementAddSection</w:t>
+      </w:r>
+      <w:r>
+        <w:rPr>
+          <w:rFonts w:ascii="Arial" w:hAnsi="Arial" w:cs="Arial"/>
+        </w:rPr>
+        <w:t>&gt;&gt;</w:t>
+      </w:r>
+    </w:p>
+    <w:p>
+      <w:pPr>
+        <w:rPr>
+          <w:rFonts w:ascii="Arial" w:hAnsi="Arial" w:cs="Arial"/>
+          <w:b/>
+        </w:rPr>
+      </w:pPr>
+      <w:r>
+        <w:rPr>
+          <w:rFonts w:ascii="Arial" w:hAnsi="Arial" w:cs="Arial"/>
+          <w:b/>
+        </w:rPr>
         <w:lastRenderedPageBreak/>
-        <w:t xml:space="preserve">&lt;&lt; </w:t>
-      </w:r>
-      <w:proofErr w:type="spellStart"/>
-      <w:r>
-        <w:rPr>
-          <w:rFonts w:ascii="Arial" w:hAnsi="Arial" w:cs="Arial"/>
-        </w:rPr>
-        <w:t>e</w:t>
-      </w:r>
-      <w:r>
-        <w:rPr>
-          <w:rFonts w:ascii="Arial" w:hAnsi="Arial" w:cs="Arial"/>
-        </w:rPr>
-        <w:t>s_</w:t>
-      </w:r>
-      <w:r>
-        <w:rPr>
-          <w:rFonts w:ascii="Arial" w:hAnsi="Arial" w:cs="Arial"/>
-        </w:rPr>
-        <w:t>trialHearingVariationsAddSection</w:t>
-      </w:r>
-      <w:proofErr w:type="spellEnd"/>
-      <w:r>
-        <w:rPr>
-          <w:rFonts w:ascii="Arial" w:hAnsi="Arial" w:cs="Arial"/>
-        </w:rPr>
-        <w:t>&gt;&gt;</w:t>
-      </w:r>
-    </w:p>
-    <w:p>
-      <w:pPr>
-        <w:rPr>
-          <w:rFonts w:ascii="Arial" w:hAnsi="Arial" w:cs="Arial"/>
-        </w:rPr>
-      </w:pPr>
-      <w:r>
-        <w:rPr>
-          <w:rFonts w:ascii="Arial" w:hAnsi="Arial" w:cs="Arial"/>
-        </w:rPr>
-        <w:t xml:space="preserve">&lt;&lt; </w:t>
-      </w:r>
-      <w:proofErr w:type="spellStart"/>
-      <w:r>
-        <w:rPr>
-          <w:rFonts w:ascii="Arial" w:hAnsi="Arial" w:cs="Arial"/>
-        </w:rPr>
-        <w:t>cs_</w:t>
-      </w:r>
-      <w:r>
-        <w:rPr>
-          <w:rFonts w:ascii="Arial" w:hAnsi="Arial" w:cs="Arial"/>
-        </w:rPr>
-        <w:t>trialHearingSettlementAddSection</w:t>
-      </w:r>
-      <w:proofErr w:type="spellEnd"/>
-      <w:r>
-        <w:rPr>
-          <w:rFonts w:ascii="Arial" w:hAnsi="Arial" w:cs="Arial"/>
-        </w:rPr>
-        <w:t>&gt;&gt;</w:t>
-      </w:r>
-    </w:p>
-    <w:p>
-      <w:pPr>
-        <w:rPr>
-          <w:rFonts w:ascii="Arial" w:hAnsi="Arial" w:cs="Arial"/>
-          <w:b/>
-        </w:rPr>
-      </w:pPr>
-    </w:p>
-    <w:p>
-      <w:pPr>
-        <w:rPr>
-          <w:rFonts w:ascii="Arial" w:hAnsi="Arial" w:cs="Arial"/>
-          <w:b/>
-        </w:rPr>
-      </w:pPr>
-      <w:r>
-        <w:rPr>
-          <w:rFonts w:ascii="Arial" w:hAnsi="Arial" w:cs="Arial"/>
-          <w:b/>
-        </w:rPr>
         <w:t>Settlement</w:t>
       </w:r>
     </w:p>
@@ -1136,29 +978,16 @@
           <w:numId w:val="1"/>
         </w:numPr>
         <w:spacing w:line="256" w:lineRule="auto"/>
-        <w:rPr>
-          <w:rFonts w:ascii="Arial" w:hAnsi="Arial" w:cs="Arial"/>
-        </w:rPr>
-      </w:pPr>
-      <w:r>
-        <w:rPr>
-          <w:rFonts w:ascii="Arial" w:hAnsi="Arial" w:cs="Arial"/>
-        </w:rPr>
-        <w:t xml:space="preserve">Each party must inform the Court immediately if the case is settled </w:t>
-      </w:r>
-      <w:proofErr w:type="gramStart"/>
-      <w:r>
-        <w:rPr>
-          <w:rFonts w:ascii="Arial" w:hAnsi="Arial" w:cs="Arial"/>
-        </w:rPr>
-        <w:t>whether or not</w:t>
-      </w:r>
-      <w:proofErr w:type="gramEnd"/>
-      <w:r>
-        <w:rPr>
-          <w:rFonts w:ascii="Arial" w:hAnsi="Arial" w:cs="Arial"/>
-        </w:rPr>
-        <w:t xml:space="preserve"> it is then possible to upload to the Digital Portal a draft consent order to give effect to their agreement.</w:t>
+        <w:ind w:left="851" w:hanging="491"/>
+        <w:rPr>
+          <w:rFonts w:ascii="Arial" w:hAnsi="Arial" w:cs="Arial"/>
+        </w:rPr>
+      </w:pPr>
+      <w:r>
+        <w:rPr>
+          <w:rFonts w:ascii="Arial" w:hAnsi="Arial" w:cs="Arial"/>
+        </w:rPr>
+        <w:t>Each party must inform the Court immediately if the case is settled whether or not it is then possible to upload to the Digital Portal a draft consent order to give effect to their agreement.</w:t>
       </w:r>
     </w:p>
     <w:p>
@@ -1173,7 +1002,6 @@
         </w:rPr>
         <w:t xml:space="preserve">&lt;&lt; </w:t>
       </w:r>
-      <w:proofErr w:type="spellStart"/>
       <w:r>
         <w:rPr>
           <w:rFonts w:ascii="Arial" w:hAnsi="Arial" w:cs="Arial"/>
@@ -1184,34 +1012,13 @@
         <w:rPr>
           <w:rFonts w:ascii="Arial" w:hAnsi="Arial" w:cs="Arial"/>
         </w:rPr>
-        <w:t>s_trialHearingSettlementAddSection</w:t>
-      </w:r>
-      <w:proofErr w:type="spellEnd"/>
-      <w:r>
-        <w:rPr>
-          <w:rFonts w:ascii="Arial" w:hAnsi="Arial" w:cs="Arial"/>
-        </w:rPr>
-        <w:t>&gt;&gt;</w:t>
-      </w:r>
-    </w:p>
-    <w:p>
-      <w:pPr>
-        <w:rPr>
-          <w:rFonts w:ascii="Arial" w:hAnsi="Arial" w:cs="Arial"/>
-        </w:rPr>
-      </w:pPr>
-      <w:r>
-        <w:rPr>
-          <w:rFonts w:ascii="Arial" w:hAnsi="Arial" w:cs="Arial"/>
-        </w:rPr>
-        <w:t xml:space="preserve">&lt;&lt; </w:t>
-      </w:r>
-      <w:proofErr w:type="spellStart"/>
-      <w:r>
-        <w:rPr>
-          <w:rFonts w:ascii="Arial" w:hAnsi="Arial" w:cs="Arial"/>
-        </w:rPr>
-        <w:t>cs_</w:t>
+        <w:t>s_trialHearingSettlementAddSection&gt;&gt;</w:t>
+      </w:r>
+      <w:r>
+        <w:rPr>
+          <w:rFonts w:ascii="Arial" w:hAnsi="Arial" w:cs="Arial"/>
+        </w:rPr>
+        <w:t>&lt;&lt; cs_</w:t>
       </w:r>
       <w:r>
         <w:rPr>
@@ -1219,7 +1026,6 @@
         </w:rPr>
         <w:t>trialHearingDisclosureOfDocumentsDJAddSection</w:t>
       </w:r>
-      <w:proofErr w:type="spellEnd"/>
       <w:r>
         <w:rPr>
           <w:rFonts w:ascii="Arial" w:hAnsi="Arial" w:cs="Arial"/>
@@ -1250,6 +1056,7 @@
           <w:numId w:val="1"/>
         </w:numPr>
         <w:spacing w:line="256" w:lineRule="auto"/>
+        <w:ind w:left="851" w:hanging="491"/>
         <w:rPr>
           <w:rFonts w:ascii="Arial" w:hAnsi="Arial" w:cs="Arial"/>
         </w:rPr>
@@ -1303,6 +1110,7 @@
           <w:numId w:val="1"/>
         </w:numPr>
         <w:spacing w:line="256" w:lineRule="auto"/>
+        <w:ind w:left="851" w:hanging="491"/>
         <w:rPr>
           <w:rFonts w:ascii="Arial" w:hAnsi="Arial" w:cs="Arial"/>
         </w:rPr>
@@ -1384,6 +1192,7 @@
           <w:numId w:val="1"/>
         </w:numPr>
         <w:spacing w:line="256" w:lineRule="auto"/>
+        <w:ind w:left="851" w:hanging="491"/>
         <w:rPr>
           <w:rFonts w:ascii="Arial" w:hAnsi="Arial" w:cs="Arial"/>
         </w:rPr>
@@ -1461,7 +1270,6 @@
         </w:rPr>
         <w:t>&lt;&lt;</w:t>
       </w:r>
-      <w:proofErr w:type="spellStart"/>
       <w:r>
         <w:rPr>
           <w:rFonts w:ascii="Arial" w:hAnsi="Arial" w:cs="Arial"/>
@@ -1472,34 +1280,13 @@
         <w:rPr>
           <w:rFonts w:ascii="Arial" w:hAnsi="Arial" w:cs="Arial"/>
         </w:rPr>
-        <w:t>s_trialHearingDisclosureOfDocumentsDJAddSection</w:t>
-      </w:r>
-      <w:proofErr w:type="spellEnd"/>
-      <w:r>
-        <w:rPr>
-          <w:rFonts w:ascii="Arial" w:hAnsi="Arial" w:cs="Arial"/>
-        </w:rPr>
-        <w:t>&gt;&gt;</w:t>
-      </w:r>
-    </w:p>
-    <w:p>
-      <w:pPr>
-        <w:rPr>
-          <w:rFonts w:ascii="Arial" w:hAnsi="Arial" w:cs="Arial"/>
-        </w:rPr>
-      </w:pPr>
-      <w:r>
-        <w:rPr>
-          <w:rFonts w:ascii="Arial" w:hAnsi="Arial" w:cs="Arial"/>
-        </w:rPr>
-        <w:t xml:space="preserve">&lt;&lt; </w:t>
-      </w:r>
-      <w:proofErr w:type="spellStart"/>
-      <w:r>
-        <w:rPr>
-          <w:rFonts w:ascii="Arial" w:hAnsi="Arial" w:cs="Arial"/>
-        </w:rPr>
-        <w:t>cs_</w:t>
+        <w:t>s_trialHearingDisclosureOfDocumentsDJAddSection&gt;&gt;</w:t>
+      </w:r>
+      <w:r>
+        <w:rPr>
+          <w:rFonts w:ascii="Arial" w:hAnsi="Arial" w:cs="Arial"/>
+        </w:rPr>
+        <w:t>&lt;&lt; cs_</w:t>
       </w:r>
       <w:r>
         <w:rPr>
@@ -1507,7 +1294,6 @@
         </w:rPr>
         <w:t>trialHearingWitnessOfFactDJAddSection</w:t>
       </w:r>
-      <w:proofErr w:type="spellEnd"/>
       <w:r>
         <w:rPr>
           <w:rFonts w:ascii="Arial" w:hAnsi="Arial" w:cs="Arial"/>
@@ -1538,6 +1324,7 @@
           <w:numId w:val="1"/>
         </w:numPr>
         <w:spacing w:line="256" w:lineRule="auto"/>
+        <w:ind w:left="851" w:hanging="491"/>
         <w:rPr>
           <w:rFonts w:ascii="Arial" w:hAnsi="Arial" w:cs="Arial"/>
         </w:rPr>
@@ -1559,6 +1346,12 @@
           <w:rFonts w:ascii="Arial" w:hAnsi="Arial" w:cs="Arial"/>
         </w:rPr>
         <w:t>.input1&gt;&gt;</w:t>
+      </w:r>
+      <w:r>
+        <w:rPr>
+          <w:rFonts w:ascii="Arial" w:hAnsi="Arial" w:cs="Arial"/>
+        </w:rPr>
+        <w:t>.</w:t>
       </w:r>
     </w:p>
     <w:p>
@@ -1569,6 +1362,7 @@
           <w:numId w:val="1"/>
         </w:numPr>
         <w:spacing w:line="256" w:lineRule="auto"/>
+        <w:ind w:left="851" w:hanging="491"/>
         <w:rPr>
           <w:rFonts w:ascii="Arial" w:hAnsi="Arial" w:cs="Arial"/>
         </w:rPr>
@@ -1636,6 +1430,7 @@
           <w:ilvl w:val="0"/>
           <w:numId w:val="1"/>
         </w:numPr>
+        <w:ind w:left="851" w:hanging="491"/>
         <w:rPr>
           <w:rFonts w:ascii="Arial" w:hAnsi="Arial" w:cs="Arial"/>
           <w:bCs/>
@@ -1689,6 +1484,7 @@
           <w:ilvl w:val="0"/>
           <w:numId w:val="1"/>
         </w:numPr>
+        <w:ind w:left="851" w:hanging="491"/>
         <w:rPr>
           <w:rFonts w:ascii="Arial" w:hAnsi="Arial" w:cs="Arial"/>
           <w:bCs/>
@@ -1710,7 +1506,13 @@
         <w:rPr>
           <w:rFonts w:ascii="Arial" w:hAnsi="Arial" w:cs="Arial"/>
         </w:rPr>
-        <w:t xml:space="preserve">.input5&gt;&gt; </w:t>
+        <w:t>.input5&gt;&gt;</w:t>
+      </w:r>
+      <w:r>
+        <w:rPr>
+          <w:rFonts w:ascii="Arial" w:hAnsi="Arial" w:cs="Arial"/>
+        </w:rPr>
+        <w:t xml:space="preserve"> </w:t>
       </w:r>
       <w:r>
         <w:rPr>
@@ -1744,6 +1546,7 @@
           <w:numId w:val="1"/>
         </w:numPr>
         <w:spacing w:line="256" w:lineRule="auto"/>
+        <w:ind w:left="851" w:hanging="491"/>
         <w:rPr>
           <w:rFonts w:ascii="Arial" w:hAnsi="Arial" w:cs="Arial"/>
         </w:rPr>
@@ -1764,7 +1567,13 @@
         <w:rPr>
           <w:rFonts w:ascii="Arial" w:hAnsi="Arial" w:cs="Arial"/>
         </w:rPr>
-        <w:t xml:space="preserve">&gt;&gt; </w:t>
+        <w:t>&gt;&gt;</w:t>
+      </w:r>
+      <w:r>
+        <w:rPr>
+          <w:rFonts w:ascii="Arial" w:hAnsi="Arial" w:cs="Arial"/>
+        </w:rPr>
+        <w:t>.</w:t>
       </w:r>
     </w:p>
     <w:p>
@@ -1778,54 +1587,13 @@
         <w:rPr>
           <w:rFonts w:ascii="Arial" w:hAnsi="Arial" w:cs="Arial"/>
         </w:rPr>
-        <w:t xml:space="preserve">&lt;&lt; </w:t>
-      </w:r>
-      <w:proofErr w:type="spellStart"/>
-      <w:r>
-        <w:rPr>
-          <w:rFonts w:ascii="Arial" w:hAnsi="Arial" w:cs="Arial"/>
-        </w:rPr>
-        <w:t>es_trialHearingWitnessOfFactDJAddSection</w:t>
-      </w:r>
-      <w:proofErr w:type="spellEnd"/>
-      <w:r>
-        <w:rPr>
-          <w:rFonts w:ascii="Arial" w:hAnsi="Arial" w:cs="Arial"/>
-        </w:rPr>
-        <w:t>&gt;&gt;</w:t>
-      </w:r>
-    </w:p>
-    <w:p>
-      <w:pPr>
-        <w:rPr>
-          <w:rFonts w:ascii="Arial" w:hAnsi="Arial" w:cs="Arial"/>
-        </w:rPr>
-      </w:pPr>
-      <w:r>
-        <w:rPr>
-          <w:rFonts w:ascii="Arial" w:hAnsi="Arial" w:cs="Arial"/>
-        </w:rPr>
-        <w:t xml:space="preserve">&lt;&lt; </w:t>
-      </w:r>
-      <w:proofErr w:type="spellStart"/>
-      <w:r>
-        <w:rPr>
-          <w:rFonts w:ascii="Arial" w:hAnsi="Arial" w:cs="Arial"/>
-        </w:rPr>
-        <w:t>cs_</w:t>
-      </w:r>
-      <w:r>
-        <w:rPr>
-          <w:rFonts w:ascii="Arial" w:hAnsi="Arial" w:cs="Arial"/>
-        </w:rPr>
-        <w:t>trialHearingSchedulesOfLossDJAddSection</w:t>
-      </w:r>
-      <w:proofErr w:type="spellEnd"/>
-      <w:r>
-        <w:rPr>
-          <w:rFonts w:ascii="Arial" w:hAnsi="Arial" w:cs="Arial"/>
-        </w:rPr>
-        <w:t>&gt;&gt;</w:t>
+        <w:t>&lt;&lt; es_trialHearingWitnessOfFactDJAddSection&gt;&gt;</w:t>
+      </w:r>
+      <w:r>
+        <w:rPr>
+          <w:rFonts w:ascii="Arial" w:hAnsi="Arial" w:cs="Arial"/>
+        </w:rPr>
+        <w:t>&lt;&lt; cs_trialHearingSchedulesOfLossDJAddSection&gt;&gt;</w:t>
       </w:r>
     </w:p>
     <w:p>
@@ -1850,6 +1618,7 @@
           <w:ilvl w:val="0"/>
           <w:numId w:val="1"/>
         </w:numPr>
+        <w:ind w:left="851" w:hanging="491"/>
         <w:rPr>
           <w:rFonts w:ascii="Arial" w:hAnsi="Arial" w:cs="Arial"/>
           <w:bCs/>
@@ -1903,6 +1672,7 @@
           <w:ilvl w:val="0"/>
           <w:numId w:val="1"/>
         </w:numPr>
+        <w:ind w:left="851" w:hanging="491"/>
         <w:rPr>
           <w:rFonts w:ascii="Arial" w:hAnsi="Arial" w:cs="Arial"/>
           <w:bCs/>
@@ -1964,6 +1734,7 @@
           <w:ilvl w:val="0"/>
           <w:numId w:val="1"/>
         </w:numPr>
+        <w:ind w:left="851" w:hanging="491"/>
         <w:rPr>
           <w:rFonts w:ascii="Arial" w:hAnsi="Arial" w:cs="Arial"/>
           <w:bCs/>
@@ -1991,7 +1762,7 @@
         <w:rPr>
           <w:rFonts w:ascii="Arial" w:hAnsi="Arial" w:cs="Arial"/>
         </w:rPr>
-        <w:t xml:space="preserve"> </w:t>
+        <w:t>.</w:t>
       </w:r>
     </w:p>
     <w:p>
@@ -2001,6 +1772,7 @@
           <w:ilvl w:val="0"/>
           <w:numId w:val="1"/>
         </w:numPr>
+        <w:ind w:left="851" w:hanging="491"/>
         <w:rPr>
           <w:rFonts w:ascii="Arial" w:hAnsi="Arial" w:cs="Arial"/>
           <w:bCs/>
@@ -2065,10 +1837,8 @@
         <w:rPr>
           <w:rFonts w:ascii="Arial" w:hAnsi="Arial" w:cs="Arial"/>
         </w:rPr>
-        <w:lastRenderedPageBreak/>
         <w:t xml:space="preserve">&lt;&lt; </w:t>
       </w:r>
-      <w:proofErr w:type="spellStart"/>
       <w:r>
         <w:rPr>
           <w:rFonts w:ascii="Arial" w:hAnsi="Arial" w:cs="Arial"/>
@@ -2079,56 +1849,26 @@
         <w:rPr>
           <w:rFonts w:ascii="Arial" w:hAnsi="Arial" w:cs="Arial"/>
         </w:rPr>
-        <w:t>s_trialHearingSchedulesOfLossDJAddSection</w:t>
-      </w:r>
-      <w:proofErr w:type="spellEnd"/>
+        <w:t>s_trialHearingSchedulesOfLossDJAddSection&gt;&gt;</w:t>
+      </w:r>
+      <w:r>
+        <w:rPr>
+          <w:rFonts w:ascii="Arial" w:hAnsi="Arial" w:cs="Arial"/>
+        </w:rPr>
+        <w:t>&lt;&lt; cs_</w:t>
+      </w:r>
+      <w:r>
+        <w:rPr>
+          <w:rFonts w:ascii="Arial" w:hAnsi="Arial" w:cs="Arial"/>
+        </w:rPr>
+        <w:t>trialHearingCostsAddSection</w:t>
+      </w:r>
       <w:r>
         <w:rPr>
           <w:rFonts w:ascii="Arial" w:hAnsi="Arial" w:cs="Arial"/>
         </w:rPr>
         <w:t>&gt;&gt;</w:t>
       </w:r>
-    </w:p>
-    <w:p>
-      <w:pPr>
-        <w:rPr>
-          <w:rFonts w:ascii="Arial" w:hAnsi="Arial" w:cs="Arial"/>
-        </w:rPr>
-      </w:pPr>
-      <w:r>
-        <w:rPr>
-          <w:rFonts w:ascii="Arial" w:hAnsi="Arial" w:cs="Arial"/>
-        </w:rPr>
-        <w:t xml:space="preserve">&lt;&lt; </w:t>
-      </w:r>
-      <w:proofErr w:type="spellStart"/>
-      <w:r>
-        <w:rPr>
-          <w:rFonts w:ascii="Arial" w:hAnsi="Arial" w:cs="Arial"/>
-        </w:rPr>
-        <w:t>cs_</w:t>
-      </w:r>
-      <w:r>
-        <w:rPr>
-          <w:rFonts w:ascii="Arial" w:hAnsi="Arial" w:cs="Arial"/>
-        </w:rPr>
-        <w:t>trialHearingCostsAddSection</w:t>
-      </w:r>
-      <w:proofErr w:type="spellEnd"/>
-      <w:r>
-        <w:rPr>
-          <w:rFonts w:ascii="Arial" w:hAnsi="Arial" w:cs="Arial"/>
-        </w:rPr>
-        <w:t>&gt;&gt;</w:t>
-      </w:r>
-    </w:p>
-    <w:p>
-      <w:pPr>
-        <w:rPr>
-          <w:rFonts w:ascii="Arial" w:hAnsi="Arial" w:cs="Arial"/>
-          <w:b/>
-        </w:rPr>
-      </w:pPr>
     </w:p>
     <w:p>
       <w:pPr>
@@ -2151,6 +1891,7 @@
           <w:ilvl w:val="0"/>
           <w:numId w:val="1"/>
         </w:numPr>
+        <w:ind w:left="851" w:hanging="491"/>
         <w:rPr>
           <w:rFonts w:ascii="Arial" w:hAnsi="Arial" w:cs="Arial"/>
         </w:rPr>
@@ -2161,6 +1902,12 @@
         </w:rPr>
         <w:t>Costs in the case</w:t>
       </w:r>
+      <w:r>
+        <w:rPr>
+          <w:rFonts w:ascii="Arial" w:hAnsi="Arial" w:cs="Arial"/>
+        </w:rPr>
+        <w:t>.</w:t>
+      </w:r>
     </w:p>
     <w:p>
       <w:pPr>
@@ -2174,7 +1921,6 @@
         </w:rPr>
         <w:t xml:space="preserve">&lt;&lt; </w:t>
       </w:r>
-      <w:proofErr w:type="spellStart"/>
       <w:r>
         <w:rPr>
           <w:rFonts w:ascii="Arial" w:hAnsi="Arial" w:cs="Arial"/>
@@ -2185,9 +1931,32 @@
         <w:rPr>
           <w:rFonts w:ascii="Arial" w:hAnsi="Arial" w:cs="Arial"/>
         </w:rPr>
-        <w:t>s_trialHearingCostsAddSection</w:t>
-      </w:r>
-      <w:proofErr w:type="spellEnd"/>
+        <w:t>s_trialHearingCostsAddSection&gt;&gt;</w:t>
+      </w:r>
+      <w:r>
+        <w:rPr>
+          <w:rFonts w:ascii="Arial" w:hAnsi="Arial" w:cs="Arial"/>
+        </w:rPr>
+        <w:t xml:space="preserve">&lt;&lt; </w:t>
+      </w:r>
+      <w:r>
+        <w:rPr>
+          <w:rFonts w:ascii="Arial" w:hAnsi="Arial" w:cs="Arial"/>
+        </w:rPr>
+        <w:t>c</w:t>
+      </w:r>
+      <w:r>
+        <w:rPr>
+          <w:rFonts w:ascii="Arial" w:hAnsi="Arial" w:cs="Arial"/>
+        </w:rPr>
+        <w:t>s_</w:t>
+      </w:r>
+      <w:r>
+        <w:rPr>
+          <w:rFonts w:ascii="Arial" w:hAnsi="Arial" w:cs="Arial"/>
+        </w:rPr>
+        <w:t>trialHearingTrialDJAddSection</w:t>
+      </w:r>
       <w:r>
         <w:rPr>
           <w:rFonts w:ascii="Arial" w:hAnsi="Arial" w:cs="Arial"/>
@@ -2204,47 +1973,9 @@
       <w:r>
         <w:rPr>
           <w:rFonts w:ascii="Arial" w:hAnsi="Arial" w:cs="Arial"/>
-        </w:rPr>
-        <w:t xml:space="preserve">&lt;&lt; </w:t>
-      </w:r>
-      <w:proofErr w:type="spellStart"/>
-      <w:r>
-        <w:rPr>
-          <w:rFonts w:ascii="Arial" w:hAnsi="Arial" w:cs="Arial"/>
-        </w:rPr>
-        <w:t>c</w:t>
-      </w:r>
-      <w:r>
-        <w:rPr>
-          <w:rFonts w:ascii="Arial" w:hAnsi="Arial" w:cs="Arial"/>
-        </w:rPr>
-        <w:t>s_</w:t>
-      </w:r>
-      <w:r>
-        <w:rPr>
-          <w:rFonts w:ascii="Arial" w:hAnsi="Arial" w:cs="Arial"/>
-        </w:rPr>
-        <w:t>trialHearingTrialDJAddSection</w:t>
-      </w:r>
-      <w:proofErr w:type="spellEnd"/>
-      <w:r>
-        <w:rPr>
-          <w:rFonts w:ascii="Arial" w:hAnsi="Arial" w:cs="Arial"/>
-        </w:rPr>
-        <w:t>&gt;&gt;</w:t>
-      </w:r>
-    </w:p>
-    <w:p>
-      <w:pPr>
-        <w:rPr>
-          <w:rFonts w:ascii="Arial" w:hAnsi="Arial" w:cs="Arial"/>
-        </w:rPr>
-      </w:pPr>
-      <w:r>
-        <w:rPr>
-          <w:rFonts w:ascii="Arial" w:hAnsi="Arial" w:cs="Arial"/>
-          <w:b/>
-        </w:rPr>
+          <w:b/>
+        </w:rPr>
+        <w:lastRenderedPageBreak/>
         <w:t>Trial</w:t>
       </w:r>
     </w:p>
@@ -2255,6 +1986,7 @@
           <w:ilvl w:val="0"/>
           <w:numId w:val="1"/>
         </w:numPr>
+        <w:ind w:left="851" w:hanging="491"/>
         <w:rPr>
           <w:rFonts w:ascii="Arial" w:hAnsi="Arial" w:cs="Arial"/>
         </w:rPr>
@@ -2285,7 +2017,6 @@
         </w:rPr>
         <w:t xml:space="preserve"> &lt;&lt;</w:t>
       </w:r>
-      <w:proofErr w:type="spellStart"/>
       <w:r>
         <w:rPr>
           <w:rFonts w:ascii="Arial" w:hAnsi="Arial" w:cs="Arial"/>
@@ -2294,7 +2025,6 @@
         </w:rPr>
         <w:t>trialDays</w:t>
       </w:r>
-      <w:proofErr w:type="spellEnd"/>
       <w:r>
         <w:rPr>
           <w:rFonts w:ascii="Arial" w:hAnsi="Arial" w:cs="Arial"/>
@@ -2360,6 +2090,14 @@
           <w:bCs/>
         </w:rPr>
         <w:t>&gt;&gt;</w:t>
+      </w:r>
+      <w:r>
+        <w:rPr>
+          <w:rFonts w:ascii="Arial" w:hAnsi="Arial" w:cs="Arial"/>
+          <w:b/>
+          <w:bCs/>
+        </w:rPr>
+        <w:t>.</w:t>
       </w:r>
     </w:p>
     <w:p>
@@ -2369,6 +2107,7 @@
           <w:ilvl w:val="0"/>
           <w:numId w:val="1"/>
         </w:numPr>
+        <w:ind w:left="851" w:hanging="491"/>
         <w:rPr>
           <w:rFonts w:ascii="Arial" w:hAnsi="Arial" w:cs="Arial"/>
         </w:rPr>
@@ -2390,12 +2129,6 @@
           <w:rFonts w:ascii="Arial" w:hAnsi="Arial" w:cs="Arial"/>
         </w:rPr>
         <w:t>.input2&gt;&gt;</w:t>
-      </w:r>
-      <w:r>
-        <w:rPr>
-          <w:rFonts w:ascii="Arial" w:hAnsi="Arial" w:cs="Arial"/>
-        </w:rPr>
-        <w:t>.</w:t>
       </w:r>
     </w:p>
     <w:p>
@@ -2406,6 +2139,7 @@
           <w:numId w:val="1"/>
         </w:numPr>
         <w:spacing w:line="256" w:lineRule="auto"/>
+        <w:ind w:left="851" w:hanging="491"/>
         <w:rPr>
           <w:rFonts w:ascii="Arial" w:hAnsi="Arial" w:cs="Arial"/>
         </w:rPr>
@@ -2428,12 +2162,6 @@
         </w:rPr>
         <w:t>.input3&gt;&gt;</w:t>
       </w:r>
-      <w:r>
-        <w:rPr>
-          <w:rFonts w:ascii="Arial" w:hAnsi="Arial" w:cs="Arial"/>
-        </w:rPr>
-        <w:t>.</w:t>
-      </w:r>
     </w:p>
     <w:p>
       <w:pPr>
@@ -2447,7 +2175,6 @@
         </w:rPr>
         <w:t xml:space="preserve">&lt;&lt; </w:t>
       </w:r>
-      <w:proofErr w:type="spellStart"/>
       <w:r>
         <w:rPr>
           <w:rFonts w:ascii="Arial" w:hAnsi="Arial" w:cs="Arial"/>
@@ -2458,25 +2185,8 @@
         <w:rPr>
           <w:rFonts w:ascii="Arial" w:hAnsi="Arial" w:cs="Arial"/>
         </w:rPr>
-        <w:t>s_trialHearingTrialDJAddSection</w:t>
-      </w:r>
-      <w:proofErr w:type="spellEnd"/>
-      <w:r>
-        <w:rPr>
-          <w:rFonts w:ascii="Arial" w:hAnsi="Arial" w:cs="Arial"/>
-        </w:rPr>
-        <w:t>&gt;&gt;</w:t>
-      </w:r>
-    </w:p>
-    <w:p>
-      <w:pPr>
-        <w:rPr>
-          <w:rFonts w:ascii="Arial" w:eastAsia="Times New Roman" w:hAnsi="Arial" w:cs="Arial"/>
-          <w:b/>
-          <w:bCs/>
-          <w:lang w:eastAsia="en-GB"/>
-        </w:rPr>
-      </w:pPr>
+        <w:t>s_trialHearingTrialDJAddSection&gt;&gt;</w:t>
+      </w:r>
     </w:p>
     <w:p>
       <w:pPr>
@@ -2505,11 +2215,10 @@
           <w:numId w:val="1"/>
         </w:numPr>
         <w:spacing w:after="0" w:line="240" w:lineRule="auto"/>
-        <w:rPr>
-          <w:rFonts w:ascii="Times New Roman" w:eastAsia="Times New Roman" w:hAnsi="Times New Roman" w:cs="Times New Roman"/>
-          <w:sz w:val="24"/>
-          <w:szCs w:val="24"/>
-          <w:lang w:eastAsia="en-GB"/>
+        <w:ind w:left="851" w:hanging="491"/>
+        <w:rPr>
+          <w:rFonts w:ascii="Arial" w:hAnsi="Arial" w:cs="Arial"/>
+          <w:bCs/>
         </w:rPr>
       </w:pPr>
       <w:r>
@@ -2530,9 +2239,14 @@
         <w:rPr>
           <w:rFonts w:ascii="Arial" w:hAnsi="Arial" w:cs="Arial"/>
         </w:rPr>
-        <w:t>hearing will be attended &lt;&lt;</w:t>
-      </w:r>
-      <w:proofErr w:type="spellStart"/>
+        <w:t>trial will be</w:t>
+      </w:r>
+      <w:r>
+        <w:rPr>
+          <w:rFonts w:ascii="Arial" w:hAnsi="Arial" w:cs="Arial"/>
+        </w:rPr>
+        <w:t xml:space="preserve"> &lt;&lt;</w:t>
+      </w:r>
       <w:r>
         <w:rPr>
           <w:rFonts w:ascii="Arial" w:hAnsi="Arial" w:cs="Arial"/>
@@ -2543,14 +2257,13 @@
         <w:rPr>
           <w:rFonts w:ascii="Arial" w:hAnsi="Arial" w:cs="Arial"/>
         </w:rPr>
-        <w:t>HearingMethod</w:t>
-      </w:r>
-      <w:proofErr w:type="spellEnd"/>
-      <w:r>
-        <w:rPr>
-          <w:rFonts w:ascii="Arial" w:hAnsi="Arial" w:cs="Arial"/>
-        </w:rPr>
-        <w:t>&gt;&gt; with the claimant to arrange.</w:t>
+        <w:t>HearingMethod&gt;&gt;</w:t>
+      </w:r>
+      <w:r>
+        <w:rPr>
+          <w:rFonts w:ascii="Arial" w:hAnsi="Arial" w:cs="Arial"/>
+        </w:rPr>
+        <w:t>.</w:t>
       </w:r>
     </w:p>
     <w:p>
@@ -2558,16 +2271,7 @@
         <w:spacing w:after="0" w:line="240" w:lineRule="auto"/>
         <w:rPr>
           <w:rFonts w:ascii="Arial" w:hAnsi="Arial" w:cs="Arial"/>
-          <w:b/>
-        </w:rPr>
-      </w:pPr>
-    </w:p>
-    <w:p>
-      <w:pPr>
-        <w:spacing w:after="0" w:line="240" w:lineRule="auto"/>
-        <w:rPr>
-          <w:rFonts w:ascii="Arial" w:hAnsi="Arial" w:cs="Arial"/>
-          <w:b/>
+          <w:bCs/>
         </w:rPr>
       </w:pPr>
     </w:p>
@@ -2597,6 +2301,99 @@
           <w:numId w:val="1"/>
         </w:numPr>
         <w:spacing w:after="0" w:line="240" w:lineRule="auto"/>
+        <w:ind w:left="851" w:hanging="491"/>
+        <w:rPr>
+          <w:rFonts w:ascii="Arial" w:eastAsia="Times New Roman" w:hAnsi="Arial" w:cs="Arial"/>
+          <w:lang w:eastAsia="en-GB"/>
+        </w:rPr>
+      </w:pPr>
+      <w:r>
+        <w:rPr>
+          <w:rFonts w:ascii="Arial" w:eastAsia="Times New Roman" w:hAnsi="Arial" w:cs="Arial"/>
+          <w:lang w:eastAsia="en-GB"/>
+        </w:rPr>
+        <w:t xml:space="preserve">&lt;&lt;trialHearingNotesDJ.input&gt;&gt; </w:t>
+      </w:r>
+      <w:r>
+        <w:rPr>
+          <w:rFonts w:ascii="Arial" w:eastAsia="Times New Roman" w:hAnsi="Arial" w:cs="Arial"/>
+          <w:b/>
+          <w:bCs/>
+          <w:lang w:eastAsia="en-GB"/>
+        </w:rPr>
+        <w:t>&lt;&lt;</w:t>
+      </w:r>
+      <w:r>
+        <w:rPr>
+          <w:rFonts w:ascii="Arial" w:eastAsia="Times New Roman" w:hAnsi="Arial" w:cs="Arial"/>
+          <w:b/>
+          <w:bCs/>
+          <w:lang w:eastAsia="en-GB"/>
+        </w:rPr>
+        <w:t xml:space="preserve"> </w:t>
+      </w:r>
+      <w:r>
+        <w:rPr>
+          <w:rFonts w:ascii="Arial" w:eastAsia="Times New Roman" w:hAnsi="Arial" w:cs="Arial"/>
+          <w:b/>
+          <w:bCs/>
+          <w:lang w:eastAsia="en-GB"/>
+        </w:rPr>
+        <w:t>trialHearingNotesDJ.date&gt;&gt;</w:t>
+      </w:r>
+      <w:r>
+        <w:rPr>
+          <w:rFonts w:ascii="Arial" w:eastAsia="Times New Roman" w:hAnsi="Arial" w:cs="Arial"/>
+          <w:lang w:eastAsia="en-GB"/>
+        </w:rPr>
+        <w:t>.</w:t>
+      </w:r>
+    </w:p>
+    <w:p>
+      <w:pPr>
+        <w:spacing w:after="0" w:line="240" w:lineRule="auto"/>
+        <w:rPr>
+          <w:rFonts w:ascii="Arial" w:eastAsia="Times New Roman" w:hAnsi="Arial" w:cs="Arial"/>
+          <w:lang w:eastAsia="en-GB"/>
+        </w:rPr>
+      </w:pPr>
+    </w:p>
+    <w:p>
+      <w:r>
+        <w:t>-----------------------------------------------</w:t>
+      </w:r>
+    </w:p>
+    <w:p>
+      <w:pPr>
+        <w:rPr>
+          <w:rFonts w:ascii="Arial" w:hAnsi="Arial" w:cs="Arial"/>
+          <w:bCs/>
+          <w:i/>
+          <w:iCs/>
+        </w:rPr>
+      </w:pPr>
+      <w:r>
+        <w:rPr>
+          <w:rFonts w:ascii="Arial" w:hAnsi="Arial" w:cs="Arial"/>
+          <w:bCs/>
+          <w:i/>
+          <w:iCs/>
+        </w:rPr>
+        <w:t>Additional Paragraphs</w:t>
+      </w:r>
+      <w:r>
+        <w:rPr>
+          <w:rFonts w:ascii="Arial" w:hAnsi="Arial" w:cs="Arial"/>
+          <w:bCs/>
+          <w:i/>
+          <w:iCs/>
+        </w:rPr>
+        <w:t xml:space="preserve"> (if selected)</w:t>
+      </w:r>
+    </w:p>
+    <w:p>
+      <w:pPr>
+        <w:spacing w:after="0" w:line="240" w:lineRule="auto"/>
         <w:rPr>
           <w:rFonts w:ascii="Times New Roman" w:eastAsia="Times New Roman" w:hAnsi="Times New Roman" w:cs="Times New Roman"/>
           <w:sz w:val="24"/>
@@ -2604,132 +2401,6 @@
           <w:lang w:eastAsia="en-GB"/>
         </w:rPr>
       </w:pPr>
-      <w:r>
-        <w:rPr>
-          <w:rFonts w:ascii="Arial" w:hAnsi="Arial" w:cs="Arial"/>
-        </w:rPr>
-        <w:t>&lt;&lt;</w:t>
-      </w:r>
-      <w:proofErr w:type="spellStart"/>
-      <w:r>
-        <w:rPr>
-          <w:rFonts w:ascii="Arial" w:hAnsi="Arial" w:cs="Arial"/>
-        </w:rPr>
-        <w:t>trialHearingNotesDJ</w:t>
-      </w:r>
-      <w:r>
-        <w:rPr>
-          <w:rFonts w:ascii="Arial" w:hAnsi="Arial" w:cs="Arial"/>
-        </w:rPr>
-        <w:t>.input</w:t>
-      </w:r>
-      <w:proofErr w:type="spellEnd"/>
-      <w:r>
-        <w:rPr>
-          <w:rFonts w:ascii="Arial" w:hAnsi="Arial" w:cs="Arial"/>
-        </w:rPr>
-        <w:t xml:space="preserve">&gt;&gt; </w:t>
-      </w:r>
-      <w:r>
-        <w:rPr>
-          <w:rFonts w:ascii="Arial" w:hAnsi="Arial" w:cs="Arial"/>
-          <w:b/>
-          <w:bCs/>
-        </w:rPr>
-        <w:t>&lt;&lt;</w:t>
-      </w:r>
-      <w:proofErr w:type="spellStart"/>
-      <w:r>
-        <w:rPr>
-          <w:rFonts w:ascii="Arial" w:hAnsi="Arial" w:cs="Arial"/>
-          <w:b/>
-          <w:bCs/>
-        </w:rPr>
-        <w:t>trialHearingNotesDJ</w:t>
-      </w:r>
-      <w:r>
-        <w:rPr>
-          <w:rFonts w:ascii="Arial" w:hAnsi="Arial" w:cs="Arial"/>
-          <w:b/>
-          <w:bCs/>
-        </w:rPr>
-        <w:t>.date</w:t>
-      </w:r>
-      <w:proofErr w:type="spellEnd"/>
-      <w:r>
-        <w:rPr>
-          <w:rFonts w:ascii="Arial" w:hAnsi="Arial" w:cs="Arial"/>
-          <w:b/>
-          <w:bCs/>
-        </w:rPr>
-        <w:t>&gt;&gt;</w:t>
-      </w:r>
-    </w:p>
-    <w:p>
-      <w:pPr>
-        <w:spacing w:after="0" w:line="240" w:lineRule="auto"/>
-        <w:rPr>
-          <w:rFonts w:ascii="Times New Roman" w:eastAsia="Times New Roman" w:hAnsi="Times New Roman" w:cs="Times New Roman"/>
-          <w:sz w:val="24"/>
-          <w:szCs w:val="24"/>
-          <w:lang w:eastAsia="en-GB"/>
-        </w:rPr>
-      </w:pPr>
-    </w:p>
-    <w:p>
-      <w:pPr>
-        <w:spacing w:after="0" w:line="240" w:lineRule="auto"/>
-        <w:rPr>
-          <w:rFonts w:ascii="Times New Roman" w:eastAsia="Times New Roman" w:hAnsi="Times New Roman" w:cs="Times New Roman"/>
-          <w:sz w:val="24"/>
-          <w:szCs w:val="24"/>
-          <w:lang w:eastAsia="en-GB"/>
-        </w:rPr>
-      </w:pPr>
-    </w:p>
-    <w:p>
-      <w:r>
-        <w:t>-----------------------------------------------</w:t>
-      </w:r>
-    </w:p>
-    <w:p>
-      <w:pPr>
-        <w:rPr>
-          <w:rFonts w:ascii="Arial" w:hAnsi="Arial" w:cs="Arial"/>
-          <w:bCs/>
-          <w:i/>
-          <w:iCs/>
-        </w:rPr>
-      </w:pPr>
-      <w:r>
-        <w:rPr>
-          <w:rFonts w:ascii="Arial" w:hAnsi="Arial" w:cs="Arial"/>
-          <w:bCs/>
-          <w:i/>
-          <w:iCs/>
-        </w:rPr>
-        <w:t>Additional Paragraphs</w:t>
-      </w:r>
-      <w:r>
-        <w:rPr>
-          <w:rFonts w:ascii="Arial" w:hAnsi="Arial" w:cs="Arial"/>
-          <w:bCs/>
-          <w:i/>
-          <w:iCs/>
-        </w:rPr>
-        <w:t xml:space="preserve"> (if selected)</w:t>
-      </w:r>
-    </w:p>
-    <w:p>
-      <w:pPr>
-        <w:spacing w:after="0" w:line="240" w:lineRule="auto"/>
-        <w:rPr>
-          <w:rFonts w:ascii="Times New Roman" w:eastAsia="Times New Roman" w:hAnsi="Times New Roman" w:cs="Times New Roman"/>
-          <w:sz w:val="24"/>
-          <w:szCs w:val="24"/>
-          <w:lang w:eastAsia="en-GB"/>
-        </w:rPr>
-      </w:pPr>
     </w:p>
     <w:p>
       <w:pPr>
@@ -2743,7 +2414,6 @@
         </w:rPr>
         <w:t xml:space="preserve">&lt;&lt; </w:t>
       </w:r>
-      <w:proofErr w:type="spellStart"/>
       <w:r>
         <w:rPr>
           <w:rFonts w:ascii="Arial" w:hAnsi="Arial" w:cs="Arial"/>
@@ -2762,7 +2432,6 @@
         </w:rPr>
         <w:t>trialBuildingDisputeAddSection</w:t>
       </w:r>
-      <w:proofErr w:type="spellEnd"/>
       <w:r>
         <w:rPr>
           <w:rFonts w:ascii="Arial" w:hAnsi="Arial" w:cs="Arial"/>
@@ -2815,6 +2484,7 @@
           <w:ilvl w:val="0"/>
           <w:numId w:val="1"/>
         </w:numPr>
+        <w:ind w:left="851" w:hanging="491"/>
         <w:rPr>
           <w:rFonts w:ascii="Arial" w:hAnsi="Arial" w:cs="Arial"/>
         </w:rPr>
@@ -2836,6 +2506,12 @@
           <w:rFonts w:ascii="Arial" w:hAnsi="Arial" w:cs="Arial"/>
         </w:rPr>
         <w:t>.input1&gt;&gt;</w:t>
+      </w:r>
+      <w:r>
+        <w:rPr>
+          <w:rFonts w:ascii="Arial" w:hAnsi="Arial" w:cs="Arial"/>
+        </w:rPr>
+        <w:t>.</w:t>
       </w:r>
     </w:p>
     <w:p>
@@ -2845,6 +2521,7 @@
           <w:ilvl w:val="0"/>
           <w:numId w:val="1"/>
         </w:numPr>
+        <w:ind w:left="851" w:hanging="491"/>
         <w:rPr>
           <w:rFonts w:ascii="Arial" w:hAnsi="Arial" w:cs="Arial"/>
         </w:rPr>
@@ -2866,6 +2543,12 @@
           <w:rFonts w:ascii="Arial" w:hAnsi="Arial" w:cs="Arial"/>
         </w:rPr>
         <w:t>.input2&gt;&gt;</w:t>
+      </w:r>
+      <w:r>
+        <w:rPr>
+          <w:rFonts w:ascii="Arial" w:hAnsi="Arial" w:cs="Arial"/>
+        </w:rPr>
+        <w:t>.</w:t>
       </w:r>
     </w:p>
     <w:p>
@@ -2875,6 +2558,7 @@
           <w:ilvl w:val="0"/>
           <w:numId w:val="1"/>
         </w:numPr>
+        <w:ind w:left="851" w:hanging="491"/>
         <w:rPr>
           <w:rFonts w:ascii="Arial" w:hAnsi="Arial" w:cs="Arial"/>
         </w:rPr>
@@ -2921,6 +2605,7 @@
           <w:ilvl w:val="0"/>
           <w:numId w:val="1"/>
         </w:numPr>
+        <w:ind w:left="851" w:hanging="491"/>
         <w:rPr>
           <w:rFonts w:ascii="Arial" w:hAnsi="Arial" w:cs="Arial"/>
         </w:rPr>
@@ -2980,7 +2665,6 @@
         </w:rPr>
         <w:t xml:space="preserve">&lt;&lt; </w:t>
       </w:r>
-      <w:proofErr w:type="spellStart"/>
       <w:r>
         <w:rPr>
           <w:rFonts w:ascii="Arial" w:hAnsi="Arial" w:cs="Arial"/>
@@ -2991,14 +2675,7 @@
         <w:rPr>
           <w:rFonts w:ascii="Arial" w:hAnsi="Arial" w:cs="Arial"/>
         </w:rPr>
-        <w:t>s_trialBuildingDisputeAddSection</w:t>
-      </w:r>
-      <w:proofErr w:type="spellEnd"/>
-      <w:r>
-        <w:rPr>
-          <w:rFonts w:ascii="Arial" w:hAnsi="Arial" w:cs="Arial"/>
-        </w:rPr>
-        <w:t>&gt;&gt;</w:t>
+        <w:t>s_trialBuildingDisputeAddSection&gt;&gt;</w:t>
       </w:r>
     </w:p>
     <w:p>
@@ -3013,7 +2690,6 @@
         </w:rPr>
         <w:t xml:space="preserve">&lt;&lt; </w:t>
       </w:r>
-      <w:proofErr w:type="spellStart"/>
       <w:r>
         <w:rPr>
           <w:rFonts w:ascii="Arial" w:hAnsi="Arial" w:cs="Arial"/>
@@ -3032,7 +2708,6 @@
         </w:rPr>
         <w:t>trialClinicalNegligenceAddSection</w:t>
       </w:r>
-      <w:proofErr w:type="spellEnd"/>
       <w:r>
         <w:rPr>
           <w:rFonts w:ascii="Arial" w:hAnsi="Arial" w:cs="Arial"/>
@@ -3093,6 +2768,7 @@
           <w:ilvl w:val="0"/>
           <w:numId w:val="1"/>
         </w:numPr>
+        <w:ind w:left="851" w:hanging="491"/>
         <w:rPr>
           <w:rFonts w:ascii="Arial" w:hAnsi="Arial" w:cs="Arial"/>
         </w:rPr>
@@ -3114,12 +2790,6 @@
           <w:rFonts w:ascii="Arial" w:hAnsi="Arial" w:cs="Arial"/>
         </w:rPr>
         <w:t>.input1&gt;&gt;</w:t>
-      </w:r>
-      <w:r>
-        <w:rPr>
-          <w:rFonts w:ascii="Arial" w:hAnsi="Arial" w:cs="Arial"/>
-        </w:rPr>
-        <w:t>:</w:t>
       </w:r>
     </w:p>
     <w:p>
@@ -3129,6 +2799,7 @@
           <w:ilvl w:val="0"/>
           <w:numId w:val="7"/>
         </w:numPr>
+        <w:ind w:left="1134" w:hanging="414"/>
         <w:rPr>
           <w:rFonts w:ascii="Arial" w:hAnsi="Arial" w:cs="Arial"/>
         </w:rPr>
@@ -3171,6 +2842,7 @@
           <w:ilvl w:val="0"/>
           <w:numId w:val="7"/>
         </w:numPr>
+        <w:ind w:left="1134" w:hanging="414"/>
         <w:rPr>
           <w:rStyle w:val="apple-converted-space"/>
           <w:rFonts w:ascii="Arial" w:hAnsi="Arial" w:cs="Arial"/>
@@ -3181,7 +2853,6 @@
           <w:rFonts w:ascii="Arial" w:hAnsi="Arial" w:cs="Arial"/>
           <w:color w:val="000000"/>
         </w:rPr>
-        <w:lastRenderedPageBreak/>
         <w:t>&lt;&lt;</w:t>
       </w:r>
       <w:r>
@@ -3216,6 +2887,7 @@
           <w:ilvl w:val="0"/>
           <w:numId w:val="7"/>
         </w:numPr>
+        <w:ind w:left="1134" w:hanging="414"/>
         <w:rPr>
           <w:rFonts w:ascii="Arial" w:hAnsi="Arial" w:cs="Arial"/>
         </w:rPr>
@@ -3262,36 +2934,21 @@
         <w:rPr>
           <w:rFonts w:ascii="Arial" w:hAnsi="Arial" w:cs="Arial"/>
         </w:rPr>
+        <w:t>&lt;&lt; es_trialClinicalNegligenceAddSection&gt;&gt;</w:t>
+      </w:r>
+    </w:p>
+    <w:p>
+      <w:pPr>
+        <w:rPr>
+          <w:rFonts w:ascii="Arial" w:hAnsi="Arial" w:cs="Arial"/>
+        </w:rPr>
+      </w:pPr>
+      <w:r>
+        <w:rPr>
+          <w:rFonts w:ascii="Arial" w:hAnsi="Arial" w:cs="Arial"/>
+        </w:rPr>
         <w:t xml:space="preserve">&lt;&lt; </w:t>
       </w:r>
-      <w:proofErr w:type="spellStart"/>
-      <w:r>
-        <w:rPr>
-          <w:rFonts w:ascii="Arial" w:hAnsi="Arial" w:cs="Arial"/>
-        </w:rPr>
-        <w:t>es_trialClinicalNegligenceAddSection</w:t>
-      </w:r>
-      <w:proofErr w:type="spellEnd"/>
-      <w:r>
-        <w:rPr>
-          <w:rFonts w:ascii="Arial" w:hAnsi="Arial" w:cs="Arial"/>
-        </w:rPr>
-        <w:t>&gt;&gt;</w:t>
-      </w:r>
-    </w:p>
-    <w:p>
-      <w:pPr>
-        <w:rPr>
-          <w:rFonts w:ascii="Arial" w:hAnsi="Arial" w:cs="Arial"/>
-        </w:rPr>
-      </w:pPr>
-      <w:r>
-        <w:rPr>
-          <w:rFonts w:ascii="Arial" w:hAnsi="Arial" w:cs="Arial"/>
-        </w:rPr>
-        <w:t xml:space="preserve">&lt;&lt; </w:t>
-      </w:r>
-      <w:proofErr w:type="spellStart"/>
       <w:r>
         <w:rPr>
           <w:rFonts w:ascii="Arial" w:hAnsi="Arial" w:cs="Arial"/>
@@ -3310,7 +2967,6 @@
         </w:rPr>
         <w:t>trialCreditHireAddSection</w:t>
       </w:r>
-      <w:proofErr w:type="spellEnd"/>
       <w:r>
         <w:rPr>
           <w:rFonts w:ascii="Arial" w:hAnsi="Arial" w:cs="Arial"/>
@@ -3342,6 +2998,7 @@
           <w:ilvl w:val="0"/>
           <w:numId w:val="1"/>
         </w:numPr>
+        <w:ind w:left="851" w:hanging="491"/>
         <w:rPr>
           <w:rFonts w:ascii="Arial" w:hAnsi="Arial" w:cs="Arial"/>
         </w:rPr>
@@ -3378,6 +3035,7 @@
           <w:ilvl w:val="0"/>
           <w:numId w:val="1"/>
         </w:numPr>
+        <w:ind w:left="851" w:hanging="491"/>
         <w:rPr>
           <w:rFonts w:ascii="Arial" w:hAnsi="Arial" w:cs="Arial"/>
         </w:rPr>
@@ -3396,6 +3054,7 @@
           <w:ilvl w:val="0"/>
           <w:numId w:val="1"/>
         </w:numPr>
+        <w:ind w:left="851" w:hanging="491"/>
         <w:rPr>
           <w:rFonts w:ascii="Arial" w:hAnsi="Arial" w:cs="Arial"/>
         </w:rPr>
@@ -3451,12 +3110,6 @@
           <w:rFonts w:ascii="Arial" w:hAnsi="Arial" w:cs="Arial"/>
         </w:rPr>
         <w:t>&gt;&gt;</w:t>
-      </w:r>
-      <w:r>
-        <w:rPr>
-          <w:rFonts w:ascii="Arial" w:hAnsi="Arial" w:cs="Arial"/>
-        </w:rPr>
-        <w:t>.</w:t>
       </w:r>
     </w:p>
     <w:p>
@@ -3466,6 +3119,7 @@
           <w:ilvl w:val="0"/>
           <w:numId w:val="1"/>
         </w:numPr>
+        <w:ind w:left="851" w:hanging="491"/>
         <w:rPr>
           <w:rFonts w:ascii="Arial" w:hAnsi="Arial" w:cs="Arial"/>
         </w:rPr>
@@ -3540,6 +3194,7 @@
           <w:ilvl w:val="0"/>
           <w:numId w:val="1"/>
         </w:numPr>
+        <w:ind w:left="851" w:hanging="491"/>
         <w:rPr>
           <w:rFonts w:ascii="Arial" w:hAnsi="Arial" w:cs="Arial"/>
         </w:rPr>
@@ -3646,14 +3301,16 @@
           <w:ilvl w:val="0"/>
           <w:numId w:val="1"/>
         </w:numPr>
-        <w:rPr>
-          <w:rFonts w:ascii="Arial" w:hAnsi="Arial" w:cs="Arial"/>
-        </w:rPr>
-      </w:pPr>
-      <w:r>
-        <w:rPr>
-          <w:rFonts w:ascii="Arial" w:hAnsi="Arial" w:cs="Arial"/>
-        </w:rPr>
+        <w:ind w:left="851" w:hanging="491"/>
+        <w:rPr>
+          <w:rFonts w:ascii="Arial" w:hAnsi="Arial" w:cs="Arial"/>
+        </w:rPr>
+      </w:pPr>
+      <w:r>
+        <w:rPr>
+          <w:rFonts w:ascii="Arial" w:hAnsi="Arial" w:cs="Arial"/>
+        </w:rPr>
+        <w:lastRenderedPageBreak/>
         <w:t>&lt;&lt;</w:t>
       </w:r>
       <w:r>
@@ -3674,11 +3331,18 @@
         </w:rPr>
         <w:t>&gt;&gt;</w:t>
       </w:r>
-      <w:r>
-        <w:rPr>
-          <w:rFonts w:ascii="Arial" w:hAnsi="Arial" w:cs="Arial"/>
-        </w:rPr>
-        <w:t>.</w:t>
+    </w:p>
+    <w:p>
+      <w:pPr>
+        <w:rPr>
+          <w:rFonts w:ascii="Arial" w:hAnsi="Arial" w:cs="Arial"/>
+        </w:rPr>
+      </w:pPr>
+      <w:r>
+        <w:rPr>
+          <w:rFonts w:ascii="Arial" w:hAnsi="Arial" w:cs="Arial"/>
+        </w:rPr>
+        <w:t>&lt;&lt; es_trialCreditHireAddSection&gt;&gt;</w:t>
       </w:r>
     </w:p>
     <w:p>
@@ -3693,34 +3357,6 @@
         </w:rPr>
         <w:t xml:space="preserve">&lt;&lt; </w:t>
       </w:r>
-      <w:proofErr w:type="spellStart"/>
-      <w:r>
-        <w:rPr>
-          <w:rFonts w:ascii="Arial" w:hAnsi="Arial" w:cs="Arial"/>
-        </w:rPr>
-        <w:t>es_trialCreditHireAddSection</w:t>
-      </w:r>
-      <w:proofErr w:type="spellEnd"/>
-      <w:r>
-        <w:rPr>
-          <w:rFonts w:ascii="Arial" w:hAnsi="Arial" w:cs="Arial"/>
-        </w:rPr>
-        <w:t>&gt;&gt;</w:t>
-      </w:r>
-    </w:p>
-    <w:p>
-      <w:pPr>
-        <w:rPr>
-          <w:rFonts w:ascii="Arial" w:hAnsi="Arial" w:cs="Arial"/>
-        </w:rPr>
-      </w:pPr>
-      <w:r>
-        <w:rPr>
-          <w:rFonts w:ascii="Arial" w:hAnsi="Arial" w:cs="Arial"/>
-        </w:rPr>
-        <w:t xml:space="preserve">&lt;&lt; </w:t>
-      </w:r>
-      <w:proofErr w:type="spellStart"/>
       <w:r>
         <w:rPr>
           <w:rFonts w:ascii="Arial" w:hAnsi="Arial" w:cs="Arial"/>
@@ -3745,7 +3381,6 @@
         </w:rPr>
         <w:t>AddSection</w:t>
       </w:r>
-      <w:proofErr w:type="spellEnd"/>
       <w:r>
         <w:rPr>
           <w:rFonts w:ascii="Arial" w:hAnsi="Arial" w:cs="Arial"/>
@@ -3777,6 +3412,7 @@
           <w:ilvl w:val="0"/>
           <w:numId w:val="1"/>
         </w:numPr>
+        <w:ind w:left="851" w:hanging="491"/>
         <w:rPr>
           <w:rFonts w:ascii="Arial" w:hAnsi="Arial" w:cs="Arial"/>
         </w:rPr>
@@ -3798,22 +3434,51 @@
         <w:rPr>
           <w:rFonts w:ascii="Arial" w:hAnsi="Arial" w:cs="Arial"/>
         </w:rPr>
+        <w:t>&lt;&lt; es_trialEmployerLiability</w:t>
+      </w:r>
+      <w:r>
+        <w:rPr>
+          <w:rFonts w:ascii="Arial" w:hAnsi="Arial" w:cs="Arial"/>
+        </w:rPr>
+        <w:t>AddSection</w:t>
+      </w:r>
+      <w:r>
+        <w:rPr>
+          <w:rFonts w:ascii="Arial" w:hAnsi="Arial" w:cs="Arial"/>
+        </w:rPr>
+        <w:t>&gt;&gt;</w:t>
+      </w:r>
+    </w:p>
+    <w:p>
+      <w:pPr>
+        <w:rPr>
+          <w:rFonts w:ascii="Arial" w:hAnsi="Arial" w:cs="Arial"/>
+        </w:rPr>
+      </w:pPr>
+      <w:r>
+        <w:rPr>
+          <w:rFonts w:ascii="Arial" w:hAnsi="Arial" w:cs="Arial"/>
+        </w:rPr>
         <w:t xml:space="preserve">&lt;&lt; </w:t>
       </w:r>
-      <w:proofErr w:type="spellStart"/>
-      <w:r>
-        <w:rPr>
-          <w:rFonts w:ascii="Arial" w:hAnsi="Arial" w:cs="Arial"/>
-        </w:rPr>
-        <w:t>es_trialEmployerLiability</w:t>
-      </w:r>
-      <w:r>
-        <w:rPr>
-          <w:rFonts w:ascii="Arial" w:hAnsi="Arial" w:cs="Arial"/>
-        </w:rPr>
-        <w:t>AddSection</w:t>
-      </w:r>
-      <w:proofErr w:type="spellEnd"/>
+      <w:r>
+        <w:rPr>
+          <w:rFonts w:ascii="Arial" w:hAnsi="Arial" w:cs="Arial"/>
+        </w:rPr>
+        <w:t>c</w:t>
+      </w:r>
+      <w:r>
+        <w:rPr>
+          <w:rFonts w:ascii="Arial" w:hAnsi="Arial" w:cs="Arial"/>
+        </w:rPr>
+        <w:t>s_</w:t>
+      </w:r>
+      <w:r>
+        <w:rPr>
+          <w:rFonts w:ascii="Arial" w:hAnsi="Arial" w:cs="Arial"/>
+        </w:rPr>
+        <w:t>trialHousingDisrepairAddSection</w:t>
+      </w:r>
       <w:r>
         <w:rPr>
           <w:rFonts w:ascii="Arial" w:hAnsi="Arial" w:cs="Arial"/>
@@ -3825,56 +3490,31 @@
       <w:pPr>
         <w:rPr>
           <w:rFonts w:ascii="Arial" w:hAnsi="Arial" w:cs="Arial"/>
-        </w:rPr>
-      </w:pPr>
-      <w:r>
-        <w:rPr>
-          <w:rFonts w:ascii="Arial" w:hAnsi="Arial" w:cs="Arial"/>
-        </w:rPr>
-        <w:t xml:space="preserve">&lt;&lt; </w:t>
-      </w:r>
-      <w:proofErr w:type="spellStart"/>
-      <w:r>
-        <w:rPr>
-          <w:rFonts w:ascii="Arial" w:hAnsi="Arial" w:cs="Arial"/>
-        </w:rPr>
-        <w:t>c</w:t>
-      </w:r>
-      <w:r>
-        <w:rPr>
-          <w:rFonts w:ascii="Arial" w:hAnsi="Arial" w:cs="Arial"/>
-        </w:rPr>
-        <w:t>s_</w:t>
-      </w:r>
-      <w:r>
-        <w:rPr>
-          <w:rFonts w:ascii="Arial" w:hAnsi="Arial" w:cs="Arial"/>
-        </w:rPr>
-        <w:t>trialPersonalInjuryAddSection</w:t>
-      </w:r>
-      <w:proofErr w:type="spellEnd"/>
-      <w:r>
-        <w:rPr>
-          <w:rFonts w:ascii="Arial" w:hAnsi="Arial" w:cs="Arial"/>
-        </w:rPr>
-        <w:t>&gt;&gt;</w:t>
-      </w:r>
-    </w:p>
-    <w:p>
-      <w:pPr>
-        <w:rPr>
-          <w:rFonts w:ascii="Arial" w:hAnsi="Arial" w:cs="Arial"/>
-          <w:b/>
-          <w:bCs/>
-        </w:rPr>
-      </w:pPr>
-      <w:r>
-        <w:rPr>
-          <w:rFonts w:ascii="Arial" w:hAnsi="Arial" w:cs="Arial"/>
-          <w:b/>
-          <w:bCs/>
-        </w:rPr>
-        <w:t>Personal injury</w:t>
+          <w:b/>
+          <w:bCs/>
+        </w:rPr>
+      </w:pPr>
+      <w:r>
+        <w:rPr>
+          <w:rFonts w:ascii="Arial" w:hAnsi="Arial" w:cs="Arial"/>
+          <w:b/>
+          <w:bCs/>
+        </w:rPr>
+        <w:t>Housing disrepair</w:t>
+      </w:r>
+    </w:p>
+    <w:p>
+      <w:pPr>
+        <w:ind w:firstLine="720"/>
+        <w:rPr>
+          <w:rFonts w:ascii="Arial" w:hAnsi="Arial" w:cs="Arial"/>
+        </w:rPr>
+      </w:pPr>
+      <w:r>
+        <w:rPr>
+          <w:rFonts w:ascii="Arial" w:hAnsi="Arial" w:cs="Arial"/>
+        </w:rPr>
+        <w:t>Scott schedule:</w:t>
       </w:r>
     </w:p>
     <w:p>
@@ -3884,6 +3524,306 @@
           <w:ilvl w:val="0"/>
           <w:numId w:val="1"/>
         </w:numPr>
+        <w:ind w:left="851" w:hanging="491"/>
+        <w:rPr>
+          <w:rFonts w:ascii="Arial" w:hAnsi="Arial" w:cs="Arial"/>
+          <w:b/>
+          <w:bCs/>
+        </w:rPr>
+      </w:pPr>
+      <w:r>
+        <w:rPr>
+          <w:rFonts w:ascii="Arial" w:hAnsi="Arial" w:cs="Arial"/>
+        </w:rPr>
+        <w:t>&lt;&lt;</w:t>
+      </w:r>
+      <w:r>
+        <w:rPr>
+          <w:rFonts w:ascii="Arial" w:hAnsi="Arial" w:cs="Arial"/>
+        </w:rPr>
+        <w:t>trialHousingDisrepair</w:t>
+      </w:r>
+      <w:r>
+        <w:rPr>
+          <w:rFonts w:ascii="Arial" w:hAnsi="Arial" w:cs="Arial"/>
+        </w:rPr>
+        <w:t>.input1&gt;&gt;</w:t>
+      </w:r>
+      <w:r>
+        <w:rPr>
+          <w:rFonts w:ascii="Arial" w:hAnsi="Arial" w:cs="Arial"/>
+        </w:rPr>
+        <w:t>.</w:t>
+      </w:r>
+    </w:p>
+    <w:p>
+      <w:pPr>
+        <w:pStyle w:val="ListParagraph"/>
+        <w:numPr>
+          <w:ilvl w:val="0"/>
+          <w:numId w:val="1"/>
+        </w:numPr>
+        <w:ind w:left="851" w:hanging="491"/>
+        <w:rPr>
+          <w:rFonts w:ascii="Arial" w:hAnsi="Arial" w:cs="Arial"/>
+          <w:b/>
+          <w:bCs/>
+        </w:rPr>
+      </w:pPr>
+      <w:r>
+        <w:rPr>
+          <w:rFonts w:ascii="Arial" w:hAnsi="Arial" w:cs="Arial"/>
+        </w:rPr>
+        <w:t>&lt;&lt;trialHousingDisrepair.inpu</w:t>
+      </w:r>
+      <w:r>
+        <w:rPr>
+          <w:rFonts w:ascii="Arial" w:hAnsi="Arial" w:cs="Arial"/>
+        </w:rPr>
+        <w:t>t2</w:t>
+      </w:r>
+      <w:r>
+        <w:rPr>
+          <w:rFonts w:ascii="Arial" w:hAnsi="Arial" w:cs="Arial"/>
+        </w:rPr>
+        <w:t>&gt;&gt;</w:t>
+      </w:r>
+      <w:r>
+        <w:rPr>
+          <w:rFonts w:ascii="Arial" w:hAnsi="Arial" w:cs="Arial"/>
+        </w:rPr>
+        <w:t>.</w:t>
+      </w:r>
+    </w:p>
+    <w:p>
+      <w:pPr>
+        <w:pStyle w:val="ListParagraph"/>
+        <w:numPr>
+          <w:ilvl w:val="0"/>
+          <w:numId w:val="1"/>
+        </w:numPr>
+        <w:ind w:left="851" w:hanging="491"/>
+        <w:rPr>
+          <w:rFonts w:ascii="Arial" w:hAnsi="Arial" w:cs="Arial"/>
+          <w:b/>
+          <w:bCs/>
+        </w:rPr>
+      </w:pPr>
+      <w:r>
+        <w:rPr>
+          <w:rFonts w:ascii="Arial" w:hAnsi="Arial" w:cs="Arial"/>
+        </w:rPr>
+        <w:t>&lt;&lt;trialHousingDisrepair.inpu</w:t>
+      </w:r>
+      <w:r>
+        <w:rPr>
+          <w:rFonts w:ascii="Arial" w:hAnsi="Arial" w:cs="Arial"/>
+        </w:rPr>
+        <w:t>t3</w:t>
+      </w:r>
+      <w:r>
+        <w:rPr>
+          <w:rFonts w:ascii="Arial" w:hAnsi="Arial" w:cs="Arial"/>
+        </w:rPr>
+        <w:t>&gt;&gt;</w:t>
+      </w:r>
+      <w:r>
+        <w:rPr>
+          <w:rFonts w:ascii="Arial" w:hAnsi="Arial" w:cs="Arial"/>
+        </w:rPr>
+        <w:t xml:space="preserve"> </w:t>
+      </w:r>
+      <w:r>
+        <w:rPr>
+          <w:rFonts w:ascii="Arial" w:hAnsi="Arial" w:cs="Arial"/>
+          <w:b/>
+          <w:bCs/>
+        </w:rPr>
+        <w:t>&lt;&lt;trialHousingDisrepair.</w:t>
+      </w:r>
+      <w:r>
+        <w:rPr>
+          <w:rFonts w:ascii="Arial" w:hAnsi="Arial" w:cs="Arial"/>
+          <w:b/>
+          <w:bCs/>
+        </w:rPr>
+        <w:t>date</w:t>
+      </w:r>
+      <w:r>
+        <w:rPr>
+          <w:rFonts w:ascii="Arial" w:hAnsi="Arial" w:cs="Arial"/>
+          <w:b/>
+          <w:bCs/>
+        </w:rPr>
+        <w:t>1&gt;&gt;</w:t>
+      </w:r>
+      <w:r>
+        <w:rPr>
+          <w:rFonts w:ascii="Arial" w:hAnsi="Arial" w:cs="Arial"/>
+          <w:b/>
+          <w:bCs/>
+        </w:rPr>
+        <w:t>.</w:t>
+      </w:r>
+    </w:p>
+    <w:p>
+      <w:pPr>
+        <w:pStyle w:val="ListParagraph"/>
+        <w:numPr>
+          <w:ilvl w:val="0"/>
+          <w:numId w:val="1"/>
+        </w:numPr>
+        <w:ind w:left="851" w:hanging="491"/>
+        <w:rPr>
+          <w:rFonts w:ascii="Arial" w:hAnsi="Arial" w:cs="Arial"/>
+          <w:b/>
+          <w:bCs/>
+        </w:rPr>
+      </w:pPr>
+      <w:r>
+        <w:rPr>
+          <w:rFonts w:ascii="Arial" w:hAnsi="Arial" w:cs="Arial"/>
+        </w:rPr>
+        <w:t>&lt;&lt;trialHousingDisrepair.inpu</w:t>
+      </w:r>
+      <w:r>
+        <w:rPr>
+          <w:rFonts w:ascii="Arial" w:hAnsi="Arial" w:cs="Arial"/>
+        </w:rPr>
+        <w:t>t4</w:t>
+      </w:r>
+      <w:r>
+        <w:rPr>
+          <w:rFonts w:ascii="Arial" w:hAnsi="Arial" w:cs="Arial"/>
+        </w:rPr>
+        <w:t>&gt;&gt;</w:t>
+      </w:r>
+      <w:r>
+        <w:rPr>
+          <w:rFonts w:ascii="Arial" w:hAnsi="Arial" w:cs="Arial"/>
+        </w:rPr>
+        <w:t xml:space="preserve"> </w:t>
+      </w:r>
+      <w:r>
+        <w:rPr>
+          <w:rFonts w:ascii="Arial" w:hAnsi="Arial" w:cs="Arial"/>
+          <w:b/>
+          <w:bCs/>
+        </w:rPr>
+        <w:t>&lt;&lt;trialHousingDisrepair.date</w:t>
+      </w:r>
+      <w:r>
+        <w:rPr>
+          <w:rFonts w:ascii="Arial" w:hAnsi="Arial" w:cs="Arial"/>
+          <w:b/>
+          <w:bCs/>
+        </w:rPr>
+        <w:t>2</w:t>
+      </w:r>
+      <w:r>
+        <w:rPr>
+          <w:rFonts w:ascii="Arial" w:hAnsi="Arial" w:cs="Arial"/>
+          <w:b/>
+          <w:bCs/>
+        </w:rPr>
+        <w:t>&gt;&gt;</w:t>
+      </w:r>
+      <w:r>
+        <w:rPr>
+          <w:rFonts w:ascii="Arial" w:hAnsi="Arial" w:cs="Arial"/>
+          <w:b/>
+          <w:bCs/>
+        </w:rPr>
+        <w:t>.</w:t>
+      </w:r>
+    </w:p>
+    <w:p>
+      <w:pPr>
+        <w:rPr>
+          <w:rFonts w:ascii="Arial" w:hAnsi="Arial" w:cs="Arial"/>
+        </w:rPr>
+      </w:pPr>
+      <w:r>
+        <w:rPr>
+          <w:rFonts w:ascii="Arial" w:hAnsi="Arial" w:cs="Arial"/>
+        </w:rPr>
+        <w:t xml:space="preserve">&lt;&lt; </w:t>
+      </w:r>
+      <w:r>
+        <w:rPr>
+          <w:rFonts w:ascii="Arial" w:hAnsi="Arial" w:cs="Arial"/>
+        </w:rPr>
+        <w:t>e</w:t>
+      </w:r>
+      <w:r>
+        <w:rPr>
+          <w:rFonts w:ascii="Arial" w:hAnsi="Arial" w:cs="Arial"/>
+        </w:rPr>
+        <w:t>s_trialHousingDisrepairAddSection&gt;&gt;</w:t>
+      </w:r>
+    </w:p>
+    <w:p>
+      <w:pPr>
+        <w:rPr>
+          <w:rFonts w:ascii="Arial" w:hAnsi="Arial" w:cs="Arial"/>
+        </w:rPr>
+      </w:pPr>
+      <w:r>
+        <w:rPr>
+          <w:rFonts w:ascii="Arial" w:hAnsi="Arial" w:cs="Arial"/>
+        </w:rPr>
+        <w:t xml:space="preserve">&lt;&lt; </w:t>
+      </w:r>
+      <w:r>
+        <w:rPr>
+          <w:rFonts w:ascii="Arial" w:hAnsi="Arial" w:cs="Arial"/>
+        </w:rPr>
+        <w:t>c</w:t>
+      </w:r>
+      <w:r>
+        <w:rPr>
+          <w:rFonts w:ascii="Arial" w:hAnsi="Arial" w:cs="Arial"/>
+        </w:rPr>
+        <w:t>s_</w:t>
+      </w:r>
+      <w:r>
+        <w:rPr>
+          <w:rFonts w:ascii="Arial" w:hAnsi="Arial" w:cs="Arial"/>
+        </w:rPr>
+        <w:t>trialPersonalInjuryAddSection</w:t>
+      </w:r>
+      <w:r>
+        <w:rPr>
+          <w:rFonts w:ascii="Arial" w:hAnsi="Arial" w:cs="Arial"/>
+        </w:rPr>
+        <w:t>&gt;&gt;</w:t>
+      </w:r>
+    </w:p>
+    <w:p>
+      <w:pPr>
+        <w:rPr>
+          <w:rFonts w:ascii="Arial" w:hAnsi="Arial" w:cs="Arial"/>
+          <w:b/>
+          <w:bCs/>
+        </w:rPr>
+      </w:pPr>
+      <w:r>
+        <w:rPr>
+          <w:rFonts w:ascii="Arial" w:hAnsi="Arial" w:cs="Arial"/>
+          <w:b/>
+          <w:bCs/>
+        </w:rPr>
+        <w:t>Personal injury</w:t>
+      </w:r>
+    </w:p>
+    <w:p>
+      <w:pPr>
+        <w:pStyle w:val="ListParagraph"/>
+        <w:numPr>
+          <w:ilvl w:val="0"/>
+          <w:numId w:val="1"/>
+        </w:numPr>
+        <w:ind w:left="851" w:hanging="491"/>
         <w:rPr>
           <w:rFonts w:ascii="Arial" w:hAnsi="Arial" w:cs="Arial"/>
         </w:rPr>
@@ -3921,6 +3861,14 @@
           <w:bCs/>
         </w:rPr>
         <w:t>&lt;&lt;trialPersonalInjury.date2&gt;&gt;</w:t>
+      </w:r>
+      <w:r>
+        <w:rPr>
+          <w:rFonts w:ascii="Arial" w:hAnsi="Arial" w:cs="Arial"/>
+          <w:b/>
+          <w:bCs/>
+        </w:rPr>
+        <w:t>.</w:t>
       </w:r>
     </w:p>
     <w:p>
@@ -3931,6 +3879,7 @@
           <w:numId w:val="1"/>
         </w:numPr>
         <w:spacing w:line="256" w:lineRule="auto"/>
+        <w:ind w:left="851" w:hanging="491"/>
         <w:rPr>
           <w:rFonts w:ascii="Arial" w:hAnsi="Arial" w:cs="Arial"/>
         </w:rPr>
@@ -3966,7 +3915,6 @@
         </w:rPr>
         <w:t xml:space="preserve">&lt;&lt; </w:t>
       </w:r>
-      <w:proofErr w:type="spellStart"/>
       <w:r>
         <w:rPr>
           <w:rFonts w:ascii="Arial" w:hAnsi="Arial" w:cs="Arial"/>
@@ -3977,19 +3925,11 @@
         <w:rPr>
           <w:rFonts w:ascii="Arial" w:hAnsi="Arial" w:cs="Arial"/>
         </w:rPr>
-        <w:t>s_trialPersonalInjuryAddSection</w:t>
-      </w:r>
-      <w:proofErr w:type="spellEnd"/>
-      <w:r>
-        <w:rPr>
-          <w:rFonts w:ascii="Arial" w:hAnsi="Arial" w:cs="Arial"/>
-        </w:rPr>
-        <w:t>&gt;&gt;</w:t>
-      </w:r>
-    </w:p>
-    <w:p>
-      <w:pPr>
-        <w:spacing w:line="256" w:lineRule="auto"/>
+        <w:t>s_trialPersonalInjuryAddSection&gt;&gt;</w:t>
+      </w:r>
+    </w:p>
+    <w:p>
+      <w:pPr>
         <w:rPr>
           <w:rFonts w:ascii="Arial" w:hAnsi="Arial" w:cs="Arial"/>
         </w:rPr>
@@ -4007,7 +3947,6 @@
         </w:rPr>
         <w:t xml:space="preserve">&lt;&lt; </w:t>
       </w:r>
-      <w:proofErr w:type="spellStart"/>
       <w:r>
         <w:rPr>
           <w:rFonts w:ascii="Arial" w:hAnsi="Arial" w:cs="Arial"/>
@@ -4026,7 +3965,6 @@
         </w:rPr>
         <w:t>trialRoadTrafficAccidentAddSection</w:t>
       </w:r>
-      <w:proofErr w:type="spellEnd"/>
       <w:r>
         <w:rPr>
           <w:rFonts w:ascii="Arial" w:hAnsi="Arial" w:cs="Arial"/>
@@ -4056,56 +3994,29 @@
           <w:ilvl w:val="0"/>
           <w:numId w:val="1"/>
         </w:numPr>
-        <w:rPr>
-          <w:rFonts w:ascii="Arial" w:hAnsi="Arial" w:cs="Arial"/>
-        </w:rPr>
-      </w:pPr>
-      <w:r>
-        <w:rPr>
-          <w:rFonts w:ascii="Arial" w:hAnsi="Arial" w:cs="Arial"/>
-        </w:rPr>
-        <w:t>&lt;&lt;</w:t>
-      </w:r>
-      <w:proofErr w:type="spellStart"/>
-      <w:r>
-        <w:rPr>
-          <w:rFonts w:ascii="Arial" w:hAnsi="Arial" w:cs="Arial"/>
-        </w:rPr>
-        <w:t>trialRoadTrafficAccident.input</w:t>
-      </w:r>
-      <w:proofErr w:type="spellEnd"/>
-      <w:r>
-        <w:rPr>
-          <w:rFonts w:ascii="Arial" w:hAnsi="Arial" w:cs="Arial"/>
-        </w:rPr>
-        <w:t>&gt;&gt;</w:t>
-      </w:r>
-    </w:p>
-    <w:p>
-      <w:pPr>
-        <w:rPr>
-          <w:rFonts w:ascii="Arial" w:hAnsi="Arial" w:cs="Arial"/>
-        </w:rPr>
-      </w:pPr>
-      <w:r>
-        <w:rPr>
-          <w:rFonts w:ascii="Arial" w:hAnsi="Arial" w:cs="Arial"/>
-        </w:rPr>
-        <w:t xml:space="preserve">&lt;&lt; </w:t>
-      </w:r>
-      <w:proofErr w:type="spellStart"/>
-      <w:r>
-        <w:rPr>
-          <w:rFonts w:ascii="Arial" w:hAnsi="Arial" w:cs="Arial"/>
-        </w:rPr>
-        <w:t>es_trialRoadTrafficAccidentAddSection</w:t>
-      </w:r>
-      <w:proofErr w:type="spellEnd"/>
-      <w:r>
-        <w:rPr>
-          <w:rFonts w:ascii="Arial" w:hAnsi="Arial" w:cs="Arial"/>
-        </w:rPr>
-        <w:t>&gt;&gt;</w:t>
+        <w:ind w:left="851" w:hanging="491"/>
+        <w:rPr>
+          <w:rFonts w:ascii="Arial" w:hAnsi="Arial" w:cs="Arial"/>
+        </w:rPr>
+      </w:pPr>
+      <w:r>
+        <w:rPr>
+          <w:rFonts w:ascii="Arial" w:hAnsi="Arial" w:cs="Arial"/>
+        </w:rPr>
+        <w:t>&lt;&lt;trialRoadTrafficAccident.input&gt;&gt;</w:t>
+      </w:r>
+    </w:p>
+    <w:p>
+      <w:pPr>
+        <w:rPr>
+          <w:rFonts w:ascii="Arial" w:hAnsi="Arial" w:cs="Arial"/>
+        </w:rPr>
+      </w:pPr>
+      <w:r>
+        <w:rPr>
+          <w:rFonts w:ascii="Arial" w:hAnsi="Arial" w:cs="Arial"/>
+        </w:rPr>
+        <w:t>&lt;&lt; es_trialRoadTrafficAccidentAddSection&gt;&gt;</w:t>
       </w:r>
     </w:p>
     <w:p>
@@ -5474,6 +5385,48 @@
   </w:num>
   <w:num w:numId="14" w16cid:durableId="1559240641">
     <w:abstractNumId w:val="3"/>
+  </w:num>
+  <w:num w:numId="15" w16cid:durableId="2033260251">
+    <w:abstractNumId w:val="3"/>
+    <w:lvlOverride w:ilvl="0">
+      <w:startOverride w:val="31"/>
+    </w:lvlOverride>
+    <w:lvlOverride w:ilvl="1">
+      <w:startOverride w:val="1"/>
+    </w:lvlOverride>
+    <w:lvlOverride w:ilvl="2">
+      <w:startOverride w:val="1"/>
+    </w:lvlOverride>
+    <w:lvlOverride w:ilvl="3">
+      <w:startOverride w:val="1"/>
+    </w:lvlOverride>
+    <w:lvlOverride w:ilvl="4">
+      <w:startOverride w:val="1"/>
+    </w:lvlOverride>
+    <w:lvlOverride w:ilvl="5">
+      <w:startOverride w:val="1"/>
+    </w:lvlOverride>
+    <w:lvlOverride w:ilvl="6">
+      <w:startOverride w:val="1"/>
+    </w:lvlOverride>
+    <w:lvlOverride w:ilvl="7">
+      <w:startOverride w:val="1"/>
+    </w:lvlOverride>
+    <w:lvlOverride w:ilvl="8">
+      <w:startOverride w:val="1"/>
+    </w:lvlOverride>
+  </w:num>
+  <w:num w:numId="16" w16cid:durableId="770276971">
+    <w:abstractNumId w:val="9"/>
+    <w:lvlOverride w:ilvl="0"/>
+    <w:lvlOverride w:ilvl="1"/>
+    <w:lvlOverride w:ilvl="2"/>
+    <w:lvlOverride w:ilvl="3"/>
+    <w:lvlOverride w:ilvl="4"/>
+    <w:lvlOverride w:ilvl="5"/>
+    <w:lvlOverride w:ilvl="6"/>
+    <w:lvlOverride w:ilvl="7"/>
+    <w:lvlOverride w:ilvl="8"/>
   </w:num>
 </w:numbering>
 </file>

</xml_diff>

<commit_message>
Add location disposal and trial
</commit_message>
<xml_diff>
--- a/docker/docmosis/templates/CV-UNS-DEC-ENG-09998.docx
+++ b/docker/docmosis/templates/CV-UNS-DEC-ENG-09998.docx
@@ -64,12 +64,14 @@
         </w:rPr>
         <w:t xml:space="preserve"> </w:t>
       </w:r>
+      <w:proofErr w:type="spellStart"/>
       <w:r>
         <w:rPr>
           <w:rFonts w:ascii="Tahoma" w:hAnsi="Tahoma" w:cs="Tahoma"/>
         </w:rPr>
         <w:t>caseNumber</w:t>
       </w:r>
+      <w:proofErr w:type="spellEnd"/>
       <w:r>
         <w:rPr>
           <w:rFonts w:ascii="Tahoma" w:hAnsi="Tahoma" w:cs="Tahoma"/>
@@ -99,7 +101,58 @@
           <w:bCs/>
           <w:color w:val="000000" w:themeColor="text1"/>
         </w:rPr>
-        <w:t xml:space="preserve">&lt;&lt; {dateFormat($nowUTC </w:t>
+        <w:t>&lt;&lt; {</w:t>
+      </w:r>
+      <w:proofErr w:type="spellStart"/>
+      <w:proofErr w:type="gramStart"/>
+      <w:r>
+        <w:rPr>
+          <w:rFonts w:ascii="Arial" w:hAnsi="Arial" w:cs="Arial"/>
+          <w:b/>
+          <w:bCs/>
+          <w:color w:val="000000" w:themeColor="text1"/>
+        </w:rPr>
+        <w:t>dateFormat</w:t>
+      </w:r>
+      <w:proofErr w:type="spellEnd"/>
+      <w:r>
+        <w:rPr>
+          <w:rFonts w:ascii="Arial" w:hAnsi="Arial" w:cs="Arial"/>
+          <w:b/>
+          <w:bCs/>
+          <w:color w:val="000000" w:themeColor="text1"/>
+        </w:rPr>
+        <w:t>(</w:t>
+      </w:r>
+      <w:proofErr w:type="gramEnd"/>
+      <w:r>
+        <w:rPr>
+          <w:rFonts w:ascii="Arial" w:hAnsi="Arial" w:cs="Arial"/>
+          <w:b/>
+          <w:bCs/>
+          <w:color w:val="000000" w:themeColor="text1"/>
+        </w:rPr>
+        <w:t>$</w:t>
+      </w:r>
+      <w:proofErr w:type="spellStart"/>
+      <w:r>
+        <w:rPr>
+          <w:rFonts w:ascii="Arial" w:hAnsi="Arial" w:cs="Arial"/>
+          <w:b/>
+          <w:bCs/>
+          <w:color w:val="000000" w:themeColor="text1"/>
+        </w:rPr>
+        <w:t>nowUTC</w:t>
+      </w:r>
+      <w:proofErr w:type="spellEnd"/>
+      <w:r>
+        <w:rPr>
+          <w:rFonts w:ascii="Arial" w:hAnsi="Arial" w:cs="Arial"/>
+          <w:b/>
+          <w:bCs/>
+          <w:color w:val="000000" w:themeColor="text1"/>
+        </w:rPr>
+        <w:t xml:space="preserve"> </w:t>
       </w:r>
       <w:r>
         <w:rPr>
@@ -108,7 +161,27 @@
           <w:bCs/>
           <w:color w:val="000000" w:themeColor="text1"/>
         </w:rPr>
-        <w:t>,‘d MMMM yyyy’)}</w:t>
+        <w:t xml:space="preserve">,‘d MMMM </w:t>
+      </w:r>
+      <w:proofErr w:type="spellStart"/>
+      <w:r>
+        <w:rPr>
+          <w:rFonts w:ascii="Arial" w:eastAsia="Times New Roman" w:hAnsi="Arial" w:cs="Arial"/>
+          <w:b/>
+          <w:bCs/>
+          <w:color w:val="000000" w:themeColor="text1"/>
+        </w:rPr>
+        <w:t>yyyy</w:t>
+      </w:r>
+      <w:proofErr w:type="spellEnd"/>
+      <w:r>
+        <w:rPr>
+          <w:rFonts w:ascii="Arial" w:eastAsia="Times New Roman" w:hAnsi="Arial" w:cs="Arial"/>
+          <w:b/>
+          <w:bCs/>
+          <w:color w:val="000000" w:themeColor="text1"/>
+        </w:rPr>
+        <w:t>’)}</w:t>
       </w:r>
       <w:r>
         <w:rPr>
@@ -589,7 +662,29 @@
           <w:szCs w:val="20"/>
           <w:lang w:val="en-US"/>
         </w:rPr>
-        <w:t>ou must comply with the terms imposed upon you by this order otherwise your claim or the defence of it is liable to be struck out or some other sanction imposed. If you cannot comply</w:t>
+        <w:t xml:space="preserve">ou must comply with the terms imposed upon you by this order otherwise your claim or the </w:t>
+      </w:r>
+      <w:proofErr w:type="spellStart"/>
+      <w:r>
+        <w:rPr>
+          <w:rFonts w:ascii="Arial" w:hAnsi="Arial"/>
+          <w:bCs/>
+          <w:snapToGrid w:val="0"/>
+          <w:szCs w:val="20"/>
+          <w:lang w:val="en-US"/>
+        </w:rPr>
+        <w:t>defence</w:t>
+      </w:r>
+      <w:proofErr w:type="spellEnd"/>
+      <w:r>
+        <w:rPr>
+          <w:rFonts w:ascii="Arial" w:hAnsi="Arial"/>
+          <w:bCs/>
+          <w:snapToGrid w:val="0"/>
+          <w:szCs w:val="20"/>
+          <w:lang w:val="en-US"/>
+        </w:rPr>
+        <w:t xml:space="preserve"> of it is liable to be struck out or some other sanction imposed. If you cannot comply</w:t>
       </w:r>
       <w:r>
         <w:rPr>
@@ -743,7 +838,14 @@
         <w:rPr>
           <w:rFonts w:ascii="Arial" w:hAnsi="Arial" w:cs="Arial"/>
         </w:rPr>
-        <w:t>&lt;&lt; cs_</w:t>
+        <w:t xml:space="preserve">&lt;&lt; </w:t>
+      </w:r>
+      <w:proofErr w:type="spellStart"/>
+      <w:r>
+        <w:rPr>
+          <w:rFonts w:ascii="Arial" w:hAnsi="Arial" w:cs="Arial"/>
+        </w:rPr>
+        <w:t>cs_</w:t>
       </w:r>
       <w:r>
         <w:rPr>
@@ -751,6 +853,7 @@
         </w:rPr>
         <w:t>trialHearingDisputeAddSection</w:t>
       </w:r>
+      <w:proofErr w:type="spellEnd"/>
       <w:r>
         <w:rPr>
           <w:rFonts w:ascii="Arial" w:hAnsi="Arial" w:cs="Arial"/>
@@ -802,7 +905,25 @@
           <w:color w:val="000000" w:themeColor="text1"/>
           <w:lang w:eastAsia="en-GB"/>
         </w:rPr>
-        <w:t>ll stages, the parties must consider settling this litigation by any means of Alternative Dispute Resolution. This includes round table conferences, early neutral evaluation, mediation and arbitration. Any party not engaging in any such means proposed by another must uploaded to the Digital Portal a witness statement giving reasons within 21 days of receipt of that proposal. That witness statement must not be shown to the trial judge until questions of costs arise.</w:t>
+        <w:t xml:space="preserve">ll stages, the parties must consider settling this litigation by any means of Alternative Dispute Resolution. This includes round table conferences, early neutral evaluation, </w:t>
+      </w:r>
+      <w:proofErr w:type="gramStart"/>
+      <w:r>
+        <w:rPr>
+          <w:rFonts w:ascii="Arial" w:eastAsia="Times New Roman" w:hAnsi="Arial" w:cs="Arial"/>
+          <w:color w:val="000000" w:themeColor="text1"/>
+          <w:lang w:eastAsia="en-GB"/>
+        </w:rPr>
+        <w:t>mediation</w:t>
+      </w:r>
+      <w:proofErr w:type="gramEnd"/>
+      <w:r>
+        <w:rPr>
+          <w:rFonts w:ascii="Arial" w:eastAsia="Times New Roman" w:hAnsi="Arial" w:cs="Arial"/>
+          <w:color w:val="000000" w:themeColor="text1"/>
+          <w:lang w:eastAsia="en-GB"/>
+        </w:rPr>
+        <w:t xml:space="preserve"> and arbitration. Any party not engaging in any such means proposed by another must uploaded to the Digital Portal a witness statement giving reasons within 21 days of receipt of that proposal. That witness statement must not be shown to the trial judge until questions of costs arise.</w:t>
       </w:r>
     </w:p>
     <w:p>
@@ -817,6 +938,7 @@
         </w:rPr>
         <w:t xml:space="preserve">&lt;&lt; </w:t>
       </w:r>
+      <w:proofErr w:type="spellStart"/>
       <w:r>
         <w:rPr>
           <w:rFonts w:ascii="Arial" w:hAnsi="Arial" w:cs="Arial"/>
@@ -835,6 +957,7 @@
         </w:rPr>
         <w:t>trialHearingDisputeAddSection</w:t>
       </w:r>
+      <w:proofErr w:type="spellEnd"/>
       <w:r>
         <w:rPr>
           <w:rFonts w:ascii="Arial" w:hAnsi="Arial" w:cs="Arial"/>
@@ -845,7 +968,14 @@
         <w:rPr>
           <w:rFonts w:ascii="Arial" w:hAnsi="Arial" w:cs="Arial"/>
         </w:rPr>
-        <w:t>&lt;&lt; cs_</w:t>
+        <w:t xml:space="preserve">&lt;&lt; </w:t>
+      </w:r>
+      <w:proofErr w:type="spellStart"/>
+      <w:r>
+        <w:rPr>
+          <w:rFonts w:ascii="Arial" w:hAnsi="Arial" w:cs="Arial"/>
+        </w:rPr>
+        <w:t>cs_</w:t>
       </w:r>
       <w:r>
         <w:rPr>
@@ -853,6 +983,7 @@
         </w:rPr>
         <w:t>trialHearingVariationsAddSection</w:t>
       </w:r>
+      <w:proofErr w:type="spellEnd"/>
       <w:r>
         <w:rPr>
           <w:rFonts w:ascii="Arial" w:hAnsi="Arial" w:cs="Arial"/>
@@ -917,6 +1048,7 @@
         </w:rPr>
         <w:t xml:space="preserve">&lt;&lt; </w:t>
       </w:r>
+      <w:proofErr w:type="spellStart"/>
       <w:r>
         <w:rPr>
           <w:rFonts w:ascii="Arial" w:hAnsi="Arial" w:cs="Arial"/>
@@ -935,11 +1067,19 @@
         </w:rPr>
         <w:t>trialHearingVariationsAddSection</w:t>
       </w:r>
-      <w:r>
-        <w:rPr>
-          <w:rFonts w:ascii="Arial" w:hAnsi="Arial" w:cs="Arial"/>
-        </w:rPr>
-        <w:t>&gt;&gt;&lt;&lt; cs_</w:t>
+      <w:proofErr w:type="spellEnd"/>
+      <w:r>
+        <w:rPr>
+          <w:rFonts w:ascii="Arial" w:hAnsi="Arial" w:cs="Arial"/>
+        </w:rPr>
+        <w:t xml:space="preserve">&gt;&gt;&lt;&lt; </w:t>
+      </w:r>
+      <w:proofErr w:type="spellStart"/>
+      <w:r>
+        <w:rPr>
+          <w:rFonts w:ascii="Arial" w:hAnsi="Arial" w:cs="Arial"/>
+        </w:rPr>
+        <w:t>cs_</w:t>
       </w:r>
       <w:r>
         <w:rPr>
@@ -947,6 +1087,7 @@
         </w:rPr>
         <w:t>trialHearingSettlementAddSection</w:t>
       </w:r>
+      <w:proofErr w:type="spellEnd"/>
       <w:r>
         <w:rPr>
           <w:rFonts w:ascii="Arial" w:hAnsi="Arial" w:cs="Arial"/>
@@ -987,7 +1128,21 @@
         <w:rPr>
           <w:rFonts w:ascii="Arial" w:hAnsi="Arial" w:cs="Arial"/>
         </w:rPr>
-        <w:t>Each party must inform the Court immediately if the case is settled whether or not it is then possible to upload to the Digital Portal a draft consent order to give effect to their agreement.</w:t>
+        <w:t xml:space="preserve">Each party must inform the Court immediately if the case is settled </w:t>
+      </w:r>
+      <w:proofErr w:type="gramStart"/>
+      <w:r>
+        <w:rPr>
+          <w:rFonts w:ascii="Arial" w:hAnsi="Arial" w:cs="Arial"/>
+        </w:rPr>
+        <w:t>whether or not</w:t>
+      </w:r>
+      <w:proofErr w:type="gramEnd"/>
+      <w:r>
+        <w:rPr>
+          <w:rFonts w:ascii="Arial" w:hAnsi="Arial" w:cs="Arial"/>
+        </w:rPr>
+        <w:t xml:space="preserve"> it is then possible to upload to the Digital Portal a draft consent order to give effect to their agreement.</w:t>
       </w:r>
     </w:p>
     <w:p>
@@ -1002,6 +1157,7 @@
         </w:rPr>
         <w:t xml:space="preserve">&lt;&lt; </w:t>
       </w:r>
+      <w:proofErr w:type="spellStart"/>
       <w:r>
         <w:rPr>
           <w:rFonts w:ascii="Arial" w:hAnsi="Arial" w:cs="Arial"/>
@@ -1012,13 +1168,27 @@
         <w:rPr>
           <w:rFonts w:ascii="Arial" w:hAnsi="Arial" w:cs="Arial"/>
         </w:rPr>
-        <w:t>s_trialHearingSettlementAddSection&gt;&gt;</w:t>
-      </w:r>
-      <w:r>
-        <w:rPr>
-          <w:rFonts w:ascii="Arial" w:hAnsi="Arial" w:cs="Arial"/>
-        </w:rPr>
-        <w:t>&lt;&lt; cs_</w:t>
+        <w:t>s_trialHearingSettlementAddSection</w:t>
+      </w:r>
+      <w:proofErr w:type="spellEnd"/>
+      <w:r>
+        <w:rPr>
+          <w:rFonts w:ascii="Arial" w:hAnsi="Arial" w:cs="Arial"/>
+        </w:rPr>
+        <w:t>&gt;&gt;</w:t>
+      </w:r>
+      <w:r>
+        <w:rPr>
+          <w:rFonts w:ascii="Arial" w:hAnsi="Arial" w:cs="Arial"/>
+        </w:rPr>
+        <w:t xml:space="preserve">&lt;&lt; </w:t>
+      </w:r>
+      <w:proofErr w:type="spellStart"/>
+      <w:r>
+        <w:rPr>
+          <w:rFonts w:ascii="Arial" w:hAnsi="Arial" w:cs="Arial"/>
+        </w:rPr>
+        <w:t>cs_</w:t>
       </w:r>
       <w:r>
         <w:rPr>
@@ -1026,6 +1196,7 @@
         </w:rPr>
         <w:t>trialHearingDisclosureOfDocumentsDJAddSection</w:t>
       </w:r>
+      <w:proofErr w:type="spellEnd"/>
       <w:r>
         <w:rPr>
           <w:rFonts w:ascii="Arial" w:hAnsi="Arial" w:cs="Arial"/>
@@ -1270,6 +1441,7 @@
         </w:rPr>
         <w:t>&lt;&lt;</w:t>
       </w:r>
+      <w:proofErr w:type="spellStart"/>
       <w:r>
         <w:rPr>
           <w:rFonts w:ascii="Arial" w:hAnsi="Arial" w:cs="Arial"/>
@@ -1280,13 +1452,27 @@
         <w:rPr>
           <w:rFonts w:ascii="Arial" w:hAnsi="Arial" w:cs="Arial"/>
         </w:rPr>
-        <w:t>s_trialHearingDisclosureOfDocumentsDJAddSection&gt;&gt;</w:t>
-      </w:r>
-      <w:r>
-        <w:rPr>
-          <w:rFonts w:ascii="Arial" w:hAnsi="Arial" w:cs="Arial"/>
-        </w:rPr>
-        <w:t>&lt;&lt; cs_</w:t>
+        <w:t>s_trialHearingDisclosureOfDocumentsDJAddSection</w:t>
+      </w:r>
+      <w:proofErr w:type="spellEnd"/>
+      <w:r>
+        <w:rPr>
+          <w:rFonts w:ascii="Arial" w:hAnsi="Arial" w:cs="Arial"/>
+        </w:rPr>
+        <w:t>&gt;&gt;</w:t>
+      </w:r>
+      <w:r>
+        <w:rPr>
+          <w:rFonts w:ascii="Arial" w:hAnsi="Arial" w:cs="Arial"/>
+        </w:rPr>
+        <w:t xml:space="preserve">&lt;&lt; </w:t>
+      </w:r>
+      <w:proofErr w:type="spellStart"/>
+      <w:r>
+        <w:rPr>
+          <w:rFonts w:ascii="Arial" w:hAnsi="Arial" w:cs="Arial"/>
+        </w:rPr>
+        <w:t>cs_</w:t>
       </w:r>
       <w:r>
         <w:rPr>
@@ -1294,6 +1480,7 @@
         </w:rPr>
         <w:t>trialHearingWitnessOfFactDJAddSection</w:t>
       </w:r>
+      <w:proofErr w:type="spellEnd"/>
       <w:r>
         <w:rPr>
           <w:rFonts w:ascii="Arial" w:hAnsi="Arial" w:cs="Arial"/>
@@ -1587,13 +1774,41 @@
         <w:rPr>
           <w:rFonts w:ascii="Arial" w:hAnsi="Arial" w:cs="Arial"/>
         </w:rPr>
-        <w:t>&lt;&lt; es_trialHearingWitnessOfFactDJAddSection&gt;&gt;</w:t>
-      </w:r>
-      <w:r>
-        <w:rPr>
-          <w:rFonts w:ascii="Arial" w:hAnsi="Arial" w:cs="Arial"/>
-        </w:rPr>
-        <w:t>&lt;&lt; cs_trialHearingSchedulesOfLossDJAddSection&gt;&gt;</w:t>
+        <w:t xml:space="preserve">&lt;&lt; </w:t>
+      </w:r>
+      <w:proofErr w:type="spellStart"/>
+      <w:r>
+        <w:rPr>
+          <w:rFonts w:ascii="Arial" w:hAnsi="Arial" w:cs="Arial"/>
+        </w:rPr>
+        <w:t>es_trialHearingWitnessOfFactDJAddSection</w:t>
+      </w:r>
+      <w:proofErr w:type="spellEnd"/>
+      <w:r>
+        <w:rPr>
+          <w:rFonts w:ascii="Arial" w:hAnsi="Arial" w:cs="Arial"/>
+        </w:rPr>
+        <w:t>&gt;&gt;</w:t>
+      </w:r>
+      <w:r>
+        <w:rPr>
+          <w:rFonts w:ascii="Arial" w:hAnsi="Arial" w:cs="Arial"/>
+        </w:rPr>
+        <w:t xml:space="preserve">&lt;&lt; </w:t>
+      </w:r>
+      <w:proofErr w:type="spellStart"/>
+      <w:r>
+        <w:rPr>
+          <w:rFonts w:ascii="Arial" w:hAnsi="Arial" w:cs="Arial"/>
+        </w:rPr>
+        <w:t>cs_trialHearingSchedulesOfLossDJAddSection</w:t>
+      </w:r>
+      <w:proofErr w:type="spellEnd"/>
+      <w:r>
+        <w:rPr>
+          <w:rFonts w:ascii="Arial" w:hAnsi="Arial" w:cs="Arial"/>
+        </w:rPr>
+        <w:t>&gt;&gt;</w:t>
       </w:r>
     </w:p>
     <w:p>
@@ -1839,6 +2054,7 @@
         </w:rPr>
         <w:t xml:space="preserve">&lt;&lt; </w:t>
       </w:r>
+      <w:proofErr w:type="spellStart"/>
       <w:r>
         <w:rPr>
           <w:rFonts w:ascii="Arial" w:hAnsi="Arial" w:cs="Arial"/>
@@ -1849,13 +2065,27 @@
         <w:rPr>
           <w:rFonts w:ascii="Arial" w:hAnsi="Arial" w:cs="Arial"/>
         </w:rPr>
-        <w:t>s_trialHearingSchedulesOfLossDJAddSection&gt;&gt;</w:t>
-      </w:r>
-      <w:r>
-        <w:rPr>
-          <w:rFonts w:ascii="Arial" w:hAnsi="Arial" w:cs="Arial"/>
-        </w:rPr>
-        <w:t>&lt;&lt; cs_</w:t>
+        <w:t>s_trialHearingSchedulesOfLossDJAddSection</w:t>
+      </w:r>
+      <w:proofErr w:type="spellEnd"/>
+      <w:r>
+        <w:rPr>
+          <w:rFonts w:ascii="Arial" w:hAnsi="Arial" w:cs="Arial"/>
+        </w:rPr>
+        <w:t>&gt;&gt;</w:t>
+      </w:r>
+      <w:r>
+        <w:rPr>
+          <w:rFonts w:ascii="Arial" w:hAnsi="Arial" w:cs="Arial"/>
+        </w:rPr>
+        <w:t xml:space="preserve">&lt;&lt; </w:t>
+      </w:r>
+      <w:proofErr w:type="spellStart"/>
+      <w:r>
+        <w:rPr>
+          <w:rFonts w:ascii="Arial" w:hAnsi="Arial" w:cs="Arial"/>
+        </w:rPr>
+        <w:t>cs_</w:t>
       </w:r>
       <w:r>
         <w:rPr>
@@ -1863,6 +2093,7 @@
         </w:rPr>
         <w:t>trialHearingCostsAddSection</w:t>
       </w:r>
+      <w:proofErr w:type="spellEnd"/>
       <w:r>
         <w:rPr>
           <w:rFonts w:ascii="Arial" w:hAnsi="Arial" w:cs="Arial"/>
@@ -1921,6 +2152,7 @@
         </w:rPr>
         <w:t xml:space="preserve">&lt;&lt; </w:t>
       </w:r>
+      <w:proofErr w:type="spellStart"/>
       <w:r>
         <w:rPr>
           <w:rFonts w:ascii="Arial" w:hAnsi="Arial" w:cs="Arial"/>
@@ -1931,7 +2163,14 @@
         <w:rPr>
           <w:rFonts w:ascii="Arial" w:hAnsi="Arial" w:cs="Arial"/>
         </w:rPr>
-        <w:t>s_trialHearingCostsAddSection&gt;&gt;</w:t>
+        <w:t>s_trialHearingCostsAddSection</w:t>
+      </w:r>
+      <w:proofErr w:type="spellEnd"/>
+      <w:r>
+        <w:rPr>
+          <w:rFonts w:ascii="Arial" w:hAnsi="Arial" w:cs="Arial"/>
+        </w:rPr>
+        <w:t>&gt;&gt;</w:t>
       </w:r>
       <w:r>
         <w:rPr>
@@ -1939,6 +2178,7 @@
         </w:rPr>
         <w:t xml:space="preserve">&lt;&lt; </w:t>
       </w:r>
+      <w:proofErr w:type="spellStart"/>
       <w:r>
         <w:rPr>
           <w:rFonts w:ascii="Arial" w:hAnsi="Arial" w:cs="Arial"/>
@@ -1957,6 +2197,7 @@
         </w:rPr>
         <w:t>trialHearingTrialDJAddSection</w:t>
       </w:r>
+      <w:proofErr w:type="spellEnd"/>
       <w:r>
         <w:rPr>
           <w:rFonts w:ascii="Arial" w:hAnsi="Arial" w:cs="Arial"/>
@@ -2017,6 +2258,7 @@
         </w:rPr>
         <w:t xml:space="preserve"> &lt;&lt;</w:t>
       </w:r>
+      <w:proofErr w:type="spellStart"/>
       <w:r>
         <w:rPr>
           <w:rFonts w:ascii="Arial" w:hAnsi="Arial" w:cs="Arial"/>
@@ -2025,6 +2267,7 @@
         </w:rPr>
         <w:t>trialDays</w:t>
       </w:r>
+      <w:proofErr w:type="spellEnd"/>
       <w:r>
         <w:rPr>
           <w:rFonts w:ascii="Arial" w:hAnsi="Arial" w:cs="Arial"/>
@@ -2175,6 +2418,7 @@
         </w:rPr>
         <w:t xml:space="preserve">&lt;&lt; </w:t>
       </w:r>
+      <w:proofErr w:type="spellStart"/>
       <w:r>
         <w:rPr>
           <w:rFonts w:ascii="Arial" w:hAnsi="Arial" w:cs="Arial"/>
@@ -2185,7 +2429,53 @@
         <w:rPr>
           <w:rFonts w:ascii="Arial" w:hAnsi="Arial" w:cs="Arial"/>
         </w:rPr>
-        <w:t>s_trialHearingTrialDJAddSection&gt;&gt;</w:t>
+        <w:t>s_trialHearingTrialDJAddSection</w:t>
+      </w:r>
+      <w:proofErr w:type="spellEnd"/>
+      <w:r>
+        <w:rPr>
+          <w:rFonts w:ascii="Arial" w:hAnsi="Arial" w:cs="Arial"/>
+        </w:rPr>
+        <w:t>&gt;&gt;</w:t>
+      </w:r>
+    </w:p>
+    <w:p>
+      <w:pPr>
+        <w:rPr>
+          <w:rFonts w:ascii="Arial" w:hAnsi="Arial" w:cs="Arial"/>
+        </w:rPr>
+      </w:pPr>
+      <w:r>
+        <w:rPr>
+          <w:rFonts w:ascii="Arial" w:hAnsi="Arial" w:cs="Arial"/>
+        </w:rPr>
+        <w:t xml:space="preserve">&lt;&lt; </w:t>
+      </w:r>
+      <w:proofErr w:type="spellStart"/>
+      <w:r>
+        <w:rPr>
+          <w:rFonts w:ascii="Arial" w:hAnsi="Arial" w:cs="Arial"/>
+        </w:rPr>
+        <w:t>cs</w:t>
+      </w:r>
+      <w:r>
+        <w:rPr>
+          <w:rFonts w:ascii="Arial" w:hAnsi="Arial" w:cs="Arial"/>
+        </w:rPr>
+        <w:t>_</w:t>
+      </w:r>
+      <w:r>
+        <w:rPr>
+          <w:rFonts w:ascii="Arial" w:hAnsi="Arial" w:cs="Arial"/>
+        </w:rPr>
+        <w:t>trialHearingMethodInPersonAddSection</w:t>
+      </w:r>
+      <w:proofErr w:type="spellEnd"/>
+      <w:r>
+        <w:rPr>
+          <w:rFonts w:ascii="Arial" w:hAnsi="Arial" w:cs="Arial"/>
+        </w:rPr>
+        <w:t>&gt;&gt;</w:t>
       </w:r>
     </w:p>
     <w:p>
@@ -2223,45 +2513,85 @@
       </w:pPr>
       <w:r>
         <w:rPr>
-          <w:rFonts w:ascii="Arial" w:hAnsi="Arial" w:cs="Arial"/>
-        </w:rPr>
-        <w:t>This</w:t>
-      </w:r>
-      <w:r>
-        <w:rPr>
-          <w:rFonts w:ascii="Arial" w:hAnsi="Arial" w:cs="Arial"/>
-          <w:b/>
-          <w:bCs/>
+          <w:rFonts w:ascii="Arial" w:eastAsia="Times New Roman" w:hAnsi="Arial" w:cs="Arial"/>
+          <w:lang w:eastAsia="en-GB"/>
+        </w:rPr>
+        <w:t xml:space="preserve">This trial will take place </w:t>
+      </w:r>
+      <w:r>
+        <w:rPr>
+          <w:rFonts w:ascii="Arial" w:eastAsia="Times New Roman" w:hAnsi="Arial" w:cs="Arial"/>
+          <w:b/>
+          <w:bCs/>
+          <w:lang w:eastAsia="en-GB"/>
+        </w:rPr>
+        <w:t>&lt;&lt;</w:t>
+      </w:r>
+      <w:proofErr w:type="spellStart"/>
+      <w:r>
+        <w:rPr>
+          <w:rFonts w:ascii="Arial" w:eastAsia="Times New Roman" w:hAnsi="Arial" w:cs="Arial"/>
+          <w:b/>
+          <w:bCs/>
+          <w:lang w:eastAsia="en-GB"/>
+        </w:rPr>
+        <w:t>trialHearingLocation</w:t>
+      </w:r>
+      <w:proofErr w:type="spellEnd"/>
+      <w:r>
+        <w:rPr>
+          <w:rFonts w:ascii="Arial" w:eastAsia="Times New Roman" w:hAnsi="Arial" w:cs="Arial"/>
+          <w:b/>
+          <w:bCs/>
+          <w:lang w:eastAsia="en-GB"/>
+        </w:rPr>
+        <w:t>&gt;&gt;</w:t>
+      </w:r>
+      <w:r>
+        <w:rPr>
+          <w:rFonts w:ascii="Arial" w:eastAsia="Times New Roman" w:hAnsi="Arial" w:cs="Arial"/>
+          <w:lang w:eastAsia="en-GB"/>
+        </w:rPr>
+        <w:t xml:space="preserve"> and will be</w:t>
+      </w:r>
+      <w:r>
+        <w:rPr>
+          <w:rFonts w:ascii="Arial" w:eastAsia="Times New Roman" w:hAnsi="Arial" w:cs="Arial"/>
+          <w:lang w:eastAsia="en-GB"/>
         </w:rPr>
         <w:t xml:space="preserve"> </w:t>
       </w:r>
       <w:r>
         <w:rPr>
           <w:rFonts w:ascii="Arial" w:hAnsi="Arial" w:cs="Arial"/>
-        </w:rPr>
-        <w:t>trial will be</w:t>
-      </w:r>
-      <w:r>
-        <w:rPr>
-          <w:rFonts w:ascii="Arial" w:hAnsi="Arial" w:cs="Arial"/>
-        </w:rPr>
-        <w:t xml:space="preserve"> &lt;&lt;</w:t>
-      </w:r>
-      <w:r>
-        <w:rPr>
-          <w:rFonts w:ascii="Arial" w:hAnsi="Arial" w:cs="Arial"/>
-        </w:rPr>
-        <w:t>trial</w:t>
-      </w:r>
-      <w:r>
-        <w:rPr>
-          <w:rFonts w:ascii="Arial" w:hAnsi="Arial" w:cs="Arial"/>
-        </w:rPr>
-        <w:t>HearingMethod&gt;&gt;</w:t>
-      </w:r>
-      <w:r>
-        <w:rPr>
-          <w:rFonts w:ascii="Arial" w:hAnsi="Arial" w:cs="Arial"/>
+          <w:b/>
+          <w:bCs/>
+        </w:rPr>
+        <w:t>&lt;&lt;</w:t>
+      </w:r>
+      <w:proofErr w:type="spellStart"/>
+      <w:r>
+        <w:rPr>
+          <w:rFonts w:ascii="Arial" w:hAnsi="Arial" w:cs="Arial"/>
+          <w:b/>
+          <w:bCs/>
+        </w:rPr>
+        <w:t>trialHearingMethod</w:t>
+      </w:r>
+      <w:proofErr w:type="spellEnd"/>
+      <w:r>
+        <w:rPr>
+          <w:rFonts w:ascii="Arial" w:hAnsi="Arial" w:cs="Arial"/>
+          <w:b/>
+          <w:bCs/>
+        </w:rPr>
+        <w:t>&gt;&gt;</w:t>
+      </w:r>
+      <w:r>
+        <w:rPr>
+          <w:rFonts w:ascii="Arial" w:hAnsi="Arial" w:cs="Arial"/>
+          <w:b/>
+          <w:bCs/>
         </w:rPr>
         <w:t>.</w:t>
       </w:r>
@@ -2274,6 +2604,118 @@
           <w:bCs/>
         </w:rPr>
       </w:pPr>
+      <w:r>
+        <w:rPr>
+          <w:rFonts w:ascii="Arial" w:hAnsi="Arial" w:cs="Arial"/>
+          <w:bCs/>
+        </w:rPr>
+        <w:t>&lt;&lt;else&gt;&gt;</w:t>
+      </w:r>
+    </w:p>
+    <w:p>
+      <w:pPr>
+        <w:rPr>
+          <w:rFonts w:ascii="Arial" w:eastAsia="Times New Roman" w:hAnsi="Arial" w:cs="Arial"/>
+          <w:b/>
+          <w:bCs/>
+          <w:lang w:eastAsia="en-GB"/>
+        </w:rPr>
+      </w:pPr>
+      <w:r>
+        <w:rPr>
+          <w:rFonts w:ascii="Arial" w:eastAsia="Times New Roman" w:hAnsi="Arial" w:cs="Arial"/>
+          <w:b/>
+          <w:bCs/>
+          <w:lang w:eastAsia="en-GB"/>
+        </w:rPr>
+        <w:t>Hearing method</w:t>
+      </w:r>
+    </w:p>
+    <w:p>
+      <w:pPr>
+        <w:pStyle w:val="ListParagraph"/>
+        <w:numPr>
+          <w:ilvl w:val="0"/>
+          <w:numId w:val="1"/>
+        </w:numPr>
+        <w:spacing w:after="0" w:line="240" w:lineRule="auto"/>
+        <w:rPr>
+          <w:rFonts w:ascii="Arial" w:hAnsi="Arial" w:cs="Arial"/>
+          <w:bCs/>
+        </w:rPr>
+      </w:pPr>
+      <w:r>
+        <w:rPr>
+          <w:rFonts w:ascii="Arial" w:eastAsia="Times New Roman" w:hAnsi="Arial" w:cs="Arial"/>
+          <w:lang w:eastAsia="en-GB"/>
+        </w:rPr>
+        <w:t xml:space="preserve">This trial will be </w:t>
+      </w:r>
+      <w:r>
+        <w:rPr>
+          <w:rFonts w:ascii="Arial" w:hAnsi="Arial" w:cs="Arial"/>
+          <w:b/>
+          <w:bCs/>
+        </w:rPr>
+        <w:t>&lt;&lt;</w:t>
+      </w:r>
+      <w:proofErr w:type="spellStart"/>
+      <w:r>
+        <w:rPr>
+          <w:rFonts w:ascii="Arial" w:hAnsi="Arial" w:cs="Arial"/>
+          <w:b/>
+          <w:bCs/>
+        </w:rPr>
+        <w:t>trialHearingMethod</w:t>
+      </w:r>
+      <w:proofErr w:type="spellEnd"/>
+      <w:r>
+        <w:rPr>
+          <w:rFonts w:ascii="Arial" w:hAnsi="Arial" w:cs="Arial"/>
+          <w:b/>
+          <w:bCs/>
+        </w:rPr>
+        <w:t>&gt;&gt;.</w:t>
+      </w:r>
+    </w:p>
+    <w:p>
+      <w:pPr>
+        <w:rPr>
+          <w:rFonts w:ascii="Arial" w:hAnsi="Arial" w:cs="Arial"/>
+        </w:rPr>
+      </w:pPr>
+      <w:r>
+        <w:rPr>
+          <w:rFonts w:ascii="Arial" w:hAnsi="Arial" w:cs="Arial"/>
+        </w:rPr>
+        <w:t>&lt;&lt;</w:t>
+      </w:r>
+      <w:r>
+        <w:rPr>
+          <w:rFonts w:ascii="Arial" w:hAnsi="Arial" w:cs="Arial"/>
+        </w:rPr>
+        <w:t xml:space="preserve"> </w:t>
+      </w:r>
+      <w:proofErr w:type="spellStart"/>
+      <w:r>
+        <w:rPr>
+          <w:rFonts w:ascii="Arial" w:hAnsi="Arial" w:cs="Arial"/>
+        </w:rPr>
+        <w:t>e</w:t>
+      </w:r>
+      <w:r>
+        <w:rPr>
+          <w:rFonts w:ascii="Arial" w:hAnsi="Arial" w:cs="Arial"/>
+        </w:rPr>
+        <w:t>s_trialHearingMethodInPersonAddSection</w:t>
+      </w:r>
+      <w:proofErr w:type="spellEnd"/>
+      <w:r>
+        <w:rPr>
+          <w:rFonts w:ascii="Arial" w:hAnsi="Arial" w:cs="Arial"/>
+        </w:rPr>
+        <w:t>&gt;&gt;</w:t>
+      </w:r>
     </w:p>
     <w:p>
       <w:pPr>
@@ -2312,15 +2754,31 @@
           <w:rFonts w:ascii="Arial" w:eastAsia="Times New Roman" w:hAnsi="Arial" w:cs="Arial"/>
           <w:lang w:eastAsia="en-GB"/>
         </w:rPr>
-        <w:t xml:space="preserve">&lt;&lt;trialHearingNotesDJ.input&gt;&gt; </w:t>
-      </w:r>
+        <w:t>&lt;&lt;</w:t>
+      </w:r>
+      <w:proofErr w:type="spellStart"/>
       <w:r>
         <w:rPr>
           <w:rFonts w:ascii="Arial" w:eastAsia="Times New Roman" w:hAnsi="Arial" w:cs="Arial"/>
-          <w:b/>
-          <w:bCs/>
           <w:lang w:eastAsia="en-GB"/>
         </w:rPr>
+        <w:t>trialHearingNotesDJ.input</w:t>
+      </w:r>
+      <w:proofErr w:type="spellEnd"/>
+      <w:r>
+        <w:rPr>
+          <w:rFonts w:ascii="Arial" w:eastAsia="Times New Roman" w:hAnsi="Arial" w:cs="Arial"/>
+          <w:lang w:eastAsia="en-GB"/>
+        </w:rPr>
+        <w:t xml:space="preserve">&gt;&gt; </w:t>
+      </w:r>
+      <w:r>
+        <w:rPr>
+          <w:rFonts w:ascii="Arial" w:eastAsia="Times New Roman" w:hAnsi="Arial" w:cs="Arial"/>
+          <w:b/>
+          <w:bCs/>
+          <w:lang w:eastAsia="en-GB"/>
+        </w:rPr>
         <w:t>&lt;&lt;</w:t>
       </w:r>
       <w:r>
@@ -2332,6 +2790,7 @@
         </w:rPr>
         <w:t xml:space="preserve"> </w:t>
       </w:r>
+      <w:proofErr w:type="spellStart"/>
       <w:r>
         <w:rPr>
           <w:rFonts w:ascii="Arial" w:eastAsia="Times New Roman" w:hAnsi="Arial" w:cs="Arial"/>
@@ -2339,7 +2798,17 @@
           <w:bCs/>
           <w:lang w:eastAsia="en-GB"/>
         </w:rPr>
-        <w:t>trialHearingNotesDJ.date&gt;&gt;</w:t>
+        <w:t>trialHearingNotesDJ.date</w:t>
+      </w:r>
+      <w:proofErr w:type="spellEnd"/>
+      <w:r>
+        <w:rPr>
+          <w:rFonts w:ascii="Arial" w:eastAsia="Times New Roman" w:hAnsi="Arial" w:cs="Arial"/>
+          <w:b/>
+          <w:bCs/>
+          <w:lang w:eastAsia="en-GB"/>
+        </w:rPr>
+        <w:t>&gt;&gt;</w:t>
       </w:r>
       <w:r>
         <w:rPr>
@@ -2414,6 +2883,7 @@
         </w:rPr>
         <w:t xml:space="preserve">&lt;&lt; </w:t>
       </w:r>
+      <w:proofErr w:type="spellStart"/>
       <w:r>
         <w:rPr>
           <w:rFonts w:ascii="Arial" w:hAnsi="Arial" w:cs="Arial"/>
@@ -2432,6 +2902,7 @@
         </w:rPr>
         <w:t>trialBuildingDisputeAddSection</w:t>
       </w:r>
+      <w:proofErr w:type="spellEnd"/>
       <w:r>
         <w:rPr>
           <w:rFonts w:ascii="Arial" w:hAnsi="Arial" w:cs="Arial"/>
@@ -2665,6 +3136,7 @@
         </w:rPr>
         <w:t xml:space="preserve">&lt;&lt; </w:t>
       </w:r>
+      <w:proofErr w:type="spellStart"/>
       <w:r>
         <w:rPr>
           <w:rFonts w:ascii="Arial" w:hAnsi="Arial" w:cs="Arial"/>
@@ -2675,7 +3147,14 @@
         <w:rPr>
           <w:rFonts w:ascii="Arial" w:hAnsi="Arial" w:cs="Arial"/>
         </w:rPr>
-        <w:t>s_trialBuildingDisputeAddSection&gt;&gt;</w:t>
+        <w:t>s_trialBuildingDisputeAddSection</w:t>
+      </w:r>
+      <w:proofErr w:type="spellEnd"/>
+      <w:r>
+        <w:rPr>
+          <w:rFonts w:ascii="Arial" w:hAnsi="Arial" w:cs="Arial"/>
+        </w:rPr>
+        <w:t>&gt;&gt;</w:t>
       </w:r>
     </w:p>
     <w:p>
@@ -2690,6 +3169,7 @@
         </w:rPr>
         <w:t xml:space="preserve">&lt;&lt; </w:t>
       </w:r>
+      <w:proofErr w:type="spellStart"/>
       <w:r>
         <w:rPr>
           <w:rFonts w:ascii="Arial" w:hAnsi="Arial" w:cs="Arial"/>
@@ -2708,6 +3188,7 @@
         </w:rPr>
         <w:t>trialClinicalNegligenceAddSection</w:t>
       </w:r>
+      <w:proofErr w:type="spellEnd"/>
       <w:r>
         <w:rPr>
           <w:rFonts w:ascii="Arial" w:hAnsi="Arial" w:cs="Arial"/>
@@ -2934,21 +3415,36 @@
         <w:rPr>
           <w:rFonts w:ascii="Arial" w:hAnsi="Arial" w:cs="Arial"/>
         </w:rPr>
-        <w:t>&lt;&lt; es_trialClinicalNegligenceAddSection&gt;&gt;</w:t>
-      </w:r>
-    </w:p>
-    <w:p>
-      <w:pPr>
-        <w:rPr>
-          <w:rFonts w:ascii="Arial" w:hAnsi="Arial" w:cs="Arial"/>
-        </w:rPr>
-      </w:pPr>
-      <w:r>
-        <w:rPr>
-          <w:rFonts w:ascii="Arial" w:hAnsi="Arial" w:cs="Arial"/>
-        </w:rPr>
         <w:t xml:space="preserve">&lt;&lt; </w:t>
       </w:r>
+      <w:proofErr w:type="spellStart"/>
+      <w:r>
+        <w:rPr>
+          <w:rFonts w:ascii="Arial" w:hAnsi="Arial" w:cs="Arial"/>
+        </w:rPr>
+        <w:t>es_trialClinicalNegligenceAddSection</w:t>
+      </w:r>
+      <w:proofErr w:type="spellEnd"/>
+      <w:r>
+        <w:rPr>
+          <w:rFonts w:ascii="Arial" w:hAnsi="Arial" w:cs="Arial"/>
+        </w:rPr>
+        <w:t>&gt;&gt;</w:t>
+      </w:r>
+    </w:p>
+    <w:p>
+      <w:pPr>
+        <w:rPr>
+          <w:rFonts w:ascii="Arial" w:hAnsi="Arial" w:cs="Arial"/>
+        </w:rPr>
+      </w:pPr>
+      <w:r>
+        <w:rPr>
+          <w:rFonts w:ascii="Arial" w:hAnsi="Arial" w:cs="Arial"/>
+        </w:rPr>
+        <w:t xml:space="preserve">&lt;&lt; </w:t>
+      </w:r>
+      <w:proofErr w:type="spellStart"/>
       <w:r>
         <w:rPr>
           <w:rFonts w:ascii="Arial" w:hAnsi="Arial" w:cs="Arial"/>
@@ -2967,6 +3463,7 @@
         </w:rPr>
         <w:t>trialCreditHireAddSection</w:t>
       </w:r>
+      <w:proofErr w:type="spellEnd"/>
       <w:r>
         <w:rPr>
           <w:rFonts w:ascii="Arial" w:hAnsi="Arial" w:cs="Arial"/>
@@ -3044,6 +3541,7 @@
         <w:rPr>
           <w:rFonts w:ascii="Arial" w:hAnsi="Arial" w:cs="Arial"/>
         </w:rPr>
+        <w:lastRenderedPageBreak/>
         <w:t>A failure to comply with the paragraph above will result in the claimant being debarred from asserting impecuniosity at the final hearing.</w:t>
       </w:r>
     </w:p>
@@ -3310,7 +3808,6 @@
         <w:rPr>
           <w:rFonts w:ascii="Arial" w:hAnsi="Arial" w:cs="Arial"/>
         </w:rPr>
-        <w:lastRenderedPageBreak/>
         <w:t>&lt;&lt;</w:t>
       </w:r>
       <w:r>
@@ -3342,21 +3839,36 @@
         <w:rPr>
           <w:rFonts w:ascii="Arial" w:hAnsi="Arial" w:cs="Arial"/>
         </w:rPr>
-        <w:t>&lt;&lt; es_trialCreditHireAddSection&gt;&gt;</w:t>
-      </w:r>
-    </w:p>
-    <w:p>
-      <w:pPr>
-        <w:rPr>
-          <w:rFonts w:ascii="Arial" w:hAnsi="Arial" w:cs="Arial"/>
-        </w:rPr>
-      </w:pPr>
-      <w:r>
-        <w:rPr>
-          <w:rFonts w:ascii="Arial" w:hAnsi="Arial" w:cs="Arial"/>
-        </w:rPr>
         <w:t xml:space="preserve">&lt;&lt; </w:t>
       </w:r>
+      <w:proofErr w:type="spellStart"/>
+      <w:r>
+        <w:rPr>
+          <w:rFonts w:ascii="Arial" w:hAnsi="Arial" w:cs="Arial"/>
+        </w:rPr>
+        <w:t>es_trialCreditHireAddSection</w:t>
+      </w:r>
+      <w:proofErr w:type="spellEnd"/>
+      <w:r>
+        <w:rPr>
+          <w:rFonts w:ascii="Arial" w:hAnsi="Arial" w:cs="Arial"/>
+        </w:rPr>
+        <w:t>&gt;&gt;</w:t>
+      </w:r>
+    </w:p>
+    <w:p>
+      <w:pPr>
+        <w:rPr>
+          <w:rFonts w:ascii="Arial" w:hAnsi="Arial" w:cs="Arial"/>
+        </w:rPr>
+      </w:pPr>
+      <w:r>
+        <w:rPr>
+          <w:rFonts w:ascii="Arial" w:hAnsi="Arial" w:cs="Arial"/>
+        </w:rPr>
+        <w:t xml:space="preserve">&lt;&lt; </w:t>
+      </w:r>
+      <w:proofErr w:type="spellStart"/>
       <w:r>
         <w:rPr>
           <w:rFonts w:ascii="Arial" w:hAnsi="Arial" w:cs="Arial"/>
@@ -3381,6 +3893,7 @@
         </w:rPr>
         <w:t>AddSection</w:t>
       </w:r>
+      <w:proofErr w:type="spellEnd"/>
       <w:r>
         <w:rPr>
           <w:rFonts w:ascii="Arial" w:hAnsi="Arial" w:cs="Arial"/>
@@ -3434,7 +3947,14 @@
         <w:rPr>
           <w:rFonts w:ascii="Arial" w:hAnsi="Arial" w:cs="Arial"/>
         </w:rPr>
-        <w:t>&lt;&lt; es_trialEmployerLiability</w:t>
+        <w:t xml:space="preserve">&lt;&lt; </w:t>
+      </w:r>
+      <w:proofErr w:type="spellStart"/>
+      <w:r>
+        <w:rPr>
+          <w:rFonts w:ascii="Arial" w:hAnsi="Arial" w:cs="Arial"/>
+        </w:rPr>
+        <w:t>es_trialEmployerLiability</w:t>
       </w:r>
       <w:r>
         <w:rPr>
@@ -3442,6 +3962,7 @@
         </w:rPr>
         <w:t>AddSection</w:t>
       </w:r>
+      <w:proofErr w:type="spellEnd"/>
       <w:r>
         <w:rPr>
           <w:rFonts w:ascii="Arial" w:hAnsi="Arial" w:cs="Arial"/>
@@ -3461,6 +3982,7 @@
         </w:rPr>
         <w:t xml:space="preserve">&lt;&lt; </w:t>
       </w:r>
+      <w:proofErr w:type="spellStart"/>
       <w:r>
         <w:rPr>
           <w:rFonts w:ascii="Arial" w:hAnsi="Arial" w:cs="Arial"/>
@@ -3479,6 +4001,7 @@
         </w:rPr>
         <w:t>trialHousingDisrepairAddSection</w:t>
       </w:r>
+      <w:proofErr w:type="spellEnd"/>
       <w:r>
         <w:rPr>
           <w:rFonts w:ascii="Arial" w:hAnsi="Arial" w:cs="Arial"/>
@@ -3535,19 +4058,7 @@
         <w:rPr>
           <w:rFonts w:ascii="Arial" w:hAnsi="Arial" w:cs="Arial"/>
         </w:rPr>
-        <w:t>&lt;&lt;</w:t>
-      </w:r>
-      <w:r>
-        <w:rPr>
-          <w:rFonts w:ascii="Arial" w:hAnsi="Arial" w:cs="Arial"/>
-        </w:rPr>
-        <w:t>trialHousingDisrepair</w:t>
-      </w:r>
-      <w:r>
-        <w:rPr>
-          <w:rFonts w:ascii="Arial" w:hAnsi="Arial" w:cs="Arial"/>
-        </w:rPr>
-        <w:t>.input1&gt;&gt;</w:t>
+        <w:t>&lt;&lt;trialHousingDisrepair.input1&gt;&gt;</w:t>
       </w:r>
       <w:r>
         <w:rPr>
@@ -3574,19 +4085,7 @@
         <w:rPr>
           <w:rFonts w:ascii="Arial" w:hAnsi="Arial" w:cs="Arial"/>
         </w:rPr>
-        <w:t>&lt;&lt;trialHousingDisrepair.inpu</w:t>
-      </w:r>
-      <w:r>
-        <w:rPr>
-          <w:rFonts w:ascii="Arial" w:hAnsi="Arial" w:cs="Arial"/>
-        </w:rPr>
-        <w:t>t2</w:t>
-      </w:r>
-      <w:r>
-        <w:rPr>
-          <w:rFonts w:ascii="Arial" w:hAnsi="Arial" w:cs="Arial"/>
-        </w:rPr>
-        <w:t>&gt;&gt;</w:t>
+        <w:t>&lt;&lt;trialHousingDisrepair.input2&gt;&gt;</w:t>
       </w:r>
       <w:r>
         <w:rPr>
@@ -3613,49 +4112,15 @@
         <w:rPr>
           <w:rFonts w:ascii="Arial" w:hAnsi="Arial" w:cs="Arial"/>
         </w:rPr>
-        <w:t>&lt;&lt;trialHousingDisrepair.inpu</w:t>
-      </w:r>
-      <w:r>
-        <w:rPr>
-          <w:rFonts w:ascii="Arial" w:hAnsi="Arial" w:cs="Arial"/>
-        </w:rPr>
-        <w:t>t3</w:t>
-      </w:r>
-      <w:r>
-        <w:rPr>
-          <w:rFonts w:ascii="Arial" w:hAnsi="Arial" w:cs="Arial"/>
-        </w:rPr>
-        <w:t>&gt;&gt;</w:t>
-      </w:r>
-      <w:r>
-        <w:rPr>
-          <w:rFonts w:ascii="Arial" w:hAnsi="Arial" w:cs="Arial"/>
-        </w:rPr>
-        <w:t xml:space="preserve"> </w:t>
-      </w:r>
-      <w:r>
-        <w:rPr>
-          <w:rFonts w:ascii="Arial" w:hAnsi="Arial" w:cs="Arial"/>
-          <w:b/>
-          <w:bCs/>
-        </w:rPr>
-        <w:t>&lt;&lt;trialHousingDisrepair.</w:t>
-      </w:r>
-      <w:r>
-        <w:rPr>
-          <w:rFonts w:ascii="Arial" w:hAnsi="Arial" w:cs="Arial"/>
-          <w:b/>
-          <w:bCs/>
-        </w:rPr>
-        <w:t>date</w:t>
-      </w:r>
-      <w:r>
-        <w:rPr>
-          <w:rFonts w:ascii="Arial" w:hAnsi="Arial" w:cs="Arial"/>
-          <w:b/>
-          <w:bCs/>
-        </w:rPr>
-        <w:t>1&gt;&gt;</w:t>
+        <w:t xml:space="preserve">&lt;&lt;trialHousingDisrepair.input3&gt;&gt; </w:t>
+      </w:r>
+      <w:r>
+        <w:rPr>
+          <w:rFonts w:ascii="Arial" w:hAnsi="Arial" w:cs="Arial"/>
+          <w:b/>
+          <w:bCs/>
+        </w:rPr>
+        <w:t>&lt;&lt;trialHousingDisrepair.date1&gt;&gt;</w:t>
       </w:r>
       <w:r>
         <w:rPr>
@@ -3684,58 +4149,57 @@
         <w:rPr>
           <w:rFonts w:ascii="Arial" w:hAnsi="Arial" w:cs="Arial"/>
         </w:rPr>
-        <w:t>&lt;&lt;trialHousingDisrepair.inpu</w:t>
-      </w:r>
-      <w:r>
-        <w:rPr>
-          <w:rFonts w:ascii="Arial" w:hAnsi="Arial" w:cs="Arial"/>
-        </w:rPr>
-        <w:t>t4</w:t>
-      </w:r>
+        <w:t xml:space="preserve">&lt;&lt;trialHousingDisrepair.input4&gt;&gt; </w:t>
+      </w:r>
+      <w:r>
+        <w:rPr>
+          <w:rFonts w:ascii="Arial" w:hAnsi="Arial" w:cs="Arial"/>
+          <w:b/>
+          <w:bCs/>
+        </w:rPr>
+        <w:t>&lt;&lt;trialHousingDisrepair.date2&gt;&gt;</w:t>
+      </w:r>
+      <w:r>
+        <w:rPr>
+          <w:rFonts w:ascii="Arial" w:hAnsi="Arial" w:cs="Arial"/>
+          <w:b/>
+          <w:bCs/>
+        </w:rPr>
+        <w:t>.</w:t>
+      </w:r>
+    </w:p>
+    <w:p>
+      <w:pPr>
+        <w:rPr>
+          <w:rFonts w:ascii="Arial" w:hAnsi="Arial" w:cs="Arial"/>
+        </w:rPr>
+      </w:pPr>
+      <w:r>
+        <w:rPr>
+          <w:rFonts w:ascii="Arial" w:hAnsi="Arial" w:cs="Arial"/>
+        </w:rPr>
+        <w:t xml:space="preserve">&lt;&lt; </w:t>
+      </w:r>
+      <w:proofErr w:type="spellStart"/>
+      <w:r>
+        <w:rPr>
+          <w:rFonts w:ascii="Arial" w:hAnsi="Arial" w:cs="Arial"/>
+        </w:rPr>
+        <w:t>e</w:t>
+      </w:r>
+      <w:r>
+        <w:rPr>
+          <w:rFonts w:ascii="Arial" w:hAnsi="Arial" w:cs="Arial"/>
+        </w:rPr>
+        <w:t>s_trialHousingDisrepairAddSection</w:t>
+      </w:r>
+      <w:proofErr w:type="spellEnd"/>
       <w:r>
         <w:rPr>
           <w:rFonts w:ascii="Arial" w:hAnsi="Arial" w:cs="Arial"/>
         </w:rPr>
         <w:t>&gt;&gt;</w:t>
       </w:r>
-      <w:r>
-        <w:rPr>
-          <w:rFonts w:ascii="Arial" w:hAnsi="Arial" w:cs="Arial"/>
-        </w:rPr>
-        <w:t xml:space="preserve"> </w:t>
-      </w:r>
-      <w:r>
-        <w:rPr>
-          <w:rFonts w:ascii="Arial" w:hAnsi="Arial" w:cs="Arial"/>
-          <w:b/>
-          <w:bCs/>
-        </w:rPr>
-        <w:t>&lt;&lt;trialHousingDisrepair.date</w:t>
-      </w:r>
-      <w:r>
-        <w:rPr>
-          <w:rFonts w:ascii="Arial" w:hAnsi="Arial" w:cs="Arial"/>
-          <w:b/>
-          <w:bCs/>
-        </w:rPr>
-        <w:t>2</w:t>
-      </w:r>
-      <w:r>
-        <w:rPr>
-          <w:rFonts w:ascii="Arial" w:hAnsi="Arial" w:cs="Arial"/>
-          <w:b/>
-          <w:bCs/>
-        </w:rPr>
-        <w:t>&gt;&gt;</w:t>
-      </w:r>
-      <w:r>
-        <w:rPr>
-          <w:rFonts w:ascii="Arial" w:hAnsi="Arial" w:cs="Arial"/>
-          <w:b/>
-          <w:bCs/>
-        </w:rPr>
-        <w:t>.</w:t>
-      </w:r>
     </w:p>
     <w:p>
       <w:pPr>
@@ -3749,31 +4213,7 @@
         </w:rPr>
         <w:t xml:space="preserve">&lt;&lt; </w:t>
       </w:r>
-      <w:r>
-        <w:rPr>
-          <w:rFonts w:ascii="Arial" w:hAnsi="Arial" w:cs="Arial"/>
-        </w:rPr>
-        <w:t>e</w:t>
-      </w:r>
-      <w:r>
-        <w:rPr>
-          <w:rFonts w:ascii="Arial" w:hAnsi="Arial" w:cs="Arial"/>
-        </w:rPr>
-        <w:t>s_trialHousingDisrepairAddSection&gt;&gt;</w:t>
-      </w:r>
-    </w:p>
-    <w:p>
-      <w:pPr>
-        <w:rPr>
-          <w:rFonts w:ascii="Arial" w:hAnsi="Arial" w:cs="Arial"/>
-        </w:rPr>
-      </w:pPr>
-      <w:r>
-        <w:rPr>
-          <w:rFonts w:ascii="Arial" w:hAnsi="Arial" w:cs="Arial"/>
-        </w:rPr>
-        <w:t xml:space="preserve">&lt;&lt; </w:t>
-      </w:r>
+      <w:proofErr w:type="spellStart"/>
       <w:r>
         <w:rPr>
           <w:rFonts w:ascii="Arial" w:hAnsi="Arial" w:cs="Arial"/>
@@ -3792,6 +4232,7 @@
         </w:rPr>
         <w:t>trialPersonalInjuryAddSection</w:t>
       </w:r>
+      <w:proofErr w:type="spellEnd"/>
       <w:r>
         <w:rPr>
           <w:rFonts w:ascii="Arial" w:hAnsi="Arial" w:cs="Arial"/>
@@ -3915,6 +4356,7 @@
         </w:rPr>
         <w:t xml:space="preserve">&lt;&lt; </w:t>
       </w:r>
+      <w:proofErr w:type="spellStart"/>
       <w:r>
         <w:rPr>
           <w:rFonts w:ascii="Arial" w:hAnsi="Arial" w:cs="Arial"/>
@@ -3925,7 +4367,14 @@
         <w:rPr>
           <w:rFonts w:ascii="Arial" w:hAnsi="Arial" w:cs="Arial"/>
         </w:rPr>
-        <w:t>s_trialPersonalInjuryAddSection&gt;&gt;</w:t>
+        <w:t>s_trialPersonalInjuryAddSection</w:t>
+      </w:r>
+      <w:proofErr w:type="spellEnd"/>
+      <w:r>
+        <w:rPr>
+          <w:rFonts w:ascii="Arial" w:hAnsi="Arial" w:cs="Arial"/>
+        </w:rPr>
+        <w:t>&gt;&gt;</w:t>
       </w:r>
     </w:p>
     <w:p>
@@ -3947,6 +4396,7 @@
         </w:rPr>
         <w:t xml:space="preserve">&lt;&lt; </w:t>
       </w:r>
+      <w:proofErr w:type="spellStart"/>
       <w:r>
         <w:rPr>
           <w:rFonts w:ascii="Arial" w:hAnsi="Arial" w:cs="Arial"/>
@@ -3965,6 +4415,7 @@
         </w:rPr>
         <w:t>trialRoadTrafficAccidentAddSection</w:t>
       </w:r>
+      <w:proofErr w:type="spellEnd"/>
       <w:r>
         <w:rPr>
           <w:rFonts w:ascii="Arial" w:hAnsi="Arial" w:cs="Arial"/>
@@ -4003,20 +4454,48 @@
         <w:rPr>
           <w:rFonts w:ascii="Arial" w:hAnsi="Arial" w:cs="Arial"/>
         </w:rPr>
-        <w:t>&lt;&lt;trialRoadTrafficAccident.input&gt;&gt;</w:t>
-      </w:r>
-    </w:p>
-    <w:p>
-      <w:pPr>
-        <w:rPr>
-          <w:rFonts w:ascii="Arial" w:hAnsi="Arial" w:cs="Arial"/>
-        </w:rPr>
-      </w:pPr>
-      <w:r>
-        <w:rPr>
-          <w:rFonts w:ascii="Arial" w:hAnsi="Arial" w:cs="Arial"/>
-        </w:rPr>
-        <w:t>&lt;&lt; es_trialRoadTrafficAccidentAddSection&gt;&gt;</w:t>
+        <w:t>&lt;&lt;</w:t>
+      </w:r>
+      <w:proofErr w:type="spellStart"/>
+      <w:r>
+        <w:rPr>
+          <w:rFonts w:ascii="Arial" w:hAnsi="Arial" w:cs="Arial"/>
+        </w:rPr>
+        <w:t>trialRoadTrafficAccident.input</w:t>
+      </w:r>
+      <w:proofErr w:type="spellEnd"/>
+      <w:r>
+        <w:rPr>
+          <w:rFonts w:ascii="Arial" w:hAnsi="Arial" w:cs="Arial"/>
+        </w:rPr>
+        <w:t>&gt;&gt;</w:t>
+      </w:r>
+    </w:p>
+    <w:p>
+      <w:pPr>
+        <w:rPr>
+          <w:rFonts w:ascii="Arial" w:hAnsi="Arial" w:cs="Arial"/>
+        </w:rPr>
+      </w:pPr>
+      <w:r>
+        <w:rPr>
+          <w:rFonts w:ascii="Arial" w:hAnsi="Arial" w:cs="Arial"/>
+        </w:rPr>
+        <w:t xml:space="preserve">&lt;&lt; </w:t>
+      </w:r>
+      <w:proofErr w:type="spellStart"/>
+      <w:r>
+        <w:rPr>
+          <w:rFonts w:ascii="Arial" w:hAnsi="Arial" w:cs="Arial"/>
+        </w:rPr>
+        <w:t>es_trialRoadTrafficAccidentAddSection</w:t>
+      </w:r>
+      <w:proofErr w:type="spellEnd"/>
+      <w:r>
+        <w:rPr>
+          <w:rFonts w:ascii="Arial" w:hAnsi="Arial" w:cs="Arial"/>
+        </w:rPr>
+        <w:t>&gt;&gt;</w:t>
       </w:r>
     </w:p>
     <w:p>
@@ -4777,212 +5256,10 @@
     </w:lvl>
   </w:abstractNum>
   <w:abstractNum w:abstractNumId="8" w15:restartNumberingAfterBreak="0">
-    <w:nsid w:val="426B35BA"/>
+    <w:nsid w:val="3E7E1786"/>
     <w:multiLevelType w:val="hybridMultilevel"/>
-    <w:tmpl w:val="52166EC8"/>
-    <w:lvl w:ilvl="0" w:tplc="40820580">
-      <w:start w:val="1"/>
-      <w:numFmt w:val="lowerRoman"/>
-      <w:lvlText w:val="(%1)"/>
-      <w:lvlJc w:val="left"/>
-      <w:pPr>
-        <w:ind w:left="2160" w:hanging="720"/>
-      </w:pPr>
-      <w:rPr>
-        <w:rFonts w:hint="default"/>
-      </w:rPr>
-    </w:lvl>
-    <w:lvl w:ilvl="1" w:tplc="08090019" w:tentative="1">
-      <w:start w:val="1"/>
-      <w:numFmt w:val="lowerLetter"/>
-      <w:lvlText w:val="%2."/>
-      <w:lvlJc w:val="left"/>
-      <w:pPr>
-        <w:ind w:left="2520" w:hanging="360"/>
-      </w:pPr>
-    </w:lvl>
-    <w:lvl w:ilvl="2" w:tplc="0809001B" w:tentative="1">
-      <w:start w:val="1"/>
-      <w:numFmt w:val="lowerRoman"/>
-      <w:lvlText w:val="%3."/>
-      <w:lvlJc w:val="right"/>
-      <w:pPr>
-        <w:ind w:left="3240" w:hanging="180"/>
-      </w:pPr>
-    </w:lvl>
-    <w:lvl w:ilvl="3" w:tplc="0809000F" w:tentative="1">
-      <w:start w:val="1"/>
-      <w:numFmt w:val="decimal"/>
-      <w:lvlText w:val="%4."/>
-      <w:lvlJc w:val="left"/>
-      <w:pPr>
-        <w:ind w:left="3960" w:hanging="360"/>
-      </w:pPr>
-    </w:lvl>
-    <w:lvl w:ilvl="4" w:tplc="08090019" w:tentative="1">
-      <w:start w:val="1"/>
-      <w:numFmt w:val="lowerLetter"/>
-      <w:lvlText w:val="%5."/>
-      <w:lvlJc w:val="left"/>
-      <w:pPr>
-        <w:ind w:left="4680" w:hanging="360"/>
-      </w:pPr>
-    </w:lvl>
-    <w:lvl w:ilvl="5" w:tplc="0809001B" w:tentative="1">
-      <w:start w:val="1"/>
-      <w:numFmt w:val="lowerRoman"/>
-      <w:lvlText w:val="%6."/>
-      <w:lvlJc w:val="right"/>
-      <w:pPr>
-        <w:ind w:left="5400" w:hanging="180"/>
-      </w:pPr>
-    </w:lvl>
-    <w:lvl w:ilvl="6" w:tplc="0809000F" w:tentative="1">
-      <w:start w:val="1"/>
-      <w:numFmt w:val="decimal"/>
-      <w:lvlText w:val="%7."/>
-      <w:lvlJc w:val="left"/>
-      <w:pPr>
-        <w:ind w:left="6120" w:hanging="360"/>
-      </w:pPr>
-    </w:lvl>
-    <w:lvl w:ilvl="7" w:tplc="08090019" w:tentative="1">
-      <w:start w:val="1"/>
-      <w:numFmt w:val="lowerLetter"/>
-      <w:lvlText w:val="%8."/>
-      <w:lvlJc w:val="left"/>
-      <w:pPr>
-        <w:ind w:left="6840" w:hanging="360"/>
-      </w:pPr>
-    </w:lvl>
-    <w:lvl w:ilvl="8" w:tplc="0809001B" w:tentative="1">
-      <w:start w:val="1"/>
-      <w:numFmt w:val="lowerRoman"/>
-      <w:lvlText w:val="%9."/>
-      <w:lvlJc w:val="right"/>
-      <w:pPr>
-        <w:ind w:left="7560" w:hanging="180"/>
-      </w:pPr>
-    </w:lvl>
-  </w:abstractNum>
-  <w:abstractNum w:abstractNumId="9" w15:restartNumberingAfterBreak="0">
-    <w:nsid w:val="43AC5B94"/>
-    <w:multiLevelType w:val="hybridMultilevel"/>
-    <w:tmpl w:val="24F67982"/>
-    <w:lvl w:ilvl="0" w:tplc="08090001">
-      <w:start w:val="1"/>
-      <w:numFmt w:val="bullet"/>
-      <w:lvlText w:val=""/>
-      <w:lvlJc w:val="left"/>
-      <w:pPr>
-        <w:ind w:left="1440" w:hanging="360"/>
-      </w:pPr>
-      <w:rPr>
-        <w:rFonts w:ascii="Symbol" w:hAnsi="Symbol" w:hint="default"/>
-      </w:rPr>
-    </w:lvl>
-    <w:lvl w:ilvl="1" w:tplc="08090003" w:tentative="1">
-      <w:start w:val="1"/>
-      <w:numFmt w:val="bullet"/>
-      <w:lvlText w:val="o"/>
-      <w:lvlJc w:val="left"/>
-      <w:pPr>
-        <w:ind w:left="2160" w:hanging="360"/>
-      </w:pPr>
-      <w:rPr>
-        <w:rFonts w:ascii="Courier New" w:hAnsi="Courier New" w:cs="Courier New" w:hint="default"/>
-      </w:rPr>
-    </w:lvl>
-    <w:lvl w:ilvl="2" w:tplc="08090005" w:tentative="1">
-      <w:start w:val="1"/>
-      <w:numFmt w:val="bullet"/>
-      <w:lvlText w:val=""/>
-      <w:lvlJc w:val="left"/>
-      <w:pPr>
-        <w:ind w:left="2880" w:hanging="360"/>
-      </w:pPr>
-      <w:rPr>
-        <w:rFonts w:ascii="Wingdings" w:hAnsi="Wingdings" w:hint="default"/>
-      </w:rPr>
-    </w:lvl>
-    <w:lvl w:ilvl="3" w:tplc="08090001" w:tentative="1">
-      <w:start w:val="1"/>
-      <w:numFmt w:val="bullet"/>
-      <w:lvlText w:val=""/>
-      <w:lvlJc w:val="left"/>
-      <w:pPr>
-        <w:ind w:left="3600" w:hanging="360"/>
-      </w:pPr>
-      <w:rPr>
-        <w:rFonts w:ascii="Symbol" w:hAnsi="Symbol" w:hint="default"/>
-      </w:rPr>
-    </w:lvl>
-    <w:lvl w:ilvl="4" w:tplc="08090003" w:tentative="1">
-      <w:start w:val="1"/>
-      <w:numFmt w:val="bullet"/>
-      <w:lvlText w:val="o"/>
-      <w:lvlJc w:val="left"/>
-      <w:pPr>
-        <w:ind w:left="4320" w:hanging="360"/>
-      </w:pPr>
-      <w:rPr>
-        <w:rFonts w:ascii="Courier New" w:hAnsi="Courier New" w:cs="Courier New" w:hint="default"/>
-      </w:rPr>
-    </w:lvl>
-    <w:lvl w:ilvl="5" w:tplc="08090005" w:tentative="1">
-      <w:start w:val="1"/>
-      <w:numFmt w:val="bullet"/>
-      <w:lvlText w:val=""/>
-      <w:lvlJc w:val="left"/>
-      <w:pPr>
-        <w:ind w:left="5040" w:hanging="360"/>
-      </w:pPr>
-      <w:rPr>
-        <w:rFonts w:ascii="Wingdings" w:hAnsi="Wingdings" w:hint="default"/>
-      </w:rPr>
-    </w:lvl>
-    <w:lvl w:ilvl="6" w:tplc="08090001" w:tentative="1">
-      <w:start w:val="1"/>
-      <w:numFmt w:val="bullet"/>
-      <w:lvlText w:val=""/>
-      <w:lvlJc w:val="left"/>
-      <w:pPr>
-        <w:ind w:left="5760" w:hanging="360"/>
-      </w:pPr>
-      <w:rPr>
-        <w:rFonts w:ascii="Symbol" w:hAnsi="Symbol" w:hint="default"/>
-      </w:rPr>
-    </w:lvl>
-    <w:lvl w:ilvl="7" w:tplc="08090003" w:tentative="1">
-      <w:start w:val="1"/>
-      <w:numFmt w:val="bullet"/>
-      <w:lvlText w:val="o"/>
-      <w:lvlJc w:val="left"/>
-      <w:pPr>
-        <w:ind w:left="6480" w:hanging="360"/>
-      </w:pPr>
-      <w:rPr>
-        <w:rFonts w:ascii="Courier New" w:hAnsi="Courier New" w:cs="Courier New" w:hint="default"/>
-      </w:rPr>
-    </w:lvl>
-    <w:lvl w:ilvl="8" w:tplc="08090005" w:tentative="1">
-      <w:start w:val="1"/>
-      <w:numFmt w:val="bullet"/>
-      <w:lvlText w:val=""/>
-      <w:lvlJc w:val="left"/>
-      <w:pPr>
-        <w:ind w:left="7200" w:hanging="360"/>
-      </w:pPr>
-      <w:rPr>
-        <w:rFonts w:ascii="Wingdings" w:hAnsi="Wingdings" w:hint="default"/>
-      </w:rPr>
-    </w:lvl>
-  </w:abstractNum>
-  <w:abstractNum w:abstractNumId="10" w15:restartNumberingAfterBreak="0">
-    <w:nsid w:val="55254657"/>
-    <w:multiLevelType w:val="hybridMultilevel"/>
-    <w:tmpl w:val="124E8F9E"/>
-    <w:lvl w:ilvl="0" w:tplc="38C40080">
+    <w:tmpl w:val="5574BB72"/>
+    <w:lvl w:ilvl="0" w:tplc="FFFFFFFF">
       <w:start w:val="1"/>
       <w:numFmt w:val="decimal"/>
       <w:lvlText w:val="%1."/>
@@ -4999,7 +5276,7 @@
         <w:szCs w:val="22"/>
       </w:rPr>
     </w:lvl>
-    <w:lvl w:ilvl="1" w:tplc="08090019" w:tentative="1">
+    <w:lvl w:ilvl="1" w:tplc="FFFFFFFF">
       <w:start w:val="1"/>
       <w:numFmt w:val="lowerLetter"/>
       <w:lvlText w:val="%2."/>
@@ -5008,7 +5285,7 @@
         <w:ind w:left="1440" w:hanging="360"/>
       </w:pPr>
     </w:lvl>
-    <w:lvl w:ilvl="2" w:tplc="0809001B" w:tentative="1">
+    <w:lvl w:ilvl="2" w:tplc="FFFFFFFF" w:tentative="1">
       <w:start w:val="1"/>
       <w:numFmt w:val="lowerRoman"/>
       <w:lvlText w:val="%3."/>
@@ -5017,7 +5294,7 @@
         <w:ind w:left="2160" w:hanging="180"/>
       </w:pPr>
     </w:lvl>
-    <w:lvl w:ilvl="3" w:tplc="0809000F" w:tentative="1">
+    <w:lvl w:ilvl="3" w:tplc="FFFFFFFF" w:tentative="1">
       <w:start w:val="1"/>
       <w:numFmt w:val="decimal"/>
       <w:lvlText w:val="%4."/>
@@ -5026,7 +5303,7 @@
         <w:ind w:left="2880" w:hanging="360"/>
       </w:pPr>
     </w:lvl>
-    <w:lvl w:ilvl="4" w:tplc="08090019" w:tentative="1">
+    <w:lvl w:ilvl="4" w:tplc="FFFFFFFF" w:tentative="1">
       <w:start w:val="1"/>
       <w:numFmt w:val="lowerLetter"/>
       <w:lvlText w:val="%5."/>
@@ -5035,7 +5312,7 @@
         <w:ind w:left="3600" w:hanging="360"/>
       </w:pPr>
     </w:lvl>
-    <w:lvl w:ilvl="5" w:tplc="0809001B" w:tentative="1">
+    <w:lvl w:ilvl="5" w:tplc="FFFFFFFF" w:tentative="1">
       <w:start w:val="1"/>
       <w:numFmt w:val="lowerRoman"/>
       <w:lvlText w:val="%6."/>
@@ -5044,7 +5321,7 @@
         <w:ind w:left="4320" w:hanging="180"/>
       </w:pPr>
     </w:lvl>
-    <w:lvl w:ilvl="6" w:tplc="0809000F" w:tentative="1">
+    <w:lvl w:ilvl="6" w:tplc="FFFFFFFF" w:tentative="1">
       <w:start w:val="1"/>
       <w:numFmt w:val="decimal"/>
       <w:lvlText w:val="%7."/>
@@ -5053,7 +5330,7 @@
         <w:ind w:left="5040" w:hanging="360"/>
       </w:pPr>
     </w:lvl>
-    <w:lvl w:ilvl="7" w:tplc="08090019" w:tentative="1">
+    <w:lvl w:ilvl="7" w:tplc="FFFFFFFF" w:tentative="1">
       <w:start w:val="1"/>
       <w:numFmt w:val="lowerLetter"/>
       <w:lvlText w:val="%8."/>
@@ -5062,7 +5339,7 @@
         <w:ind w:left="5760" w:hanging="360"/>
       </w:pPr>
     </w:lvl>
-    <w:lvl w:ilvl="8" w:tplc="0809001B" w:tentative="1">
+    <w:lvl w:ilvl="8" w:tplc="FFFFFFFF" w:tentative="1">
       <w:start w:val="1"/>
       <w:numFmt w:val="lowerRoman"/>
       <w:lvlText w:val="%9."/>
@@ -5072,17 +5349,17 @@
       </w:pPr>
     </w:lvl>
   </w:abstractNum>
-  <w:abstractNum w:abstractNumId="11" w15:restartNumberingAfterBreak="0">
-    <w:nsid w:val="5D8A4AA0"/>
+  <w:abstractNum w:abstractNumId="9" w15:restartNumberingAfterBreak="0">
+    <w:nsid w:val="426B35BA"/>
     <w:multiLevelType w:val="hybridMultilevel"/>
-    <w:tmpl w:val="A39C2038"/>
-    <w:lvl w:ilvl="0" w:tplc="531CAAE6">
-      <w:start w:val="1"/>
-      <w:numFmt w:val="lowerLetter"/>
-      <w:lvlText w:val="%1)"/>
-      <w:lvlJc w:val="left"/>
-      <w:pPr>
-        <w:ind w:left="1080" w:hanging="360"/>
+    <w:tmpl w:val="52166EC8"/>
+    <w:lvl w:ilvl="0" w:tplc="40820580">
+      <w:start w:val="1"/>
+      <w:numFmt w:val="lowerRoman"/>
+      <w:lvlText w:val="(%1)"/>
+      <w:lvlJc w:val="left"/>
+      <w:pPr>
+        <w:ind w:left="2160" w:hanging="720"/>
       </w:pPr>
       <w:rPr>
         <w:rFonts w:hint="default"/>
@@ -5094,7 +5371,7 @@
       <w:lvlText w:val="%2."/>
       <w:lvlJc w:val="left"/>
       <w:pPr>
-        <w:ind w:left="1800" w:hanging="360"/>
+        <w:ind w:left="2520" w:hanging="360"/>
       </w:pPr>
     </w:lvl>
     <w:lvl w:ilvl="2" w:tplc="0809001B" w:tentative="1">
@@ -5103,7 +5380,7 @@
       <w:lvlText w:val="%3."/>
       <w:lvlJc w:val="right"/>
       <w:pPr>
-        <w:ind w:left="2520" w:hanging="180"/>
+        <w:ind w:left="3240" w:hanging="180"/>
       </w:pPr>
     </w:lvl>
     <w:lvl w:ilvl="3" w:tplc="0809000F" w:tentative="1">
@@ -5112,7 +5389,7 @@
       <w:lvlText w:val="%4."/>
       <w:lvlJc w:val="left"/>
       <w:pPr>
-        <w:ind w:left="3240" w:hanging="360"/>
+        <w:ind w:left="3960" w:hanging="360"/>
       </w:pPr>
     </w:lvl>
     <w:lvl w:ilvl="4" w:tplc="08090019" w:tentative="1">
@@ -5121,7 +5398,7 @@
       <w:lvlText w:val="%5."/>
       <w:lvlJc w:val="left"/>
       <w:pPr>
-        <w:ind w:left="3960" w:hanging="360"/>
+        <w:ind w:left="4680" w:hanging="360"/>
       </w:pPr>
     </w:lvl>
     <w:lvl w:ilvl="5" w:tplc="0809001B" w:tentative="1">
@@ -5130,7 +5407,7 @@
       <w:lvlText w:val="%6."/>
       <w:lvlJc w:val="right"/>
       <w:pPr>
-        <w:ind w:left="4680" w:hanging="180"/>
+        <w:ind w:left="5400" w:hanging="180"/>
       </w:pPr>
     </w:lvl>
     <w:lvl w:ilvl="6" w:tplc="0809000F" w:tentative="1">
@@ -5139,7 +5416,7 @@
       <w:lvlText w:val="%7."/>
       <w:lvlJc w:val="left"/>
       <w:pPr>
-        <w:ind w:left="5400" w:hanging="360"/>
+        <w:ind w:left="6120" w:hanging="360"/>
       </w:pPr>
     </w:lvl>
     <w:lvl w:ilvl="7" w:tplc="08090019" w:tentative="1">
@@ -5148,7 +5425,7 @@
       <w:lvlText w:val="%8."/>
       <w:lvlJc w:val="left"/>
       <w:pPr>
-        <w:ind w:left="6120" w:hanging="360"/>
+        <w:ind w:left="6840" w:hanging="360"/>
       </w:pPr>
     </w:lvl>
     <w:lvl w:ilvl="8" w:tplc="0809001B" w:tentative="1">
@@ -5157,103 +5434,127 @@
       <w:lvlText w:val="%9."/>
       <w:lvlJc w:val="right"/>
       <w:pPr>
-        <w:ind w:left="6840" w:hanging="180"/>
+        <w:ind w:left="7560" w:hanging="180"/>
       </w:pPr>
     </w:lvl>
   </w:abstractNum>
-  <w:abstractNum w:abstractNumId="12" w15:restartNumberingAfterBreak="0">
-    <w:nsid w:val="6589147D"/>
+  <w:abstractNum w:abstractNumId="10" w15:restartNumberingAfterBreak="0">
+    <w:nsid w:val="43AC5B94"/>
     <w:multiLevelType w:val="hybridMultilevel"/>
-    <w:tmpl w:val="A620AC3C"/>
-    <w:lvl w:ilvl="0" w:tplc="B7C4711C">
-      <w:start w:val="1"/>
-      <w:numFmt w:val="lowerLetter"/>
-      <w:lvlText w:val="%1)"/>
-      <w:lvlJc w:val="left"/>
-      <w:pPr>
-        <w:ind w:left="1080" w:hanging="360"/>
+    <w:tmpl w:val="24F67982"/>
+    <w:lvl w:ilvl="0" w:tplc="08090001">
+      <w:start w:val="1"/>
+      <w:numFmt w:val="bullet"/>
+      <w:lvlText w:val=""/>
+      <w:lvlJc w:val="left"/>
+      <w:pPr>
+        <w:ind w:left="1440" w:hanging="360"/>
       </w:pPr>
       <w:rPr>
-        <w:rFonts w:hint="default"/>
+        <w:rFonts w:ascii="Symbol" w:hAnsi="Symbol" w:hint="default"/>
       </w:rPr>
     </w:lvl>
-    <w:lvl w:ilvl="1" w:tplc="08090019" w:tentative="1">
-      <w:start w:val="1"/>
-      <w:numFmt w:val="lowerLetter"/>
-      <w:lvlText w:val="%2."/>
-      <w:lvlJc w:val="left"/>
-      <w:pPr>
-        <w:ind w:left="1800" w:hanging="360"/>
-      </w:pPr>
-    </w:lvl>
-    <w:lvl w:ilvl="2" w:tplc="0809001B" w:tentative="1">
-      <w:start w:val="1"/>
-      <w:numFmt w:val="lowerRoman"/>
-      <w:lvlText w:val="%3."/>
-      <w:lvlJc w:val="right"/>
-      <w:pPr>
-        <w:ind w:left="2520" w:hanging="180"/>
-      </w:pPr>
-    </w:lvl>
-    <w:lvl w:ilvl="3" w:tplc="0809000F" w:tentative="1">
-      <w:start w:val="1"/>
-      <w:numFmt w:val="decimal"/>
-      <w:lvlText w:val="%4."/>
-      <w:lvlJc w:val="left"/>
-      <w:pPr>
-        <w:ind w:left="3240" w:hanging="360"/>
-      </w:pPr>
-    </w:lvl>
-    <w:lvl w:ilvl="4" w:tplc="08090019" w:tentative="1">
-      <w:start w:val="1"/>
-      <w:numFmt w:val="lowerLetter"/>
-      <w:lvlText w:val="%5."/>
-      <w:lvlJc w:val="left"/>
-      <w:pPr>
-        <w:ind w:left="3960" w:hanging="360"/>
-      </w:pPr>
-    </w:lvl>
-    <w:lvl w:ilvl="5" w:tplc="0809001B" w:tentative="1">
-      <w:start w:val="1"/>
-      <w:numFmt w:val="lowerRoman"/>
-      <w:lvlText w:val="%6."/>
-      <w:lvlJc w:val="right"/>
-      <w:pPr>
-        <w:ind w:left="4680" w:hanging="180"/>
-      </w:pPr>
-    </w:lvl>
-    <w:lvl w:ilvl="6" w:tplc="0809000F" w:tentative="1">
-      <w:start w:val="1"/>
-      <w:numFmt w:val="decimal"/>
-      <w:lvlText w:val="%7."/>
-      <w:lvlJc w:val="left"/>
-      <w:pPr>
-        <w:ind w:left="5400" w:hanging="360"/>
-      </w:pPr>
-    </w:lvl>
-    <w:lvl w:ilvl="7" w:tplc="08090019" w:tentative="1">
-      <w:start w:val="1"/>
-      <w:numFmt w:val="lowerLetter"/>
-      <w:lvlText w:val="%8."/>
-      <w:lvlJc w:val="left"/>
-      <w:pPr>
-        <w:ind w:left="6120" w:hanging="360"/>
-      </w:pPr>
-    </w:lvl>
-    <w:lvl w:ilvl="8" w:tplc="0809001B" w:tentative="1">
-      <w:start w:val="1"/>
-      <w:numFmt w:val="lowerRoman"/>
-      <w:lvlText w:val="%9."/>
-      <w:lvlJc w:val="right"/>
-      <w:pPr>
-        <w:ind w:left="6840" w:hanging="180"/>
-      </w:pPr>
+    <w:lvl w:ilvl="1" w:tplc="08090003" w:tentative="1">
+      <w:start w:val="1"/>
+      <w:numFmt w:val="bullet"/>
+      <w:lvlText w:val="o"/>
+      <w:lvlJc w:val="left"/>
+      <w:pPr>
+        <w:ind w:left="2160" w:hanging="360"/>
+      </w:pPr>
+      <w:rPr>
+        <w:rFonts w:ascii="Courier New" w:hAnsi="Courier New" w:cs="Courier New" w:hint="default"/>
+      </w:rPr>
+    </w:lvl>
+    <w:lvl w:ilvl="2" w:tplc="08090005" w:tentative="1">
+      <w:start w:val="1"/>
+      <w:numFmt w:val="bullet"/>
+      <w:lvlText w:val=""/>
+      <w:lvlJc w:val="left"/>
+      <w:pPr>
+        <w:ind w:left="2880" w:hanging="360"/>
+      </w:pPr>
+      <w:rPr>
+        <w:rFonts w:ascii="Wingdings" w:hAnsi="Wingdings" w:hint="default"/>
+      </w:rPr>
+    </w:lvl>
+    <w:lvl w:ilvl="3" w:tplc="08090001" w:tentative="1">
+      <w:start w:val="1"/>
+      <w:numFmt w:val="bullet"/>
+      <w:lvlText w:val=""/>
+      <w:lvlJc w:val="left"/>
+      <w:pPr>
+        <w:ind w:left="3600" w:hanging="360"/>
+      </w:pPr>
+      <w:rPr>
+        <w:rFonts w:ascii="Symbol" w:hAnsi="Symbol" w:hint="default"/>
+      </w:rPr>
+    </w:lvl>
+    <w:lvl w:ilvl="4" w:tplc="08090003" w:tentative="1">
+      <w:start w:val="1"/>
+      <w:numFmt w:val="bullet"/>
+      <w:lvlText w:val="o"/>
+      <w:lvlJc w:val="left"/>
+      <w:pPr>
+        <w:ind w:left="4320" w:hanging="360"/>
+      </w:pPr>
+      <w:rPr>
+        <w:rFonts w:ascii="Courier New" w:hAnsi="Courier New" w:cs="Courier New" w:hint="default"/>
+      </w:rPr>
+    </w:lvl>
+    <w:lvl w:ilvl="5" w:tplc="08090005" w:tentative="1">
+      <w:start w:val="1"/>
+      <w:numFmt w:val="bullet"/>
+      <w:lvlText w:val=""/>
+      <w:lvlJc w:val="left"/>
+      <w:pPr>
+        <w:ind w:left="5040" w:hanging="360"/>
+      </w:pPr>
+      <w:rPr>
+        <w:rFonts w:ascii="Wingdings" w:hAnsi="Wingdings" w:hint="default"/>
+      </w:rPr>
+    </w:lvl>
+    <w:lvl w:ilvl="6" w:tplc="08090001" w:tentative="1">
+      <w:start w:val="1"/>
+      <w:numFmt w:val="bullet"/>
+      <w:lvlText w:val=""/>
+      <w:lvlJc w:val="left"/>
+      <w:pPr>
+        <w:ind w:left="5760" w:hanging="360"/>
+      </w:pPr>
+      <w:rPr>
+        <w:rFonts w:ascii="Symbol" w:hAnsi="Symbol" w:hint="default"/>
+      </w:rPr>
+    </w:lvl>
+    <w:lvl w:ilvl="7" w:tplc="08090003" w:tentative="1">
+      <w:start w:val="1"/>
+      <w:numFmt w:val="bullet"/>
+      <w:lvlText w:val="o"/>
+      <w:lvlJc w:val="left"/>
+      <w:pPr>
+        <w:ind w:left="6480" w:hanging="360"/>
+      </w:pPr>
+      <w:rPr>
+        <w:rFonts w:ascii="Courier New" w:hAnsi="Courier New" w:cs="Courier New" w:hint="default"/>
+      </w:rPr>
+    </w:lvl>
+    <w:lvl w:ilvl="8" w:tplc="08090005" w:tentative="1">
+      <w:start w:val="1"/>
+      <w:numFmt w:val="bullet"/>
+      <w:lvlText w:val=""/>
+      <w:lvlJc w:val="left"/>
+      <w:pPr>
+        <w:ind w:left="7200" w:hanging="360"/>
+      </w:pPr>
+      <w:rPr>
+        <w:rFonts w:ascii="Wingdings" w:hAnsi="Wingdings" w:hint="default"/>
+      </w:rPr>
     </w:lvl>
   </w:abstractNum>
-  <w:abstractNum w:abstractNumId="13" w15:restartNumberingAfterBreak="0">
-    <w:nsid w:val="675A3587"/>
+  <w:abstractNum w:abstractNumId="11" w15:restartNumberingAfterBreak="0">
+    <w:nsid w:val="55254657"/>
     <w:multiLevelType w:val="hybridMultilevel"/>
-    <w:tmpl w:val="5574BB72"/>
+    <w:tmpl w:val="124E8F9E"/>
     <w:lvl w:ilvl="0" w:tplc="38C40080">
       <w:start w:val="1"/>
       <w:numFmt w:val="decimal"/>
@@ -5271,7 +5572,7 @@
         <w:szCs w:val="22"/>
       </w:rPr>
     </w:lvl>
-    <w:lvl w:ilvl="1" w:tplc="08090019">
+    <w:lvl w:ilvl="1" w:tplc="08090019" w:tentative="1">
       <w:start w:val="1"/>
       <w:numFmt w:val="lowerLetter"/>
       <w:lvlText w:val="%2."/>
@@ -5344,8 +5645,280 @@
       </w:pPr>
     </w:lvl>
   </w:abstractNum>
+  <w:abstractNum w:abstractNumId="12" w15:restartNumberingAfterBreak="0">
+    <w:nsid w:val="5D8A4AA0"/>
+    <w:multiLevelType w:val="hybridMultilevel"/>
+    <w:tmpl w:val="A39C2038"/>
+    <w:lvl w:ilvl="0" w:tplc="531CAAE6">
+      <w:start w:val="1"/>
+      <w:numFmt w:val="lowerLetter"/>
+      <w:lvlText w:val="%1)"/>
+      <w:lvlJc w:val="left"/>
+      <w:pPr>
+        <w:ind w:left="1080" w:hanging="360"/>
+      </w:pPr>
+      <w:rPr>
+        <w:rFonts w:hint="default"/>
+      </w:rPr>
+    </w:lvl>
+    <w:lvl w:ilvl="1" w:tplc="08090019" w:tentative="1">
+      <w:start w:val="1"/>
+      <w:numFmt w:val="lowerLetter"/>
+      <w:lvlText w:val="%2."/>
+      <w:lvlJc w:val="left"/>
+      <w:pPr>
+        <w:ind w:left="1800" w:hanging="360"/>
+      </w:pPr>
+    </w:lvl>
+    <w:lvl w:ilvl="2" w:tplc="0809001B" w:tentative="1">
+      <w:start w:val="1"/>
+      <w:numFmt w:val="lowerRoman"/>
+      <w:lvlText w:val="%3."/>
+      <w:lvlJc w:val="right"/>
+      <w:pPr>
+        <w:ind w:left="2520" w:hanging="180"/>
+      </w:pPr>
+    </w:lvl>
+    <w:lvl w:ilvl="3" w:tplc="0809000F" w:tentative="1">
+      <w:start w:val="1"/>
+      <w:numFmt w:val="decimal"/>
+      <w:lvlText w:val="%4."/>
+      <w:lvlJc w:val="left"/>
+      <w:pPr>
+        <w:ind w:left="3240" w:hanging="360"/>
+      </w:pPr>
+    </w:lvl>
+    <w:lvl w:ilvl="4" w:tplc="08090019" w:tentative="1">
+      <w:start w:val="1"/>
+      <w:numFmt w:val="lowerLetter"/>
+      <w:lvlText w:val="%5."/>
+      <w:lvlJc w:val="left"/>
+      <w:pPr>
+        <w:ind w:left="3960" w:hanging="360"/>
+      </w:pPr>
+    </w:lvl>
+    <w:lvl w:ilvl="5" w:tplc="0809001B" w:tentative="1">
+      <w:start w:val="1"/>
+      <w:numFmt w:val="lowerRoman"/>
+      <w:lvlText w:val="%6."/>
+      <w:lvlJc w:val="right"/>
+      <w:pPr>
+        <w:ind w:left="4680" w:hanging="180"/>
+      </w:pPr>
+    </w:lvl>
+    <w:lvl w:ilvl="6" w:tplc="0809000F" w:tentative="1">
+      <w:start w:val="1"/>
+      <w:numFmt w:val="decimal"/>
+      <w:lvlText w:val="%7."/>
+      <w:lvlJc w:val="left"/>
+      <w:pPr>
+        <w:ind w:left="5400" w:hanging="360"/>
+      </w:pPr>
+    </w:lvl>
+    <w:lvl w:ilvl="7" w:tplc="08090019" w:tentative="1">
+      <w:start w:val="1"/>
+      <w:numFmt w:val="lowerLetter"/>
+      <w:lvlText w:val="%8."/>
+      <w:lvlJc w:val="left"/>
+      <w:pPr>
+        <w:ind w:left="6120" w:hanging="360"/>
+      </w:pPr>
+    </w:lvl>
+    <w:lvl w:ilvl="8" w:tplc="0809001B" w:tentative="1">
+      <w:start w:val="1"/>
+      <w:numFmt w:val="lowerRoman"/>
+      <w:lvlText w:val="%9."/>
+      <w:lvlJc w:val="right"/>
+      <w:pPr>
+        <w:ind w:left="6840" w:hanging="180"/>
+      </w:pPr>
+    </w:lvl>
+  </w:abstractNum>
+  <w:abstractNum w:abstractNumId="13" w15:restartNumberingAfterBreak="0">
+    <w:nsid w:val="6589147D"/>
+    <w:multiLevelType w:val="hybridMultilevel"/>
+    <w:tmpl w:val="A620AC3C"/>
+    <w:lvl w:ilvl="0" w:tplc="B7C4711C">
+      <w:start w:val="1"/>
+      <w:numFmt w:val="lowerLetter"/>
+      <w:lvlText w:val="%1)"/>
+      <w:lvlJc w:val="left"/>
+      <w:pPr>
+        <w:ind w:left="1080" w:hanging="360"/>
+      </w:pPr>
+      <w:rPr>
+        <w:rFonts w:hint="default"/>
+      </w:rPr>
+    </w:lvl>
+    <w:lvl w:ilvl="1" w:tplc="08090019" w:tentative="1">
+      <w:start w:val="1"/>
+      <w:numFmt w:val="lowerLetter"/>
+      <w:lvlText w:val="%2."/>
+      <w:lvlJc w:val="left"/>
+      <w:pPr>
+        <w:ind w:left="1800" w:hanging="360"/>
+      </w:pPr>
+    </w:lvl>
+    <w:lvl w:ilvl="2" w:tplc="0809001B" w:tentative="1">
+      <w:start w:val="1"/>
+      <w:numFmt w:val="lowerRoman"/>
+      <w:lvlText w:val="%3."/>
+      <w:lvlJc w:val="right"/>
+      <w:pPr>
+        <w:ind w:left="2520" w:hanging="180"/>
+      </w:pPr>
+    </w:lvl>
+    <w:lvl w:ilvl="3" w:tplc="0809000F" w:tentative="1">
+      <w:start w:val="1"/>
+      <w:numFmt w:val="decimal"/>
+      <w:lvlText w:val="%4."/>
+      <w:lvlJc w:val="left"/>
+      <w:pPr>
+        <w:ind w:left="3240" w:hanging="360"/>
+      </w:pPr>
+    </w:lvl>
+    <w:lvl w:ilvl="4" w:tplc="08090019" w:tentative="1">
+      <w:start w:val="1"/>
+      <w:numFmt w:val="lowerLetter"/>
+      <w:lvlText w:val="%5."/>
+      <w:lvlJc w:val="left"/>
+      <w:pPr>
+        <w:ind w:left="3960" w:hanging="360"/>
+      </w:pPr>
+    </w:lvl>
+    <w:lvl w:ilvl="5" w:tplc="0809001B" w:tentative="1">
+      <w:start w:val="1"/>
+      <w:numFmt w:val="lowerRoman"/>
+      <w:lvlText w:val="%6."/>
+      <w:lvlJc w:val="right"/>
+      <w:pPr>
+        <w:ind w:left="4680" w:hanging="180"/>
+      </w:pPr>
+    </w:lvl>
+    <w:lvl w:ilvl="6" w:tplc="0809000F" w:tentative="1">
+      <w:start w:val="1"/>
+      <w:numFmt w:val="decimal"/>
+      <w:lvlText w:val="%7."/>
+      <w:lvlJc w:val="left"/>
+      <w:pPr>
+        <w:ind w:left="5400" w:hanging="360"/>
+      </w:pPr>
+    </w:lvl>
+    <w:lvl w:ilvl="7" w:tplc="08090019" w:tentative="1">
+      <w:start w:val="1"/>
+      <w:numFmt w:val="lowerLetter"/>
+      <w:lvlText w:val="%8."/>
+      <w:lvlJc w:val="left"/>
+      <w:pPr>
+        <w:ind w:left="6120" w:hanging="360"/>
+      </w:pPr>
+    </w:lvl>
+    <w:lvl w:ilvl="8" w:tplc="0809001B" w:tentative="1">
+      <w:start w:val="1"/>
+      <w:numFmt w:val="lowerRoman"/>
+      <w:lvlText w:val="%9."/>
+      <w:lvlJc w:val="right"/>
+      <w:pPr>
+        <w:ind w:left="6840" w:hanging="180"/>
+      </w:pPr>
+    </w:lvl>
+  </w:abstractNum>
+  <w:abstractNum w:abstractNumId="14" w15:restartNumberingAfterBreak="0">
+    <w:nsid w:val="675A3587"/>
+    <w:multiLevelType w:val="hybridMultilevel"/>
+    <w:tmpl w:val="5574BB72"/>
+    <w:lvl w:ilvl="0" w:tplc="38C40080">
+      <w:start w:val="1"/>
+      <w:numFmt w:val="decimal"/>
+      <w:lvlText w:val="%1."/>
+      <w:lvlJc w:val="left"/>
+      <w:pPr>
+        <w:ind w:left="720" w:hanging="360"/>
+      </w:pPr>
+      <w:rPr>
+        <w:rFonts w:ascii="Arial" w:hAnsi="Arial" w:cs="Arial" w:hint="default"/>
+        <w:b w:val="0"/>
+        <w:bCs w:val="0"/>
+        <w:color w:val="auto"/>
+        <w:sz w:val="22"/>
+        <w:szCs w:val="22"/>
+      </w:rPr>
+    </w:lvl>
+    <w:lvl w:ilvl="1" w:tplc="08090019">
+      <w:start w:val="1"/>
+      <w:numFmt w:val="lowerLetter"/>
+      <w:lvlText w:val="%2."/>
+      <w:lvlJc w:val="left"/>
+      <w:pPr>
+        <w:ind w:left="1440" w:hanging="360"/>
+      </w:pPr>
+    </w:lvl>
+    <w:lvl w:ilvl="2" w:tplc="0809001B" w:tentative="1">
+      <w:start w:val="1"/>
+      <w:numFmt w:val="lowerRoman"/>
+      <w:lvlText w:val="%3."/>
+      <w:lvlJc w:val="right"/>
+      <w:pPr>
+        <w:ind w:left="2160" w:hanging="180"/>
+      </w:pPr>
+    </w:lvl>
+    <w:lvl w:ilvl="3" w:tplc="0809000F" w:tentative="1">
+      <w:start w:val="1"/>
+      <w:numFmt w:val="decimal"/>
+      <w:lvlText w:val="%4."/>
+      <w:lvlJc w:val="left"/>
+      <w:pPr>
+        <w:ind w:left="2880" w:hanging="360"/>
+      </w:pPr>
+    </w:lvl>
+    <w:lvl w:ilvl="4" w:tplc="08090019" w:tentative="1">
+      <w:start w:val="1"/>
+      <w:numFmt w:val="lowerLetter"/>
+      <w:lvlText w:val="%5."/>
+      <w:lvlJc w:val="left"/>
+      <w:pPr>
+        <w:ind w:left="3600" w:hanging="360"/>
+      </w:pPr>
+    </w:lvl>
+    <w:lvl w:ilvl="5" w:tplc="0809001B" w:tentative="1">
+      <w:start w:val="1"/>
+      <w:numFmt w:val="lowerRoman"/>
+      <w:lvlText w:val="%6."/>
+      <w:lvlJc w:val="right"/>
+      <w:pPr>
+        <w:ind w:left="4320" w:hanging="180"/>
+      </w:pPr>
+    </w:lvl>
+    <w:lvl w:ilvl="6" w:tplc="0809000F" w:tentative="1">
+      <w:start w:val="1"/>
+      <w:numFmt w:val="decimal"/>
+      <w:lvlText w:val="%7."/>
+      <w:lvlJc w:val="left"/>
+      <w:pPr>
+        <w:ind w:left="5040" w:hanging="360"/>
+      </w:pPr>
+    </w:lvl>
+    <w:lvl w:ilvl="7" w:tplc="08090019" w:tentative="1">
+      <w:start w:val="1"/>
+      <w:numFmt w:val="lowerLetter"/>
+      <w:lvlText w:val="%8."/>
+      <w:lvlJc w:val="left"/>
+      <w:pPr>
+        <w:ind w:left="5760" w:hanging="360"/>
+      </w:pPr>
+    </w:lvl>
+    <w:lvl w:ilvl="8" w:tplc="0809001B" w:tentative="1">
+      <w:start w:val="1"/>
+      <w:numFmt w:val="lowerRoman"/>
+      <w:lvlText w:val="%9."/>
+      <w:lvlJc w:val="right"/>
+      <w:pPr>
+        <w:ind w:left="6480" w:hanging="180"/>
+      </w:pPr>
+    </w:lvl>
+  </w:abstractNum>
   <w:num w:numId="1" w16cid:durableId="1248265385">
-    <w:abstractNumId w:val="13"/>
+    <w:abstractNumId w:val="14"/>
   </w:num>
   <w:num w:numId="2" w16cid:durableId="458573568">
     <w:abstractNumId w:val="0"/>
@@ -5357,22 +5930,22 @@
     <w:abstractNumId w:val="7"/>
   </w:num>
   <w:num w:numId="5" w16cid:durableId="1645116734">
+    <w:abstractNumId w:val="11"/>
+  </w:num>
+  <w:num w:numId="6" w16cid:durableId="663434552">
     <w:abstractNumId w:val="10"/>
   </w:num>
-  <w:num w:numId="6" w16cid:durableId="663434552">
-    <w:abstractNumId w:val="9"/>
-  </w:num>
   <w:num w:numId="7" w16cid:durableId="182287934">
-    <w:abstractNumId w:val="11"/>
+    <w:abstractNumId w:val="12"/>
   </w:num>
   <w:num w:numId="8" w16cid:durableId="1185904471">
-    <w:abstractNumId w:val="12"/>
+    <w:abstractNumId w:val="13"/>
   </w:num>
   <w:num w:numId="9" w16cid:durableId="977339802">
     <w:abstractNumId w:val="2"/>
   </w:num>
   <w:num w:numId="10" w16cid:durableId="488643879">
-    <w:abstractNumId w:val="8"/>
+    <w:abstractNumId w:val="9"/>
   </w:num>
   <w:num w:numId="11" w16cid:durableId="221528132">
     <w:abstractNumId w:val="6"/>
@@ -5417,16 +5990,10 @@
     </w:lvlOverride>
   </w:num>
   <w:num w:numId="16" w16cid:durableId="770276971">
-    <w:abstractNumId w:val="9"/>
-    <w:lvlOverride w:ilvl="0"/>
-    <w:lvlOverride w:ilvl="1"/>
-    <w:lvlOverride w:ilvl="2"/>
-    <w:lvlOverride w:ilvl="3"/>
-    <w:lvlOverride w:ilvl="4"/>
-    <w:lvlOverride w:ilvl="5"/>
-    <w:lvlOverride w:ilvl="6"/>
-    <w:lvlOverride w:ilvl="7"/>
-    <w:lvlOverride w:ilvl="8"/>
+    <w:abstractNumId w:val="10"/>
+  </w:num>
+  <w:num w:numId="17" w16cid:durableId="410853252">
+    <w:abstractNumId w:val="8"/>
   </w:num>
 </w:numbering>
 </file>

</xml_diff>